<commit_message>
FIX: there are now three versions of `summoned_after`. Logic of document parts' insertion changed there.
</commit_message>
<xml_diff>
--- a/templates/summon_single_day_template.docx
+++ b/templates/summon_single_day_template.docx
@@ -17,7 +17,7 @@
         </w:pBdr>
         <w:shd w:fill="auto" w:val="clear"/>
         <w:spacing w:after="0" w:before="0" w:line="240" w:lineRule="auto"/>
-        <w:ind w:left="0" w:right="0" w:firstLine="0"/>
+        <w:ind w:right="0"/>
         <w:jc w:val="left"/>
         <w:rPr>
           <w:rFonts w:ascii="Times New Roman" w:cs="Times New Roman" w:eastAsia="Times New Roman" w:hAnsi="Times New Roman"/>
@@ -81,6 +81,7 @@
           </w:tcPr>
           <w:p>
             <w:pPr>
+              <w:keepNext w:val="0"/>
               <w:keepLines w:val="0"/>
               <w:widowControl w:val="0"/>
               <w:spacing w:after="0" w:line="240" w:lineRule="auto"/>
@@ -121,6 +122,7 @@
           </w:tcPr>
           <w:p>
             <w:pPr>
+              <w:keepNext w:val="0"/>
               <w:keepLines w:val="0"/>
               <w:widowControl w:val="0"/>
               <w:spacing w:after="0" w:line="240" w:lineRule="auto"/>
@@ -143,6 +145,7 @@
           </w:p>
           <w:p>
             <w:pPr>
+              <w:keepNext w:val="0"/>
               <w:keepLines w:val="0"/>
               <w:widowControl w:val="0"/>
               <w:spacing w:after="0" w:line="240" w:lineRule="auto"/>
@@ -177,6 +180,7 @@
           </w:tcPr>
           <w:p>
             <w:pPr>
+              <w:keepNext w:val="0"/>
               <w:keepLines w:val="0"/>
               <w:widowControl w:val="0"/>
               <w:spacing w:after="0" w:line="240" w:lineRule="auto"/>
@@ -212,6 +216,7 @@
           </w:tcPr>
           <w:p>
             <w:pPr>
+              <w:keepNext w:val="0"/>
               <w:keepLines w:val="0"/>
               <w:widowControl w:val="0"/>
               <w:spacing w:after="0" w:line="240" w:lineRule="auto"/>
@@ -236,6 +241,7 @@
           </w:p>
           <w:p>
             <w:pPr>
+              <w:keepNext w:val="0"/>
               <w:keepLines w:val="0"/>
               <w:widowControl w:val="0"/>
               <w:spacing w:after="0" w:line="240" w:lineRule="auto"/>
@@ -258,6 +264,7 @@
           </w:p>
           <w:p>
             <w:pPr>
+              <w:keepNext w:val="0"/>
               <w:keepLines w:val="0"/>
               <w:widowControl w:val="0"/>
               <w:spacing w:after="0" w:line="240" w:lineRule="auto"/>
@@ -280,6 +287,7 @@
           </w:p>
           <w:p>
             <w:pPr>
+              <w:keepNext w:val="0"/>
               <w:keepLines w:val="0"/>
               <w:widowControl w:val="0"/>
               <w:spacing w:after="0" w:line="240" w:lineRule="auto"/>
@@ -302,6 +310,7 @@
           </w:p>
           <w:p>
             <w:pPr>
+              <w:keepNext w:val="0"/>
               <w:keepLines w:val="0"/>
               <w:widowControl w:val="0"/>
               <w:spacing w:after="0" w:line="240" w:lineRule="auto"/>
@@ -324,6 +333,7 @@
           </w:p>
           <w:p>
             <w:pPr>
+              <w:keepNext w:val="0"/>
               <w:keepLines w:val="0"/>
               <w:widowControl w:val="0"/>
               <w:spacing w:after="0" w:line="240" w:lineRule="auto"/>
@@ -346,13 +356,13 @@
           </w:p>
           <w:p>
             <w:pPr>
+              <w:keepNext w:val="0"/>
               <w:keepLines w:val="0"/>
               <w:widowControl w:val="0"/>
               <w:spacing w:after="0" w:line="240" w:lineRule="auto"/>
               <w:jc w:val="both"/>
               <w:rPr>
                 <w:rFonts w:ascii="Times New Roman" w:cs="Times New Roman" w:eastAsia="Times New Roman" w:hAnsi="Times New Roman"/>
-                <w:i w:val="1"/>
                 <w:sz w:val="20"/>
                 <w:szCs w:val="20"/>
               </w:rPr>
@@ -360,7 +370,6 @@
             <w:r>
               <w:rPr>
                 <w:rFonts w:ascii="Times New Roman" w:cs="Times New Roman" w:eastAsia="Times New Roman" w:hAnsi="Times New Roman"/>
-                <w:i w:val="1"/>
                 <w:sz w:val="20"/>
                 <w:szCs w:val="20"/>
                 <w:rtl w:val="0"/>
@@ -370,6 +379,7 @@
           </w:p>
           <w:p>
             <w:pPr>
+              <w:keepNext w:val="0"/>
               <w:keepLines w:val="0"/>
               <w:widowControl w:val="0"/>
               <w:spacing w:after="0" w:line="240" w:lineRule="auto"/>
@@ -397,6 +407,7 @@
           <w:tcPr/>
           <w:p>
             <w:pPr>
+              <w:keepNext w:val="0"/>
               <w:keepLines w:val="0"/>
               <w:widowControl w:val="0"/>
               <w:spacing w:line="240" w:lineRule="auto"/>
@@ -424,6 +435,7 @@
           <w:tcPr/>
           <w:p>
             <w:pPr>
+              <w:keepNext w:val="0"/>
               <w:keepLines w:val="0"/>
               <w:widowControl w:val="0"/>
               <w:spacing w:line="240" w:lineRule="auto"/>
@@ -443,11 +455,12 @@
                 <w:szCs w:val="20"/>
                 <w:rtl w:val="0"/>
               </w:rPr>
-              <w:t xml:space="preserve">Призывная комиссия, осуществляющая призыв граждан проживающих на  территории муниципального  образования «{{ comission_region }}» </w:t>
+              <w:t xml:space="preserve">Призывная комиссия муниципального образования «{{ comission_region }}</w:t>
             </w:r>
           </w:p>
           <w:p>
             <w:pPr>
+              <w:keepNext w:val="0"/>
               <w:keepLines w:val="0"/>
               <w:widowControl w:val="0"/>
               <w:spacing w:line="240" w:lineRule="auto"/>
@@ -470,6 +483,7 @@
           </w:p>
           <w:p>
             <w:pPr>
+              <w:keepNext w:val="0"/>
               <w:keepLines w:val="0"/>
               <w:widowControl w:val="0"/>
               <w:spacing w:line="240" w:lineRule="auto"/>
@@ -504,6 +518,7 @@
           <w:tcPr/>
           <w:p>
             <w:pPr>
+              <w:keepNext w:val="0"/>
               <w:keepLines w:val="0"/>
               <w:widowControl w:val="0"/>
               <w:spacing w:line="240" w:lineRule="auto"/>
@@ -526,10 +541,14 @@
           <w:tcPr/>
           <w:p>
             <w:pPr>
+              <w:keepNext w:val="0"/>
               <w:keepLines w:val="0"/>
-              <w:spacing w:after="120" w:before="120" w:line="240" w:lineRule="auto"/>
-              <w:rPr>
-                <w:rFonts w:ascii="Times New Roman" w:cs="Times New Roman" w:eastAsia="Times New Roman" w:hAnsi="Times New Roman"/>
+              <w:widowControl w:val="0"/>
+              <w:spacing w:after="0" w:line="240" w:lineRule="auto"/>
+              <w:jc w:val="both"/>
+              <w:rPr>
+                <w:rFonts w:ascii="Times New Roman" w:cs="Times New Roman" w:eastAsia="Times New Roman" w:hAnsi="Times New Roman"/>
+                <w:b w:val="1"/>
                 <w:sz w:val="20"/>
                 <w:szCs w:val="20"/>
               </w:rPr>
@@ -537,57 +556,17 @@
             <w:r>
               <w:rPr>
                 <w:rFonts w:ascii="Times New Roman" w:cs="Times New Roman" w:eastAsia="Times New Roman" w:hAnsi="Times New Roman"/>
+                <w:b w:val="1"/>
                 <w:sz w:val="20"/>
                 <w:szCs w:val="20"/>
                 <w:rtl w:val="0"/>
               </w:rPr>
-              <w:t xml:space="preserve">{%p if party_inaction %}</w:t>
+              <w:t xml:space="preserve">{{ comissariat_name }}</w:t>
             </w:r>
           </w:p>
           <w:p>
             <w:pPr>
-              <w:keepLines w:val="0"/>
-              <w:widowControl w:val="0"/>
-              <w:spacing w:after="0" w:line="240" w:lineRule="auto"/>
-              <w:jc w:val="both"/>
-              <w:rPr>
-                <w:rFonts w:ascii="Times New Roman" w:cs="Times New Roman" w:eastAsia="Times New Roman" w:hAnsi="Times New Roman"/>
-                <w:sz w:val="20"/>
-                <w:szCs w:val="20"/>
-              </w:rPr>
-            </w:pPr>
-            <w:r>
-              <w:rPr>
-                <w:rtl w:val="0"/>
-              </w:rPr>
-            </w:r>
-          </w:p>
-          <w:p>
-            <w:pPr>
-              <w:keepLines w:val="0"/>
-              <w:widowControl w:val="0"/>
-              <w:spacing w:after="0" w:line="240" w:lineRule="auto"/>
-              <w:jc w:val="both"/>
-              <w:rPr>
-                <w:rFonts w:ascii="Times New Roman" w:cs="Times New Roman" w:eastAsia="Times New Roman" w:hAnsi="Times New Roman"/>
-                <w:b w:val="1"/>
-                <w:sz w:val="20"/>
-                <w:szCs w:val="20"/>
-              </w:rPr>
-            </w:pPr>
-            <w:r>
-              <w:rPr>
-                <w:rFonts w:ascii="Times New Roman" w:cs="Times New Roman" w:eastAsia="Times New Roman" w:hAnsi="Times New Roman"/>
-                <w:b w:val="1"/>
-                <w:sz w:val="20"/>
-                <w:szCs w:val="20"/>
-                <w:rtl w:val="0"/>
-              </w:rPr>
-              <w:t xml:space="preserve">Военный комиссариат муниципального образования “{{ comissariat_region }}” </w:t>
-            </w:r>
-          </w:p>
-          <w:p>
-            <w:pPr>
+              <w:keepNext w:val="0"/>
               <w:keepLines w:val="0"/>
               <w:widowControl w:val="0"/>
               <w:spacing w:after="0" w:line="240" w:lineRule="auto"/>
@@ -611,6 +590,7 @@
           </w:p>
           <w:p>
             <w:pPr>
+              <w:keepNext w:val="0"/>
               <w:keepLines w:val="0"/>
               <w:widowControl w:val="0"/>
               <w:spacing w:after="0" w:line="240" w:lineRule="auto"/>
@@ -629,6 +609,7 @@
           </w:p>
           <w:p>
             <w:pPr>
+              <w:keepNext w:val="0"/>
               <w:keepLines w:val="0"/>
               <w:widowControl w:val="0"/>
               <w:spacing w:after="0" w:line="240" w:lineRule="auto"/>
@@ -653,11 +634,10 @@
           </w:p>
           <w:p>
             <w:pPr>
+              <w:keepNext w:val="0"/>
               <w:keepLines w:val="0"/>
-              <w:tabs>
-                <w:tab w:val="left" w:pos="5910"/>
-              </w:tabs>
-              <w:spacing w:after="120" w:before="120" w:line="240" w:lineRule="auto"/>
+              <w:widowControl w:val="0"/>
+              <w:spacing w:after="0" w:line="240" w:lineRule="auto"/>
               <w:jc w:val="both"/>
               <w:rPr>
                 <w:rFonts w:ascii="Times New Roman" w:cs="Times New Roman" w:eastAsia="Times New Roman" w:hAnsi="Times New Roman"/>
@@ -667,34 +647,13 @@
             </w:pPr>
             <w:r>
               <w:rPr>
-                <w:rFonts w:ascii="Times New Roman" w:cs="Times New Roman" w:eastAsia="Times New Roman" w:hAnsi="Times New Roman"/>
-                <w:sz w:val="20"/>
-                <w:szCs w:val="20"/>
                 <w:rtl w:val="0"/>
               </w:rPr>
-              <w:t xml:space="preserve">{%p endif %}</w:t>
             </w:r>
           </w:p>
           <w:p>
             <w:pPr>
-              <w:keepLines w:val="0"/>
-              <w:widowControl w:val="0"/>
-              <w:spacing w:after="0" w:line="240" w:lineRule="auto"/>
-              <w:jc w:val="both"/>
-              <w:rPr>
-                <w:rFonts w:ascii="Times New Roman" w:cs="Times New Roman" w:eastAsia="Times New Roman" w:hAnsi="Times New Roman"/>
-                <w:sz w:val="20"/>
-                <w:szCs w:val="20"/>
-              </w:rPr>
-            </w:pPr>
-            <w:r>
-              <w:rPr>
-                <w:rtl w:val="0"/>
-              </w:rPr>
-            </w:r>
-          </w:p>
-          <w:p>
-            <w:pPr>
+              <w:keepNext w:val="0"/>
               <w:keepLines w:val="0"/>
               <w:widowControl w:val="0"/>
               <w:spacing w:after="0" w:line="240" w:lineRule="auto"/>
@@ -733,7 +692,7 @@
         </w:pBdr>
         <w:shd w:fill="auto" w:val="clear"/>
         <w:spacing w:after="0" w:before="0" w:line="240" w:lineRule="auto"/>
-        <w:ind w:left="0" w:right="0" w:firstLine="0"/>
+        <w:ind w:right="0"/>
         <w:jc w:val="center"/>
         <w:rPr>
           <w:rFonts w:ascii="Times New Roman" w:cs="Times New Roman" w:eastAsia="Times New Roman" w:hAnsi="Times New Roman"/>
@@ -763,7 +722,7 @@
         </w:pBdr>
         <w:shd w:fill="auto" w:val="clear"/>
         <w:spacing w:after="0" w:before="0" w:line="240" w:lineRule="auto"/>
-        <w:ind w:left="0" w:right="0" w:firstLine="0"/>
+        <w:ind w:right="0"/>
         <w:jc w:val="center"/>
         <w:rPr>
           <w:rFonts w:ascii="Times New Roman" w:cs="Times New Roman" w:eastAsia="Times New Roman" w:hAnsi="Times New Roman"/>
@@ -812,7 +771,7 @@
         </w:pBdr>
         <w:shd w:fill="auto" w:val="clear"/>
         <w:spacing w:after="0" w:before="0" w:line="240" w:lineRule="auto"/>
-        <w:ind w:left="0" w:right="0" w:firstLine="0"/>
+        <w:ind w:right="0"/>
         <w:jc w:val="center"/>
         <w:rPr>
           <w:rFonts w:ascii="Times New Roman" w:cs="Times New Roman" w:eastAsia="Times New Roman" w:hAnsi="Times New Roman"/>
@@ -848,6 +807,7 @@
     </w:p>
     <w:p>
       <w:pPr>
+        <w:keepNext w:val="0"/>
         <w:keepLines w:val="0"/>
         <w:spacing w:after="120" w:before="120" w:line="240" w:lineRule="auto"/>
         <w:jc w:val="both"/>
@@ -936,7 +896,64 @@
           <w:szCs w:val="20"/>
           <w:rtl w:val="0"/>
         </w:rPr>
-        <w:t xml:space="preserve">) к Призывной комиссии </w:t>
+        <w:t xml:space="preserve">) к </w:t>
+      </w:r>
+      <w:r>
+        <w:rPr>
+          <w:rFonts w:ascii="Times New Roman" w:cs="Times New Roman" w:eastAsia="Times New Roman" w:hAnsi="Times New Roman"/>
+          <w:sz w:val="20"/>
+          <w:szCs w:val="20"/>
+          <w:rtl w:val="0"/>
+        </w:rPr>
+        <w:t xml:space="preserve">следующим лицам : </w:t>
+      </w:r>
+      <w:r>
+        <w:rPr>
+          <w:rFonts w:ascii="Times New Roman" w:cs="Times New Roman" w:eastAsia="Times New Roman" w:hAnsi="Times New Roman"/>
+          <w:color w:val="000000"/>
+          <w:sz w:val="20"/>
+          <w:szCs w:val="20"/>
+          <w:rtl w:val="0"/>
+        </w:rPr>
+        <w:t xml:space="preserve">Призывн</w:t>
+      </w:r>
+      <w:r>
+        <w:rPr>
+          <w:rFonts w:ascii="Times New Roman" w:cs="Times New Roman" w:eastAsia="Times New Roman" w:hAnsi="Times New Roman"/>
+          <w:sz w:val="20"/>
+          <w:szCs w:val="20"/>
+          <w:rtl w:val="0"/>
+        </w:rPr>
+        <w:t xml:space="preserve">ая</w:t>
+      </w:r>
+      <w:r>
+        <w:rPr>
+          <w:rFonts w:ascii="Times New Roman" w:cs="Times New Roman" w:eastAsia="Times New Roman" w:hAnsi="Times New Roman"/>
+          <w:color w:val="000000"/>
+          <w:sz w:val="20"/>
+          <w:szCs w:val="20"/>
+          <w:rtl w:val="0"/>
+        </w:rPr>
+        <w:t xml:space="preserve"> комисси</w:t>
+      </w:r>
+      <w:r>
+        <w:rPr>
+          <w:rFonts w:ascii="Times New Roman" w:cs="Times New Roman" w:eastAsia="Times New Roman" w:hAnsi="Times New Roman"/>
+          <w:sz w:val="20"/>
+          <w:szCs w:val="20"/>
+          <w:rtl w:val="0"/>
+        </w:rPr>
+        <w:t xml:space="preserve">я</w:t>
+      </w:r>
+      <w:r>
+        <w:rPr>
+          <w:rFonts w:ascii="Times New Roman" w:cs="Times New Roman" w:eastAsia="Times New Roman" w:hAnsi="Times New Roman"/>
+          <w:color w:val="000000"/>
+          <w:sz w:val="20"/>
+          <w:szCs w:val="20"/>
+          <w:rtl w:val="0"/>
+        </w:rPr>
+        <w:t xml:space="preserve"> </w:t>
       </w:r>
       <w:r>
         <w:rPr>
@@ -985,7 +1002,7 @@
           <w:szCs w:val="20"/>
           <w:rtl w:val="0"/>
         </w:rPr>
-        <w:t xml:space="preserve">муниципального образования “{{ comissariat_region }}”</w:t>
+        <w:t xml:space="preserve">{{ comissariat_name }}</w:t>
       </w:r>
       <w:r>
         <w:rPr>
@@ -1021,33 +1038,29 @@
     </w:p>
     <w:p>
       <w:pPr>
-        <w:keepLines w:val="0"/>
-        <w:numPr>
-          <w:ilvl w:val="0"/>
-          <w:numId w:val="2"/>
-        </w:numPr>
+        <w:keepNext w:val="0"/>
+        <w:keepLines w:val="0"/>
         <w:spacing w:after="120" w:before="120" w:line="240" w:lineRule="auto"/>
-        <w:ind w:left="720" w:hanging="360"/>
-        <w:jc w:val="both"/>
-        <w:rPr>
-          <w:rFonts w:ascii="Times New Roman" w:cs="Times New Roman" w:eastAsia="Times New Roman" w:hAnsi="Times New Roman"/>
-          <w:sz w:val="20"/>
-          <w:szCs w:val="20"/>
-          <w:u w:val="none"/>
-        </w:rPr>
-      </w:pPr>
-      <w:r>
-        <w:rPr>
-          <w:rFonts w:ascii="Times New Roman" w:cs="Times New Roman" w:eastAsia="Times New Roman" w:hAnsi="Times New Roman"/>
-          <w:sz w:val="20"/>
-          <w:szCs w:val="20"/>
-          <w:rtl w:val="0"/>
-        </w:rPr>
-        <w:t xml:space="preserve">признать незаконным решение, которое приняла Призывная комиссия муниципального образования “{{ comissariat_region }}”  от {{ single_date_hearing_date }} о призыве на военную службу Административного истца.</w:t>
-      </w:r>
-    </w:p>
-    <w:p>
-      <w:pPr>
+        <w:jc w:val="both"/>
+        <w:rPr>
+          <w:rFonts w:ascii="Times New Roman" w:cs="Times New Roman" w:eastAsia="Times New Roman" w:hAnsi="Times New Roman"/>
+          <w:sz w:val="20"/>
+          <w:szCs w:val="20"/>
+        </w:rPr>
+      </w:pPr>
+      <w:r>
+        <w:rPr>
+          <w:rFonts w:ascii="Times New Roman" w:cs="Times New Roman" w:eastAsia="Times New Roman" w:hAnsi="Times New Roman"/>
+          <w:sz w:val="20"/>
+          <w:szCs w:val="20"/>
+          <w:rtl w:val="0"/>
+        </w:rPr>
+        <w:t xml:space="preserve">признать незаконным решение, которое приняла Призывная комиссия муниципального образования “{{ comission_region }}” от {{ single_day_hearing_date }} о призыве на военную службу Административного истца.</w:t>
+      </w:r>
+    </w:p>
+    <w:p>
+      <w:pPr>
+        <w:keepNext w:val="0"/>
         <w:keepLines w:val="0"/>
         <w:spacing w:after="120" w:before="120" w:line="240" w:lineRule="auto"/>
         <w:jc w:val="both"/>
@@ -1069,19 +1082,14 @@
     </w:p>
     <w:p>
       <w:pPr>
-        <w:keepLines w:val="0"/>
-        <w:numPr>
-          <w:ilvl w:val="0"/>
-          <w:numId w:val="1"/>
-        </w:numPr>
+        <w:keepNext w:val="0"/>
+        <w:keepLines w:val="0"/>
         <w:spacing w:after="120" w:before="120" w:line="240" w:lineRule="auto"/>
-        <w:ind w:left="720" w:hanging="360"/>
-        <w:jc w:val="both"/>
-        <w:rPr>
-          <w:rFonts w:ascii="Times New Roman" w:cs="Times New Roman" w:eastAsia="Times New Roman" w:hAnsi="Times New Roman"/>
-          <w:sz w:val="20"/>
-          <w:szCs w:val="20"/>
-          <w:u w:val="none"/>
+        <w:jc w:val="both"/>
+        <w:rPr>
+          <w:rFonts w:ascii="Times New Roman" w:cs="Times New Roman" w:eastAsia="Times New Roman" w:hAnsi="Times New Roman"/>
+          <w:sz w:val="20"/>
+          <w:szCs w:val="20"/>
         </w:rPr>
       </w:pPr>
       <w:r>
@@ -1096,6 +1104,7 @@
     </w:p>
     <w:p>
       <w:pPr>
+        <w:keepNext w:val="0"/>
         <w:keepLines w:val="0"/>
         <w:spacing w:after="120" w:before="120" w:line="240" w:lineRule="auto"/>
         <w:jc w:val="both"/>
@@ -1117,6 +1126,7 @@
     </w:p>
     <w:p>
       <w:pPr>
+        <w:keepNext w:val="0"/>
         <w:keepLines w:val="0"/>
         <w:spacing w:after="120" w:before="120" w:line="240" w:lineRule="auto"/>
         <w:jc w:val="both"/>
@@ -1140,6 +1150,7 @@
     </w:p>
     <w:p>
       <w:pPr>
+        <w:keepNext w:val="0"/>
         <w:keepLines w:val="0"/>
         <w:spacing w:after="120" w:before="120" w:line="240" w:lineRule="auto"/>
         <w:jc w:val="both"/>
@@ -1169,20 +1180,16 @@
     </w:p>
     <w:p>
       <w:pPr>
-        <w:keepLines w:val="0"/>
-        <w:numPr>
-          <w:ilvl w:val="1"/>
-          <w:numId w:val="3"/>
-        </w:numPr>
-        <w:pBdr>
-          <w:top w:space="0" w:sz="0" w:val="nil"/>
-          <w:left w:space="0" w:sz="0" w:val="nil"/>
-          <w:bottom w:space="0" w:sz="0" w:val="nil"/>
-          <w:right w:space="0" w:sz="0" w:val="nil"/>
-          <w:between w:space="0" w:sz="0" w:val="nil"/>
-        </w:pBdr>
-        <w:spacing w:after="0" w:before="120" w:line="240" w:lineRule="auto"/>
-        <w:ind w:left="0" w:hanging="567"/>
+        <w:keepNext w:val="0"/>
+        <w:keepLines w:val="0"/>
+        <w:pBdr>
+          <w:top w:space="0" w:sz="0" w:val="nil"/>
+          <w:left w:space="0" w:sz="0" w:val="nil"/>
+          <w:bottom w:space="0" w:sz="0" w:val="nil"/>
+          <w:right w:space="0" w:sz="0" w:val="nil"/>
+          <w:between w:space="0" w:sz="0" w:val="nil"/>
+        </w:pBdr>
+        <w:spacing w:after="0" w:before="120" w:line="240" w:lineRule="auto"/>
         <w:jc w:val="both"/>
         <w:rPr>
           <w:rFonts w:ascii="Times New Roman" w:cs="Times New Roman" w:eastAsia="Times New Roman" w:hAnsi="Times New Roman"/>
@@ -1207,7 +1214,7 @@
           <w:szCs w:val="20"/>
           <w:rtl w:val="0"/>
         </w:rPr>
-        <w:t xml:space="preserve">на воинском учете в Военном комиссариате муниципального образования “{{ comissariat_region }}” .</w:t>
+        <w:t xml:space="preserve">на воинском учете в Военном комиссариате.</w:t>
       </w:r>
     </w:p>
     <w:p>
@@ -1225,7 +1232,7 @@
         </w:pBdr>
         <w:shd w:fill="auto" w:val="clear"/>
         <w:spacing w:after="120" w:before="120" w:line="240" w:lineRule="auto"/>
-        <w:ind w:left="0" w:right="0" w:firstLine="0"/>
+        <w:ind w:right="0"/>
         <w:jc w:val="both"/>
         <w:rPr>
           <w:rFonts w:ascii="Times New Roman" w:cs="Times New Roman" w:eastAsia="Times New Roman" w:hAnsi="Times New Roman"/>
@@ -1249,10 +1256,6 @@
         <w:keepLines w:val="0"/>
         <w:pageBreakBefore w:val="0"/>
         <w:widowControl w:val="1"/>
-        <w:numPr>
-          <w:ilvl w:val="1"/>
-          <w:numId w:val="3"/>
-        </w:numPr>
         <w:pBdr>
           <w:top w:space="0" w:sz="0" w:val="nil"/>
           <w:left w:space="0" w:sz="0" w:val="nil"/>
@@ -1262,7 +1265,7 @@
         </w:pBdr>
         <w:shd w:fill="auto" w:val="clear"/>
         <w:spacing w:after="0" w:before="120" w:line="240" w:lineRule="auto"/>
-        <w:ind w:left="0" w:right="0" w:hanging="567"/>
+        <w:ind w:right="0"/>
         <w:jc w:val="both"/>
         <w:rPr>
           <w:rFonts w:ascii="Times New Roman" w:cs="Times New Roman" w:eastAsia="Times New Roman" w:hAnsi="Times New Roman"/>
@@ -1309,7 +1312,7 @@
         </w:pBdr>
         <w:shd w:fill="auto" w:val="clear"/>
         <w:spacing w:after="120" w:before="120" w:line="240" w:lineRule="auto"/>
-        <w:ind w:left="0" w:right="0" w:firstLine="0"/>
+        <w:ind w:right="0"/>
         <w:jc w:val="both"/>
         <w:rPr>
           <w:rFonts w:ascii="Times New Roman" w:cs="Times New Roman" w:eastAsia="Times New Roman" w:hAnsi="Times New Roman"/>
@@ -1333,10 +1336,6 @@
         <w:keepLines w:val="0"/>
         <w:pageBreakBefore w:val="0"/>
         <w:widowControl w:val="1"/>
-        <w:numPr>
-          <w:ilvl w:val="1"/>
-          <w:numId w:val="3"/>
-        </w:numPr>
         <w:pBdr>
           <w:top w:space="0" w:sz="0" w:val="nil"/>
           <w:left w:space="0" w:sz="0" w:val="nil"/>
@@ -1346,7 +1345,7 @@
         </w:pBdr>
         <w:shd w:fill="auto" w:val="clear"/>
         <w:spacing w:after="0" w:before="120" w:line="240" w:lineRule="auto"/>
-        <w:ind w:left="0" w:right="0" w:hanging="567"/>
+        <w:ind w:right="0"/>
         <w:jc w:val="both"/>
         <w:rPr>
           <w:rFonts w:ascii="Times New Roman" w:cs="Times New Roman" w:eastAsia="Times New Roman" w:hAnsi="Times New Roman"/>
@@ -1384,7 +1383,7 @@
         </w:pBdr>
         <w:shd w:fill="auto" w:val="clear"/>
         <w:spacing w:after="120" w:before="120" w:line="240" w:lineRule="auto"/>
-        <w:ind w:left="0" w:right="0" w:firstLine="0"/>
+        <w:ind w:right="0"/>
         <w:jc w:val="both"/>
         <w:rPr>
           <w:rFonts w:ascii="Times New Roman" w:cs="Times New Roman" w:eastAsia="Times New Roman" w:hAnsi="Times New Roman"/>
@@ -1404,6 +1403,7 @@
     </w:p>
     <w:p>
       <w:pPr>
+        <w:keepNext w:val="0"/>
         <w:keepLines w:val="0"/>
         <w:spacing w:after="120" w:before="120" w:line="240" w:lineRule="auto"/>
         <w:jc w:val="both"/>
@@ -1425,23 +1425,20 @@
     </w:p>
     <w:p>
       <w:pPr>
-        <w:keepLines w:val="0"/>
-        <w:numPr>
-          <w:ilvl w:val="1"/>
-          <w:numId w:val="3"/>
-        </w:numPr>
-        <w:pBdr>
-          <w:top w:space="0" w:sz="0" w:val="nil"/>
-          <w:left w:space="0" w:sz="0" w:val="nil"/>
-          <w:bottom w:space="0" w:sz="0" w:val="nil"/>
-          <w:right w:space="0" w:sz="0" w:val="nil"/>
-          <w:between w:space="0" w:sz="0" w:val="nil"/>
-        </w:pBdr>
-        <w:spacing w:after="0" w:before="120" w:line="240" w:lineRule="auto"/>
-        <w:ind w:left="0" w:hanging="567"/>
-        <w:jc w:val="both"/>
-        <w:rPr>
-          <w:rFonts w:ascii="Times New Roman" w:cs="Times New Roman" w:eastAsia="Times New Roman" w:hAnsi="Times New Roman"/>
+        <w:keepNext w:val="0"/>
+        <w:keepLines w:val="0"/>
+        <w:pBdr>
+          <w:top w:space="0" w:sz="0" w:val="nil"/>
+          <w:left w:space="0" w:sz="0" w:val="nil"/>
+          <w:bottom w:space="0" w:sz="0" w:val="nil"/>
+          <w:right w:space="0" w:sz="0" w:val="nil"/>
+          <w:between w:space="0" w:sz="0" w:val="nil"/>
+        </w:pBdr>
+        <w:spacing w:after="0" w:before="120" w:line="240" w:lineRule="auto"/>
+        <w:jc w:val="both"/>
+        <w:rPr>
+          <w:rFonts w:ascii="Times New Roman" w:cs="Times New Roman" w:eastAsia="Times New Roman" w:hAnsi="Times New Roman"/>
+          <w:color w:val="000000"/>
           <w:sz w:val="20"/>
           <w:szCs w:val="20"/>
         </w:rPr>
@@ -1485,6 +1482,7 @@
     </w:p>
     <w:p>
       <w:pPr>
+        <w:keepNext w:val="0"/>
         <w:keepLines w:val="0"/>
         <w:spacing w:after="120" w:before="120" w:line="240" w:lineRule="auto"/>
         <w:jc w:val="both"/>
@@ -1506,20 +1504,16 @@
     </w:p>
     <w:p>
       <w:pPr>
-        <w:keepLines w:val="0"/>
-        <w:numPr>
-          <w:ilvl w:val="1"/>
-          <w:numId w:val="3"/>
-        </w:numPr>
-        <w:pBdr>
-          <w:top w:space="0" w:sz="0" w:val="nil"/>
-          <w:left w:space="0" w:sz="0" w:val="nil"/>
-          <w:bottom w:space="0" w:sz="0" w:val="nil"/>
-          <w:right w:space="0" w:sz="0" w:val="nil"/>
-          <w:between w:space="0" w:sz="0" w:val="nil"/>
-        </w:pBdr>
-        <w:spacing w:after="0" w:before="120" w:line="240" w:lineRule="auto"/>
-        <w:ind w:left="0" w:hanging="567"/>
+        <w:keepNext w:val="0"/>
+        <w:keepLines w:val="0"/>
+        <w:pBdr>
+          <w:top w:space="0" w:sz="0" w:val="nil"/>
+          <w:left w:space="0" w:sz="0" w:val="nil"/>
+          <w:bottom w:space="0" w:sz="0" w:val="nil"/>
+          <w:right w:space="0" w:sz="0" w:val="nil"/>
+          <w:between w:space="0" w:sz="0" w:val="nil"/>
+        </w:pBdr>
+        <w:spacing w:after="0" w:before="120" w:line="240" w:lineRule="auto"/>
         <w:jc w:val="both"/>
         <w:rPr>
           <w:rFonts w:ascii="Times New Roman" w:cs="Times New Roman" w:eastAsia="Times New Roman" w:hAnsi="Times New Roman"/>
@@ -1557,6 +1551,7 @@
     </w:p>
     <w:p>
       <w:pPr>
+        <w:keepNext w:val="0"/>
         <w:keepLines w:val="0"/>
         <w:spacing w:after="120" w:before="120" w:line="240" w:lineRule="auto"/>
         <w:jc w:val="both"/>
@@ -1590,8 +1585,8 @@
           <w:between w:space="0" w:sz="0" w:val="nil"/>
         </w:pBdr>
         <w:shd w:fill="auto" w:val="clear"/>
-        <w:spacing w:after="0" w:before="0" w:line="240" w:lineRule="auto"/>
-        <w:ind w:left="0" w:right="0" w:firstLine="0"/>
+        <w:spacing w:after="0" w:before="120" w:line="240" w:lineRule="auto"/>
+        <w:ind w:right="0"/>
         <w:jc w:val="both"/>
         <w:rPr>
           <w:rFonts w:ascii="Times New Roman" w:cs="Times New Roman" w:eastAsia="Times New Roman" w:hAnsi="Times New Roman"/>
@@ -1659,7 +1654,7 @@
         </w:pBdr>
         <w:shd w:fill="auto" w:val="clear"/>
         <w:spacing w:after="0" w:before="0" w:line="240" w:lineRule="auto"/>
-        <w:ind w:left="0" w:right="0" w:firstLine="0"/>
+        <w:ind w:right="0"/>
         <w:jc w:val="both"/>
         <w:rPr>
           <w:rFonts w:ascii="Times New Roman" w:cs="Times New Roman" w:eastAsia="Times New Roman" w:hAnsi="Times New Roman"/>
@@ -1679,9 +1674,20 @@
     </w:p>
     <w:p>
       <w:pPr>
-        <w:keepLines w:val="0"/>
-        <w:widowControl w:val="0"/>
-        <w:spacing w:after="0" w:line="240" w:lineRule="auto"/>
+        <w:keepNext w:val="0"/>
+        <w:keepLines w:val="0"/>
+        <w:pageBreakBefore w:val="0"/>
+        <w:widowControl w:val="1"/>
+        <w:pBdr>
+          <w:top w:space="0" w:sz="0" w:val="nil"/>
+          <w:left w:space="0" w:sz="0" w:val="nil"/>
+          <w:bottom w:space="0" w:sz="0" w:val="nil"/>
+          <w:right w:space="0" w:sz="0" w:val="nil"/>
+          <w:between w:space="0" w:sz="0" w:val="nil"/>
+        </w:pBdr>
+        <w:shd w:fill="auto" w:val="clear"/>
+        <w:spacing w:after="0" w:before="120" w:line="240" w:lineRule="auto"/>
+        <w:ind w:right="0"/>
         <w:jc w:val="both"/>
         <w:rPr>
           <w:rFonts w:ascii="Times New Roman" w:cs="Times New Roman" w:eastAsia="Times New Roman" w:hAnsi="Times New Roman"/>
@@ -1701,6 +1707,7 @@
     </w:p>
     <w:p>
       <w:pPr>
+        <w:keepNext w:val="0"/>
         <w:keepLines w:val="0"/>
         <w:widowControl w:val="0"/>
         <w:spacing w:after="120" w:before="120" w:line="240" w:lineRule="auto"/>
@@ -1729,7 +1736,7 @@
         <w:widowControl w:val="1"/>
         <w:numPr>
           <w:ilvl w:val="0"/>
-          <w:numId w:val="4"/>
+          <w:numId w:val="3"/>
         </w:numPr>
         <w:pBdr>
           <w:top w:space="0" w:sz="0" w:val="nil"/>
@@ -1740,7 +1747,7 @@
         </w:pBdr>
         <w:shd w:fill="auto" w:val="clear"/>
         <w:spacing w:after="0" w:before="120" w:line="240" w:lineRule="auto"/>
-        <w:ind w:left="567" w:right="0" w:hanging="567"/>
+        <w:ind w:left="0" w:right="0" w:hanging="360"/>
         <w:jc w:val="both"/>
         <w:rPr>
           <w:rFonts w:ascii="Times New Roman" w:cs="Times New Roman" w:eastAsia="Times New Roman" w:hAnsi="Times New Roman"/>
@@ -1751,6 +1758,7 @@
           <w:color w:val="000000"/>
           <w:sz w:val="20"/>
           <w:szCs w:val="20"/>
+          <w:u w:val="none"/>
           <w:shd w:fill="auto" w:val="clear"/>
           <w:vertAlign w:val="baseline"/>
         </w:rPr>
@@ -1775,6 +1783,7 @@
     </w:p>
     <w:p>
       <w:pPr>
+        <w:keepNext w:val="0"/>
         <w:keepLines w:val="0"/>
         <w:pBdr>
           <w:top w:space="0" w:sz="0" w:val="nil"/>
@@ -1803,6 +1812,7 @@
     </w:p>
     <w:p>
       <w:pPr>
+        <w:keepNext w:val="0"/>
         <w:keepLines w:val="0"/>
         <w:pBdr>
           <w:top w:space="0" w:sz="0" w:val="nil"/>
@@ -1831,6 +1841,7 @@
     </w:p>
     <w:p>
       <w:pPr>
+        <w:keepNext w:val="0"/>
         <w:keepLines w:val="0"/>
         <w:pBdr>
           <w:top w:space="0" w:sz="0" w:val="nil"/>
@@ -1859,6 +1870,7 @@
     </w:p>
     <w:p>
       <w:pPr>
+        <w:keepNext w:val="0"/>
         <w:keepLines w:val="0"/>
         <w:pBdr>
           <w:top w:space="0" w:sz="0" w:val="nil"/>
@@ -1887,6 +1899,7 @@
     </w:p>
     <w:p>
       <w:pPr>
+        <w:keepNext w:val="0"/>
         <w:keepLines w:val="0"/>
         <w:pBdr>
           <w:top w:space="0" w:sz="0" w:val="nil"/>
@@ -1915,6 +1928,7 @@
     </w:p>
     <w:p>
       <w:pPr>
+        <w:keepNext w:val="0"/>
         <w:keepLines w:val="0"/>
         <w:pBdr>
           <w:top w:space="0" w:sz="0" w:val="nil"/>
@@ -1943,6 +1957,7 @@
     </w:p>
     <w:p>
       <w:pPr>
+        <w:keepNext w:val="0"/>
         <w:keepLines w:val="0"/>
         <w:pBdr>
           <w:top w:space="0" w:sz="0" w:val="nil"/>
@@ -1971,6 +1986,7 @@
     </w:p>
     <w:p>
       <w:pPr>
+        <w:keepNext w:val="0"/>
         <w:keepLines w:val="0"/>
         <w:pBdr>
           <w:top w:space="0" w:sz="0" w:val="nil"/>
@@ -1999,6 +2015,7 @@
     </w:p>
     <w:p>
       <w:pPr>
+        <w:keepNext w:val="0"/>
         <w:keepLines w:val="0"/>
         <w:pBdr>
           <w:top w:space="0" w:sz="0" w:val="nil"/>
@@ -2033,7 +2050,7 @@
         <w:widowControl w:val="1"/>
         <w:numPr>
           <w:ilvl w:val="0"/>
-          <w:numId w:val="4"/>
+          <w:numId w:val="3"/>
         </w:numPr>
         <w:pBdr>
           <w:top w:space="0" w:sz="0" w:val="nil"/>
@@ -2044,8 +2061,26 @@
         </w:pBdr>
         <w:shd w:fill="auto" w:val="clear"/>
         <w:spacing w:after="0" w:before="120" w:line="240" w:lineRule="auto"/>
-        <w:ind w:left="567" w:right="0" w:hanging="567"/>
-        <w:jc w:val="both"/>
+        <w:ind w:left="0" w:right="0" w:hanging="360"/>
+        <w:jc w:val="both"/>
+        <w:rPr>
+          <w:rFonts w:ascii="Times New Roman" w:cs="Times New Roman" w:eastAsia="Times New Roman" w:hAnsi="Times New Roman"/>
+          <w:b w:val="1"/>
+          <w:sz w:val="20"/>
+          <w:szCs w:val="20"/>
+        </w:rPr>
+      </w:pPr>
+      <w:r>
+        <w:rPr>
+          <w:rFonts w:ascii="Times New Roman" w:cs="Times New Roman" w:eastAsia="Times New Roman" w:hAnsi="Times New Roman"/>
+          <w:b w:val="1"/>
+          <w:sz w:val="20"/>
+          <w:szCs w:val="20"/>
+          <w:rtl w:val="0"/>
+        </w:rPr>
+        <w:t xml:space="preserve">Административные</w:t>
+      </w:r>
+      <w:r>
         <w:rPr>
           <w:rFonts w:ascii="Times New Roman" w:cs="Times New Roman" w:eastAsia="Times New Roman" w:hAnsi="Times New Roman"/>
           <w:b w:val="1"/>
@@ -2055,8 +2090,207 @@
           <w:color w:val="000000"/>
           <w:sz w:val="20"/>
           <w:szCs w:val="20"/>
+          <w:u w:val="none"/>
           <w:shd w:fill="auto" w:val="clear"/>
           <w:vertAlign w:val="baseline"/>
+          <w:rtl w:val="0"/>
+        </w:rPr>
+        <w:t xml:space="preserve"> ответчики грубо нарушили порядок проведения мероприятий, связанных с призывом.</w:t>
+      </w:r>
+    </w:p>
+    <w:p>
+      <w:pPr>
+        <w:keepNext w:val="0"/>
+        <w:keepLines w:val="0"/>
+        <w:pBdr>
+          <w:top w:space="0" w:sz="0" w:val="nil"/>
+          <w:left w:space="0" w:sz="0" w:val="nil"/>
+          <w:bottom w:space="0" w:sz="0" w:val="nil"/>
+          <w:right w:space="0" w:sz="0" w:val="nil"/>
+          <w:between w:space="0" w:sz="0" w:val="nil"/>
+        </w:pBdr>
+        <w:spacing w:after="0" w:before="120" w:line="240" w:lineRule="auto"/>
+        <w:jc w:val="both"/>
+        <w:rPr>
+          <w:rFonts w:ascii="Times New Roman" w:cs="Times New Roman" w:eastAsia="Times New Roman" w:hAnsi="Times New Roman"/>
+          <w:sz w:val="20"/>
+          <w:szCs w:val="20"/>
+        </w:rPr>
+      </w:pPr>
+      <w:r>
+        <w:rPr>
+          <w:rFonts w:ascii="Times New Roman" w:cs="Times New Roman" w:eastAsia="Times New Roman" w:hAnsi="Times New Roman"/>
+          <w:sz w:val="20"/>
+          <w:szCs w:val="20"/>
+          <w:rtl w:val="0"/>
+        </w:rPr>
+        <w:t xml:space="preserve">Действия военного Административных ответчиков незаконны, поскольку мероприятия, связанные с призывом на военную службу, были проведены «одним днем», то есть с вручением Административному истцу повестки на отправку к месту прохождения военной службы в день проведения медицинского освидетельствования и призывной комиссии.</w:t>
+      </w:r>
+    </w:p>
+    <w:p>
+      <w:pPr>
+        <w:keepNext w:val="0"/>
+        <w:keepLines w:val="0"/>
+        <w:pBdr>
+          <w:top w:space="0" w:sz="0" w:val="nil"/>
+          <w:left w:space="0" w:sz="0" w:val="nil"/>
+          <w:bottom w:space="0" w:sz="0" w:val="nil"/>
+          <w:right w:space="0" w:sz="0" w:val="nil"/>
+          <w:between w:space="0" w:sz="0" w:val="nil"/>
+        </w:pBdr>
+        <w:spacing w:after="0" w:before="120" w:line="240" w:lineRule="auto"/>
+        <w:jc w:val="both"/>
+        <w:rPr>
+          <w:rFonts w:ascii="Times New Roman" w:cs="Times New Roman" w:eastAsia="Times New Roman" w:hAnsi="Times New Roman"/>
+          <w:sz w:val="20"/>
+          <w:szCs w:val="20"/>
+        </w:rPr>
+      </w:pPr>
+      <w:r>
+        <w:rPr>
+          <w:rFonts w:ascii="Times New Roman" w:cs="Times New Roman" w:eastAsia="Times New Roman" w:hAnsi="Times New Roman"/>
+          <w:sz w:val="20"/>
+          <w:szCs w:val="20"/>
+          <w:rtl w:val="0"/>
+        </w:rPr>
+        <w:t xml:space="preserve">Порядок призыва граждан на военную службу, установленный статьей 26 Закона о воинской обязанности и статьями 16, 27, 28 Положения о призыве предусматривает, что явка призывников на медицинское освидетельствование, призывную комиссию и отправку к месту прохождения военной службы производится в разные дни и по отдельным повесткам.</w:t>
+      </w:r>
+    </w:p>
+    <w:p>
+      <w:pPr>
+        <w:keepNext w:val="0"/>
+        <w:keepLines w:val="0"/>
+        <w:pBdr>
+          <w:top w:space="0" w:sz="0" w:val="nil"/>
+          <w:left w:space="0" w:sz="0" w:val="nil"/>
+          <w:bottom w:space="0" w:sz="0" w:val="nil"/>
+          <w:right w:space="0" w:sz="0" w:val="nil"/>
+          <w:between w:space="0" w:sz="0" w:val="nil"/>
+        </w:pBdr>
+        <w:spacing w:after="0" w:before="120" w:line="240" w:lineRule="auto"/>
+        <w:jc w:val="both"/>
+        <w:rPr>
+          <w:rFonts w:ascii="Times New Roman" w:cs="Times New Roman" w:eastAsia="Times New Roman" w:hAnsi="Times New Roman"/>
+          <w:sz w:val="20"/>
+          <w:szCs w:val="20"/>
+        </w:rPr>
+      </w:pPr>
+      <w:r>
+        <w:rPr>
+          <w:rFonts w:ascii="Times New Roman" w:cs="Times New Roman" w:eastAsia="Times New Roman" w:hAnsi="Times New Roman"/>
+          <w:sz w:val="20"/>
+          <w:szCs w:val="20"/>
+          <w:rtl w:val="0"/>
+        </w:rPr>
+        <w:t xml:space="preserve">Согласно п. 4 Положения о призыве в целях реализации задач по проведению призыва на военную службу военный комиссар муниципального образования вносит в призывную комиссию предложение о предварительном предназначении призывника в вид, род войск Вооруженных Сил Российской Федерации &lt;...&gt;, или о необходимости освобождения его от призыва на военную службу, или о предоставлении ему отсрочки от призыва на военную службу.</w:t>
+      </w:r>
+    </w:p>
+    <w:p>
+      <w:pPr>
+        <w:keepNext w:val="0"/>
+        <w:keepLines w:val="0"/>
+        <w:pBdr>
+          <w:top w:space="0" w:sz="0" w:val="nil"/>
+          <w:left w:space="0" w:sz="0" w:val="nil"/>
+          <w:bottom w:space="0" w:sz="0" w:val="nil"/>
+          <w:right w:space="0" w:sz="0" w:val="nil"/>
+          <w:between w:space="0" w:sz="0" w:val="nil"/>
+        </w:pBdr>
+        <w:spacing w:after="0" w:before="120" w:line="240" w:lineRule="auto"/>
+        <w:jc w:val="both"/>
+        <w:rPr>
+          <w:rFonts w:ascii="Times New Roman" w:cs="Times New Roman" w:eastAsia="Times New Roman" w:hAnsi="Times New Roman"/>
+          <w:sz w:val="20"/>
+          <w:szCs w:val="20"/>
+        </w:rPr>
+      </w:pPr>
+      <w:r>
+        <w:rPr>
+          <w:rFonts w:ascii="Times New Roman" w:cs="Times New Roman" w:eastAsia="Times New Roman" w:hAnsi="Times New Roman"/>
+          <w:sz w:val="20"/>
+          <w:szCs w:val="20"/>
+          <w:rtl w:val="0"/>
+        </w:rPr>
+        <w:t xml:space="preserve">Административные ответчики грубо нарушили изложенные нормы, в связи с чем, в отношении Административного истца принято незаконное решение о призыве на военную службу.</w:t>
+      </w:r>
+    </w:p>
+    <w:p>
+      <w:pPr>
+        <w:keepNext w:val="0"/>
+        <w:keepLines w:val="0"/>
+        <w:pBdr>
+          <w:top w:space="0" w:sz="0" w:val="nil"/>
+          <w:left w:space="0" w:sz="0" w:val="nil"/>
+          <w:bottom w:space="0" w:sz="0" w:val="nil"/>
+          <w:right w:space="0" w:sz="0" w:val="nil"/>
+          <w:between w:space="0" w:sz="0" w:val="nil"/>
+        </w:pBdr>
+        <w:spacing w:after="0" w:before="120" w:line="240" w:lineRule="auto"/>
+        <w:jc w:val="both"/>
+        <w:rPr>
+          <w:rFonts w:ascii="Times New Roman" w:cs="Times New Roman" w:eastAsia="Times New Roman" w:hAnsi="Times New Roman"/>
+          <w:sz w:val="20"/>
+          <w:szCs w:val="20"/>
+        </w:rPr>
+      </w:pPr>
+      <w:r>
+        <w:rPr>
+          <w:rFonts w:ascii="Times New Roman" w:cs="Times New Roman" w:eastAsia="Times New Roman" w:hAnsi="Times New Roman"/>
+          <w:sz w:val="20"/>
+          <w:szCs w:val="20"/>
+          <w:rtl w:val="0"/>
+        </w:rPr>
+        <w:t xml:space="preserve">Таким образом, грубое нарушение установленного законодательством порядка призыва на военную службу, допущенное Административными ответчиками,  повлекли нарушение права на охрану здоровья.</w:t>
+      </w:r>
+    </w:p>
+    <w:p>
+      <w:pPr>
+        <w:keepNext w:val="0"/>
+        <w:keepLines w:val="0"/>
+        <w:spacing w:after="120" w:before="120" w:line="240" w:lineRule="auto"/>
+        <w:jc w:val="both"/>
+        <w:rPr>
+          <w:rFonts w:ascii="Times New Roman" w:cs="Times New Roman" w:eastAsia="Times New Roman" w:hAnsi="Times New Roman"/>
+          <w:sz w:val="20"/>
+          <w:szCs w:val="20"/>
+        </w:rPr>
+      </w:pPr>
+      <w:r>
+        <w:rPr>
+          <w:rFonts w:ascii="Times New Roman" w:cs="Times New Roman" w:eastAsia="Times New Roman" w:hAnsi="Times New Roman"/>
+          <w:sz w:val="20"/>
+          <w:szCs w:val="20"/>
+          <w:rtl w:val="0"/>
+        </w:rPr>
+        <w:t xml:space="preserve">{%p if module_single_day_asked_for_ags %}</w:t>
+      </w:r>
+    </w:p>
+    <w:p>
+      <w:pPr>
+        <w:keepNext w:val="0"/>
+        <w:keepLines w:val="0"/>
+        <w:pageBreakBefore w:val="0"/>
+        <w:widowControl w:val="1"/>
+        <w:numPr>
+          <w:ilvl w:val="0"/>
+          <w:numId w:val="3"/>
+        </w:numPr>
+        <w:pBdr>
+          <w:top w:space="0" w:sz="0" w:val="nil"/>
+          <w:left w:space="0" w:sz="0" w:val="nil"/>
+          <w:bottom w:space="0" w:sz="0" w:val="nil"/>
+          <w:right w:space="0" w:sz="0" w:val="nil"/>
+          <w:between w:space="0" w:sz="0" w:val="nil"/>
+        </w:pBdr>
+        <w:shd w:fill="auto" w:val="clear"/>
+        <w:spacing w:after="0" w:before="120" w:line="240" w:lineRule="auto"/>
+        <w:ind w:left="0" w:right="0" w:hanging="360"/>
+        <w:jc w:val="both"/>
+        <w:rPr>
+          <w:rFonts w:ascii="Times New Roman" w:cs="Times New Roman" w:eastAsia="Times New Roman" w:hAnsi="Times New Roman"/>
+          <w:b w:val="1"/>
+          <w:sz w:val="20"/>
+          <w:szCs w:val="20"/>
         </w:rPr>
       </w:pPr>
       <w:r>
@@ -2074,191 +2308,19 @@
           <w:vertAlign w:val="baseline"/>
           <w:rtl w:val="0"/>
         </w:rPr>
-        <w:t xml:space="preserve">Административные ответчики грубо нарушили порядок проведения мероприятий, связанных с призывом.</w:t>
-      </w:r>
-    </w:p>
-    <w:p>
-      <w:pPr>
-        <w:keepLines w:val="0"/>
-        <w:pBdr>
-          <w:top w:space="0" w:sz="0" w:val="nil"/>
-          <w:left w:space="0" w:sz="0" w:val="nil"/>
-          <w:bottom w:space="0" w:sz="0" w:val="nil"/>
-          <w:right w:space="0" w:sz="0" w:val="nil"/>
-          <w:between w:space="0" w:sz="0" w:val="nil"/>
-        </w:pBdr>
-        <w:spacing w:after="0" w:before="120" w:line="240" w:lineRule="auto"/>
-        <w:jc w:val="both"/>
-        <w:rPr>
-          <w:rFonts w:ascii="Times New Roman" w:cs="Times New Roman" w:eastAsia="Times New Roman" w:hAnsi="Times New Roman"/>
-          <w:sz w:val="20"/>
-          <w:szCs w:val="20"/>
-        </w:rPr>
-      </w:pPr>
-      <w:r>
-        <w:rPr>
-          <w:rFonts w:ascii="Times New Roman" w:cs="Times New Roman" w:eastAsia="Times New Roman" w:hAnsi="Times New Roman"/>
-          <w:sz w:val="20"/>
-          <w:szCs w:val="20"/>
-          <w:rtl w:val="0"/>
-        </w:rPr>
-        <w:t xml:space="preserve">Действия военного Административных ответчиков незаконны, поскольку мероприятия, связанные с призывом на военную службу, были проведены «одним днем», то есть с вручением мне повестки на отправку к месту прохождения военной службы в день проведения медицинского освидетельствования и призывной комиссии.</w:t>
-      </w:r>
-    </w:p>
-    <w:p>
-      <w:pPr>
-        <w:keepLines w:val="0"/>
-        <w:pBdr>
-          <w:top w:space="0" w:sz="0" w:val="nil"/>
-          <w:left w:space="0" w:sz="0" w:val="nil"/>
-          <w:bottom w:space="0" w:sz="0" w:val="nil"/>
-          <w:right w:space="0" w:sz="0" w:val="nil"/>
-          <w:between w:space="0" w:sz="0" w:val="nil"/>
-        </w:pBdr>
-        <w:spacing w:after="0" w:before="120" w:line="240" w:lineRule="auto"/>
-        <w:jc w:val="both"/>
-        <w:rPr>
-          <w:rFonts w:ascii="Times New Roman" w:cs="Times New Roman" w:eastAsia="Times New Roman" w:hAnsi="Times New Roman"/>
-          <w:sz w:val="20"/>
-          <w:szCs w:val="20"/>
-        </w:rPr>
-      </w:pPr>
-      <w:r>
-        <w:rPr>
-          <w:rFonts w:ascii="Times New Roman" w:cs="Times New Roman" w:eastAsia="Times New Roman" w:hAnsi="Times New Roman"/>
-          <w:sz w:val="20"/>
-          <w:szCs w:val="20"/>
-          <w:rtl w:val="0"/>
-        </w:rPr>
-        <w:t xml:space="preserve">Порядок призыва граждан на военную службу, установленный статьей 26 Закона о воинской обязанности и статьями 16, 27, 28 Положения о призыве предусматривает, что явка призывников на медицинское освидетельствование, призывную комиссию и отправку к месту прохождения военной службы производится в разные дни и по отдельным повесткам.</w:t>
-      </w:r>
-    </w:p>
-    <w:p>
-      <w:pPr>
-        <w:keepLines w:val="0"/>
-        <w:pBdr>
-          <w:top w:space="0" w:sz="0" w:val="nil"/>
-          <w:left w:space="0" w:sz="0" w:val="nil"/>
-          <w:bottom w:space="0" w:sz="0" w:val="nil"/>
-          <w:right w:space="0" w:sz="0" w:val="nil"/>
-          <w:between w:space="0" w:sz="0" w:val="nil"/>
-        </w:pBdr>
-        <w:spacing w:after="0" w:before="120" w:line="240" w:lineRule="auto"/>
-        <w:jc w:val="both"/>
-        <w:rPr>
-          <w:rFonts w:ascii="Times New Roman" w:cs="Times New Roman" w:eastAsia="Times New Roman" w:hAnsi="Times New Roman"/>
-          <w:sz w:val="20"/>
-          <w:szCs w:val="20"/>
-        </w:rPr>
-      </w:pPr>
-      <w:r>
-        <w:rPr>
-          <w:rFonts w:ascii="Times New Roman" w:cs="Times New Roman" w:eastAsia="Times New Roman" w:hAnsi="Times New Roman"/>
-          <w:sz w:val="20"/>
-          <w:szCs w:val="20"/>
-          <w:rtl w:val="0"/>
-        </w:rPr>
-        <w:t xml:space="preserve">Согласно п. 4 Положения о призыве в целях реализации задач по проведению призыва на военную службу военный комиссар муниципального образования вносит в призывную комиссию предложение о предварительном предназначении призывника в вид, род войск Вооруженных Сил Российской Федерации &lt;...&gt;, или о необходимости освобождения его от призыва на военную службу, или о предоставлении ему отсрочки от призыва на военную службу.</w:t>
-      </w:r>
-    </w:p>
-    <w:p>
-      <w:pPr>
-        <w:keepLines w:val="0"/>
-        <w:pBdr>
-          <w:top w:space="0" w:sz="0" w:val="nil"/>
-          <w:left w:space="0" w:sz="0" w:val="nil"/>
-          <w:bottom w:space="0" w:sz="0" w:val="nil"/>
-          <w:right w:space="0" w:sz="0" w:val="nil"/>
-          <w:between w:space="0" w:sz="0" w:val="nil"/>
-        </w:pBdr>
-        <w:spacing w:after="0" w:before="120" w:line="240" w:lineRule="auto"/>
-        <w:jc w:val="both"/>
-        <w:rPr>
-          <w:rFonts w:ascii="Times New Roman" w:cs="Times New Roman" w:eastAsia="Times New Roman" w:hAnsi="Times New Roman"/>
-          <w:sz w:val="20"/>
-          <w:szCs w:val="20"/>
-        </w:rPr>
-      </w:pPr>
-      <w:r>
-        <w:rPr>
-          <w:rFonts w:ascii="Times New Roman" w:cs="Times New Roman" w:eastAsia="Times New Roman" w:hAnsi="Times New Roman"/>
-          <w:sz w:val="20"/>
-          <w:szCs w:val="20"/>
-          <w:rtl w:val="0"/>
-        </w:rPr>
-        <w:t xml:space="preserve">Административные ответчики грубо нарушили изложенные нормы, в связи с чем, в отношении Административного истца принято незаконное решение о призыве на военную службу.</w:t>
-      </w:r>
-    </w:p>
-    <w:p>
-      <w:pPr>
-        <w:keepLines w:val="0"/>
-        <w:pBdr>
-          <w:top w:space="0" w:sz="0" w:val="nil"/>
-          <w:left w:space="0" w:sz="0" w:val="nil"/>
-          <w:bottom w:space="0" w:sz="0" w:val="nil"/>
-          <w:right w:space="0" w:sz="0" w:val="nil"/>
-          <w:between w:space="0" w:sz="0" w:val="nil"/>
-        </w:pBdr>
-        <w:spacing w:after="0" w:before="120" w:line="240" w:lineRule="auto"/>
-        <w:jc w:val="both"/>
-        <w:rPr>
-          <w:rFonts w:ascii="Times New Roman" w:cs="Times New Roman" w:eastAsia="Times New Roman" w:hAnsi="Times New Roman"/>
-          <w:sz w:val="20"/>
-          <w:szCs w:val="20"/>
-        </w:rPr>
-      </w:pPr>
-      <w:r>
-        <w:rPr>
-          <w:rFonts w:ascii="Times New Roman" w:cs="Times New Roman" w:eastAsia="Times New Roman" w:hAnsi="Times New Roman"/>
-          <w:sz w:val="20"/>
-          <w:szCs w:val="20"/>
-          <w:rtl w:val="0"/>
-        </w:rPr>
-        <w:t xml:space="preserve">Таким образом, грубое нарушение установленного законодательством порядка призыва на военную службу, допущенное Административными ответчиками,  повлекли нарушение права на охрану здоровья.</w:t>
-      </w:r>
-    </w:p>
-    <w:p>
-      <w:pPr>
-        <w:keepLines w:val="0"/>
-        <w:spacing w:after="120" w:before="120" w:line="240" w:lineRule="auto"/>
-        <w:jc w:val="both"/>
-        <w:rPr>
-          <w:rFonts w:ascii="Times New Roman" w:cs="Times New Roman" w:eastAsia="Times New Roman" w:hAnsi="Times New Roman"/>
-          <w:sz w:val="20"/>
-          <w:szCs w:val="20"/>
-        </w:rPr>
-      </w:pPr>
-      <w:r>
-        <w:rPr>
-          <w:rFonts w:ascii="Times New Roman" w:cs="Times New Roman" w:eastAsia="Times New Roman" w:hAnsi="Times New Roman"/>
-          <w:sz w:val="20"/>
-          <w:szCs w:val="20"/>
-          <w:rtl w:val="0"/>
-        </w:rPr>
-        <w:t xml:space="preserve">{%p if module_single_day_asked_for_ags %}</w:t>
-      </w:r>
-    </w:p>
-    <w:p>
-      <w:pPr>
-        <w:keepNext w:val="0"/>
-        <w:keepLines w:val="0"/>
-        <w:pageBreakBefore w:val="0"/>
-        <w:widowControl w:val="1"/>
-        <w:numPr>
-          <w:ilvl w:val="0"/>
-          <w:numId w:val="4"/>
-        </w:numPr>
-        <w:pBdr>
-          <w:top w:space="0" w:sz="0" w:val="nil"/>
-          <w:left w:space="0" w:sz="0" w:val="nil"/>
-          <w:bottom w:space="0" w:sz="0" w:val="nil"/>
-          <w:right w:space="0" w:sz="0" w:val="nil"/>
-          <w:between w:space="0" w:sz="0" w:val="nil"/>
-        </w:pBdr>
-        <w:shd w:fill="auto" w:val="clear"/>
-        <w:spacing w:after="0" w:before="120" w:line="240" w:lineRule="auto"/>
-        <w:ind w:left="567" w:right="0" w:hanging="567"/>
-        <w:jc w:val="both"/>
+        <w:t xml:space="preserve">Административные ответчики нарушили право на замену военной службы по призыву </w:t>
+      </w:r>
+      <w:r>
+        <w:rPr>
+          <w:rFonts w:ascii="Times New Roman" w:cs="Times New Roman" w:eastAsia="Times New Roman" w:hAnsi="Times New Roman"/>
+          <w:b w:val="1"/>
+          <w:sz w:val="20"/>
+          <w:szCs w:val="20"/>
+          <w:rtl w:val="0"/>
+        </w:rPr>
+        <w:t xml:space="preserve">альтернативной</w:t>
+      </w:r>
+      <w:r>
         <w:rPr>
           <w:rFonts w:ascii="Times New Roman" w:cs="Times New Roman" w:eastAsia="Times New Roman" w:hAnsi="Times New Roman"/>
           <w:b w:val="1"/>
@@ -2268,30 +2330,17 @@
           <w:color w:val="000000"/>
           <w:sz w:val="20"/>
           <w:szCs w:val="20"/>
-          <w:shd w:fill="auto" w:val="clear"/>
-          <w:vertAlign w:val="baseline"/>
-        </w:rPr>
-      </w:pPr>
-      <w:r>
-        <w:rPr>
-          <w:rFonts w:ascii="Times New Roman" w:cs="Times New Roman" w:eastAsia="Times New Roman" w:hAnsi="Times New Roman"/>
-          <w:b w:val="1"/>
-          <w:i w:val="0"/>
-          <w:smallCaps w:val="0"/>
-          <w:strike w:val="0"/>
-          <w:color w:val="000000"/>
-          <w:sz w:val="20"/>
-          <w:szCs w:val="20"/>
           <w:u w:val="none"/>
           <w:shd w:fill="auto" w:val="clear"/>
           <w:vertAlign w:val="baseline"/>
           <w:rtl w:val="0"/>
         </w:rPr>
-        <w:t xml:space="preserve">Административные ответчики нарушили право на замену военной службы по призыву альтернативной гражданской службой.</w:t>
-      </w:r>
-    </w:p>
-    <w:p>
-      <w:pPr>
+        <w:t xml:space="preserve"> гражданской службой.</w:t>
+      </w:r>
+    </w:p>
+    <w:p>
+      <w:pPr>
+        <w:keepNext w:val="0"/>
         <w:keepLines w:val="0"/>
         <w:pBdr>
           <w:top w:space="0" w:sz="0" w:val="nil"/>
@@ -2320,6 +2369,7 @@
     </w:p>
     <w:p>
       <w:pPr>
+        <w:keepNext w:val="0"/>
         <w:keepLines w:val="0"/>
         <w:pBdr>
           <w:top w:space="0" w:sz="0" w:val="nil"/>
@@ -2348,6 +2398,7 @@
     </w:p>
     <w:p>
       <w:pPr>
+        <w:keepNext w:val="0"/>
         <w:keepLines w:val="0"/>
         <w:pBdr>
           <w:top w:space="0" w:sz="0" w:val="nil"/>
@@ -2376,6 +2427,7 @@
     </w:p>
     <w:p>
       <w:pPr>
+        <w:keepNext w:val="0"/>
         <w:keepLines w:val="0"/>
         <w:pBdr>
           <w:top w:space="0" w:sz="0" w:val="nil"/>
@@ -2404,39 +2456,41 @@
     </w:p>
     <w:p>
       <w:pPr>
-        <w:keepLines w:val="0"/>
-        <w:pBdr>
-          <w:top w:space="0" w:sz="0" w:val="nil"/>
-          <w:left w:space="0" w:sz="0" w:val="nil"/>
-          <w:bottom w:space="0" w:sz="0" w:val="nil"/>
-          <w:right w:space="0" w:sz="0" w:val="nil"/>
-          <w:between w:space="0" w:sz="0" w:val="nil"/>
-        </w:pBdr>
-        <w:spacing w:after="0" w:before="120" w:line="240" w:lineRule="auto"/>
-        <w:jc w:val="both"/>
-        <w:rPr>
-          <w:rFonts w:ascii="Times New Roman" w:cs="Times New Roman" w:eastAsia="Times New Roman" w:hAnsi="Times New Roman"/>
-          <w:sz w:val="20"/>
-          <w:szCs w:val="20"/>
-        </w:rPr>
-      </w:pPr>
-      <w:r>
-        <w:rPr>
-          <w:rFonts w:ascii="Times New Roman" w:cs="Times New Roman" w:eastAsia="Times New Roman" w:hAnsi="Times New Roman"/>
-          <w:sz w:val="20"/>
-          <w:szCs w:val="20"/>
-          <w:rtl w:val="0"/>
-        </w:rPr>
-        <w:t xml:space="preserve">Однако Административные ответчики отказались рассматривать заявление Административного истца в нарушение статей 2, 10, 12 Федерального закона «Об альтернативной гражданской службе», тем самым лишив непосредственно действующего конституционного права на замену военной службы по призыву альтернативной гражданской службой.</w:t>
-      </w:r>
-      <w:r>
-        <w:rPr>
-          <w:rtl w:val="0"/>
-        </w:rPr>
-      </w:r>
-    </w:p>
-    <w:p>
-      <w:pPr>
+        <w:keepNext w:val="0"/>
+        <w:keepLines w:val="0"/>
+        <w:pBdr>
+          <w:top w:space="0" w:sz="0" w:val="nil"/>
+          <w:left w:space="0" w:sz="0" w:val="nil"/>
+          <w:bottom w:space="0" w:sz="0" w:val="nil"/>
+          <w:right w:space="0" w:sz="0" w:val="nil"/>
+          <w:between w:space="0" w:sz="0" w:val="nil"/>
+        </w:pBdr>
+        <w:spacing w:after="0" w:before="120" w:line="240" w:lineRule="auto"/>
+        <w:jc w:val="both"/>
+        <w:rPr>
+          <w:rFonts w:ascii="Times New Roman" w:cs="Times New Roman" w:eastAsia="Times New Roman" w:hAnsi="Times New Roman"/>
+          <w:sz w:val="20"/>
+          <w:szCs w:val="20"/>
+        </w:rPr>
+      </w:pPr>
+      <w:r>
+        <w:rPr>
+          <w:rFonts w:ascii="Times New Roman" w:cs="Times New Roman" w:eastAsia="Times New Roman" w:hAnsi="Times New Roman"/>
+          <w:sz w:val="20"/>
+          <w:szCs w:val="20"/>
+          <w:rtl w:val="0"/>
+        </w:rPr>
+        <w:t xml:space="preserve">Однако Административные ответчики отказались рассматривать заявление Административного истца в нарушение статей 2, 10, 12 Федерального закона «Об альтернативной гражданской службе», тем самым лишив его непосредственно действующего конституционного права на замену военной службы по призыву альтернативной гражданской службой.</w:t>
+      </w:r>
+      <w:r>
+        <w:rPr>
+          <w:rtl w:val="0"/>
+        </w:rPr>
+      </w:r>
+    </w:p>
+    <w:p>
+      <w:pPr>
+        <w:keepNext w:val="0"/>
         <w:keepLines w:val="0"/>
         <w:spacing w:after="120" w:before="120" w:line="240" w:lineRule="auto"/>
         <w:jc w:val="both"/>
@@ -2458,6 +2512,29 @@
     </w:p>
     <w:p>
       <w:pPr>
+        <w:keepNext w:val="0"/>
+        <w:keepLines w:val="0"/>
+        <w:spacing w:after="120" w:before="120" w:line="240" w:lineRule="auto"/>
+        <w:jc w:val="both"/>
+        <w:rPr>
+          <w:rFonts w:ascii="Times New Roman" w:cs="Times New Roman" w:eastAsia="Times New Roman" w:hAnsi="Times New Roman"/>
+          <w:sz w:val="20"/>
+          <w:szCs w:val="20"/>
+        </w:rPr>
+      </w:pPr>
+      <w:r>
+        <w:rPr>
+          <w:rFonts w:ascii="Times New Roman" w:cs="Times New Roman" w:eastAsia="Times New Roman" w:hAnsi="Times New Roman"/>
+          <w:sz w:val="20"/>
+          <w:szCs w:val="20"/>
+          <w:rtl w:val="0"/>
+        </w:rPr>
+        <w:t xml:space="preserve">На обжалуемое по настоящему делу решение призывной комиссии не подавалась жалоба в вышестоящий в порядке подчиненности орган или вышестоящему в порядке подчиненности лицу жалоба по тому же предмету, который указан в подаваемом административном исковом заявлении.</w:t>
+      </w:r>
+    </w:p>
+    <w:p>
+      <w:pPr>
+        <w:keepNext w:val="0"/>
         <w:keepLines w:val="0"/>
         <w:pBdr>
           <w:top w:space="0" w:sz="0" w:val="nil"/>
@@ -2486,6 +2563,7 @@
     </w:p>
     <w:p>
       <w:pPr>
+        <w:keepNext w:val="0"/>
         <w:keepLines w:val="0"/>
         <w:pBdr>
           <w:top w:space="0" w:sz="0" w:val="nil"/>
@@ -2516,6 +2594,7 @@
     </w:p>
     <w:p>
       <w:pPr>
+        <w:keepNext w:val="0"/>
         <w:keepLines w:val="0"/>
         <w:pBdr>
           <w:top w:space="0" w:sz="0" w:val="nil"/>
@@ -2544,165 +2623,11 @@
     </w:p>
     <w:p>
       <w:pPr>
-        <w:keepLines w:val="0"/>
-        <w:pBdr>
-          <w:top w:space="0" w:sz="0" w:val="nil"/>
-          <w:left w:space="0" w:sz="0" w:val="nil"/>
-          <w:bottom w:space="0" w:sz="0" w:val="nil"/>
-          <w:right w:space="0" w:sz="0" w:val="nil"/>
-          <w:between w:space="0" w:sz="0" w:val="nil"/>
-        </w:pBdr>
-        <w:spacing w:after="0" w:before="120" w:line="240" w:lineRule="auto"/>
-        <w:jc w:val="both"/>
-        <w:rPr>
-          <w:rFonts w:ascii="Times New Roman" w:cs="Times New Roman" w:eastAsia="Times New Roman" w:hAnsi="Times New Roman"/>
-          <w:sz w:val="20"/>
-          <w:szCs w:val="20"/>
-        </w:rPr>
-      </w:pPr>
-      <w:r>
-        <w:rPr>
-          <w:rFonts w:ascii="Times New Roman" w:cs="Times New Roman" w:eastAsia="Times New Roman" w:hAnsi="Times New Roman"/>
-          <w:sz w:val="20"/>
-          <w:szCs w:val="20"/>
-          <w:rtl w:val="0"/>
-        </w:rPr>
-        <w:t xml:space="preserve">1) протокола заседания Призывной комиссии муниципального образования “{{ comissariat_region }}”  </w:t>
-      </w:r>
-      <w:r>
-        <w:rPr>
-          <w:rFonts w:ascii="Times New Roman" w:cs="Times New Roman" w:eastAsia="Times New Roman" w:hAnsi="Times New Roman"/>
-          <w:sz w:val="20"/>
-          <w:szCs w:val="20"/>
-          <w:rtl w:val="0"/>
-        </w:rPr>
-        <w:t xml:space="preserve">от {{ single_date_hearing_date }}.</w:t>
-      </w:r>
-    </w:p>
-    <w:p>
-      <w:pPr>
-        <w:keepLines w:val="0"/>
-        <w:pBdr>
-          <w:top w:space="0" w:sz="0" w:val="nil"/>
-          <w:left w:space="0" w:sz="0" w:val="nil"/>
-          <w:bottom w:space="0" w:sz="0" w:val="nil"/>
-          <w:right w:space="0" w:sz="0" w:val="nil"/>
-          <w:between w:space="0" w:sz="0" w:val="nil"/>
-        </w:pBdr>
-        <w:spacing w:after="0" w:before="120" w:line="240" w:lineRule="auto"/>
-        <w:jc w:val="both"/>
-        <w:rPr>
-          <w:rFonts w:ascii="Times New Roman" w:cs="Times New Roman" w:eastAsia="Times New Roman" w:hAnsi="Times New Roman"/>
-          <w:sz w:val="20"/>
-          <w:szCs w:val="20"/>
-        </w:rPr>
-      </w:pPr>
-      <w:r>
-        <w:rPr>
-          <w:rFonts w:ascii="Times New Roman" w:cs="Times New Roman" w:eastAsia="Times New Roman" w:hAnsi="Times New Roman"/>
-          <w:sz w:val="20"/>
-          <w:szCs w:val="20"/>
-          <w:rtl w:val="0"/>
-        </w:rPr>
-        <w:t xml:space="preserve">2) заверенной копии личного дела в отношении Административного истца. </w:t>
-      </w:r>
-    </w:p>
-    <w:p>
-      <w:pPr>
-        <w:keepLines w:val="0"/>
-        <w:pBdr>
-          <w:top w:space="0" w:sz="0" w:val="nil"/>
-          <w:left w:space="0" w:sz="0" w:val="nil"/>
-          <w:bottom w:space="0" w:sz="0" w:val="nil"/>
-          <w:right w:space="0" w:sz="0" w:val="nil"/>
-          <w:between w:space="0" w:sz="0" w:val="nil"/>
-        </w:pBdr>
-        <w:spacing w:after="0" w:before="120" w:line="240" w:lineRule="auto"/>
-        <w:jc w:val="both"/>
-        <w:rPr>
-          <w:rFonts w:ascii="Times New Roman" w:cs="Times New Roman" w:eastAsia="Times New Roman" w:hAnsi="Times New Roman"/>
-          <w:sz w:val="20"/>
-          <w:szCs w:val="20"/>
-        </w:rPr>
-      </w:pPr>
-      <w:r>
-        <w:rPr>
-          <w:rFonts w:ascii="Times New Roman" w:cs="Times New Roman" w:eastAsia="Times New Roman" w:hAnsi="Times New Roman"/>
-          <w:sz w:val="20"/>
-          <w:szCs w:val="20"/>
-          <w:rtl w:val="0"/>
-        </w:rPr>
-        <w:t xml:space="preserve">Указанные доказательства позволят установить юридически значимые обстоятельства для административного дела. Самостоятельное получение указанных доказательств мною невозможно, так как меня удерживают в помещении военного комиссариата и данные документы предоставлять отказываются.</w:t>
-      </w:r>
-    </w:p>
-    <w:p>
-      <w:pPr>
-        <w:keepLines w:val="0"/>
-        <w:pBdr>
-          <w:top w:space="0" w:sz="0" w:val="nil"/>
-          <w:left w:space="0" w:sz="0" w:val="nil"/>
-          <w:bottom w:space="0" w:sz="0" w:val="nil"/>
-          <w:right w:space="0" w:sz="0" w:val="nil"/>
-          <w:between w:space="0" w:sz="0" w:val="nil"/>
-        </w:pBdr>
-        <w:spacing w:after="0" w:before="120" w:line="240" w:lineRule="auto"/>
-        <w:jc w:val="both"/>
-        <w:rPr>
-          <w:rFonts w:ascii="Times New Roman" w:cs="Times New Roman" w:eastAsia="Times New Roman" w:hAnsi="Times New Roman"/>
-          <w:sz w:val="20"/>
-          <w:szCs w:val="20"/>
-        </w:rPr>
-      </w:pPr>
-      <w:r>
-        <w:rPr>
-          <w:rFonts w:ascii="Times New Roman" w:cs="Times New Roman" w:eastAsia="Times New Roman" w:hAnsi="Times New Roman"/>
-          <w:sz w:val="20"/>
-          <w:szCs w:val="20"/>
-          <w:rtl w:val="0"/>
-        </w:rPr>
-        <w:t xml:space="preserve">На основании изложенного, руководствуясь статьями 1, 218, 226, 227 Кодекса об административном производстве РФ, а также пунктом 7 статьи 28 Федерального закона «О воинской обязанности и военной службе», </w:t>
-      </w:r>
-    </w:p>
-    <w:p>
-      <w:pPr>
-        <w:keepLines w:val="0"/>
-        <w:pBdr>
-          <w:top w:space="0" w:sz="0" w:val="nil"/>
-          <w:left w:space="0" w:sz="0" w:val="nil"/>
-          <w:bottom w:space="0" w:sz="0" w:val="nil"/>
-          <w:right w:space="0" w:sz="0" w:val="nil"/>
-          <w:between w:space="0" w:sz="0" w:val="nil"/>
-        </w:pBdr>
-        <w:spacing w:after="0" w:before="120" w:line="240" w:lineRule="auto"/>
-        <w:jc w:val="center"/>
-        <w:rPr>
-          <w:rFonts w:ascii="Times New Roman" w:cs="Times New Roman" w:eastAsia="Times New Roman" w:hAnsi="Times New Roman"/>
-          <w:sz w:val="20"/>
-          <w:szCs w:val="20"/>
-        </w:rPr>
-      </w:pPr>
-      <w:r>
-        <w:rPr>
-          <w:rFonts w:ascii="Times New Roman" w:cs="Times New Roman" w:eastAsia="Times New Roman" w:hAnsi="Times New Roman"/>
-          <w:b w:val="1"/>
-          <w:sz w:val="20"/>
-          <w:szCs w:val="20"/>
-          <w:rtl w:val="0"/>
-        </w:rPr>
-        <w:t xml:space="preserve">ПРОШУ:</w:t>
-      </w:r>
-      <w:r>
-        <w:rPr>
-          <w:rtl w:val="0"/>
-        </w:rPr>
-      </w:r>
-    </w:p>
-    <w:p>
-      <w:pPr>
+        <w:keepNext w:val="0"/>
         <w:keepLines w:val="0"/>
         <w:numPr>
           <w:ilvl w:val="0"/>
-          <w:numId w:val="5"/>
+          <w:numId w:val="1"/>
         </w:numPr>
         <w:pBdr>
           <w:top w:space="0" w:sz="0" w:val="nil"/>
@@ -2711,67 +2636,42 @@
           <w:right w:space="0" w:sz="0" w:val="nil"/>
           <w:between w:space="0" w:sz="0" w:val="nil"/>
         </w:pBdr>
-        <w:spacing w:after="0" w:before="120" w:line="240" w:lineRule="auto"/>
-        <w:ind w:left="567" w:hanging="567"/>
-        <w:jc w:val="both"/>
-        <w:rPr>
-          <w:rFonts w:ascii="Times New Roman" w:cs="Times New Roman" w:eastAsia="Times New Roman" w:hAnsi="Times New Roman"/>
-        </w:rPr>
-      </w:pPr>
-      <w:r>
-        <w:rPr>
-          <w:rFonts w:ascii="Times New Roman" w:cs="Times New Roman" w:eastAsia="Times New Roman" w:hAnsi="Times New Roman"/>
-          <w:sz w:val="20"/>
-          <w:szCs w:val="20"/>
-          <w:rtl w:val="0"/>
-        </w:rPr>
-        <w:t xml:space="preserve">признать незаконным решение, которое приняла</w:t>
-      </w:r>
-      <w:r>
-        <w:rPr>
-          <w:rFonts w:ascii="Times New Roman" w:cs="Times New Roman" w:eastAsia="Times New Roman" w:hAnsi="Times New Roman"/>
-          <w:sz w:val="20"/>
-          <w:szCs w:val="20"/>
-          <w:rtl w:val="0"/>
-        </w:rPr>
-        <w:t xml:space="preserve"> Призывная комиссия муниципального образования “{{ comissariat_region }}”  от {{ single_date_hearing_date }} о призыве на военную службу Административного истца.</w:t>
-      </w:r>
-    </w:p>
-    <w:p>
-      <w:pPr>
-        <w:keepLines w:val="0"/>
-        <w:pBdr>
-          <w:top w:space="0" w:sz="0" w:val="nil"/>
-          <w:left w:space="0" w:sz="0" w:val="nil"/>
-          <w:bottom w:space="0" w:sz="0" w:val="nil"/>
-          <w:right w:space="0" w:sz="0" w:val="nil"/>
-          <w:between w:space="0" w:sz="0" w:val="nil"/>
-        </w:pBdr>
-        <w:spacing w:after="0" w:before="120" w:line="240" w:lineRule="auto"/>
-        <w:ind w:left="0" w:firstLine="0"/>
-        <w:jc w:val="both"/>
-        <w:rPr>
-          <w:rFonts w:ascii="Times New Roman" w:cs="Times New Roman" w:eastAsia="Times New Roman" w:hAnsi="Times New Roman"/>
-          <w:sz w:val="20"/>
-          <w:szCs w:val="20"/>
-        </w:rPr>
-      </w:pPr>
-      <w:r>
-        <w:rPr>
-          <w:rFonts w:ascii="Times New Roman" w:cs="Times New Roman" w:eastAsia="Times New Roman" w:hAnsi="Times New Roman"/>
-          <w:sz w:val="20"/>
-          <w:szCs w:val="20"/>
-          <w:rtl w:val="0"/>
-        </w:rPr>
-        <w:t xml:space="preserve">{%p if plea_single_day_asked_for_ags %}</w:t>
-      </w:r>
-    </w:p>
-    <w:p>
-      <w:pPr>
+        <w:spacing w:after="0" w:afterAutospacing="0" w:before="120" w:line="240" w:lineRule="auto"/>
+        <w:ind w:left="720" w:hanging="360"/>
+        <w:jc w:val="both"/>
+        <w:rPr>
+          <w:rFonts w:ascii="Times New Roman" w:cs="Times New Roman" w:eastAsia="Times New Roman" w:hAnsi="Times New Roman"/>
+          <w:sz w:val="20"/>
+          <w:szCs w:val="20"/>
+          <w:u w:val="none"/>
+        </w:rPr>
+      </w:pPr>
+      <w:r>
+        <w:rPr>
+          <w:rFonts w:ascii="Times New Roman" w:cs="Times New Roman" w:eastAsia="Times New Roman" w:hAnsi="Times New Roman"/>
+          <w:sz w:val="20"/>
+          <w:szCs w:val="20"/>
+          <w:rtl w:val="0"/>
+        </w:rPr>
+        <w:t xml:space="preserve">протокола заседания Призывной комиссии муниципального образования “{{ comission_region }}”  </w:t>
+      </w:r>
+      <w:r>
+        <w:rPr>
+          <w:rFonts w:ascii="Times New Roman" w:cs="Times New Roman" w:eastAsia="Times New Roman" w:hAnsi="Times New Roman"/>
+          <w:sz w:val="20"/>
+          <w:szCs w:val="20"/>
+          <w:rtl w:val="0"/>
+        </w:rPr>
+        <w:t xml:space="preserve">от {{ single_day_hearing_date }}.</w:t>
+      </w:r>
+    </w:p>
+    <w:p>
+      <w:pPr>
+        <w:keepNext w:val="0"/>
         <w:keepLines w:val="0"/>
         <w:numPr>
           <w:ilvl w:val="0"/>
-          <w:numId w:val="5"/>
+          <w:numId w:val="1"/>
         </w:numPr>
         <w:pBdr>
           <w:top w:space="0" w:sz="0" w:val="nil"/>
@@ -2780,11 +2680,218 @@
           <w:right w:space="0" w:sz="0" w:val="nil"/>
           <w:between w:space="0" w:sz="0" w:val="nil"/>
         </w:pBdr>
-        <w:spacing w:after="0" w:before="120" w:line="240" w:lineRule="auto"/>
-        <w:ind w:left="567" w:hanging="567"/>
-        <w:jc w:val="both"/>
-        <w:rPr>
-          <w:rFonts w:ascii="Times New Roman" w:cs="Times New Roman" w:eastAsia="Times New Roman" w:hAnsi="Times New Roman"/>
+        <w:spacing w:after="0" w:before="0" w:beforeAutospacing="0" w:line="240" w:lineRule="auto"/>
+        <w:ind w:left="720" w:hanging="360"/>
+        <w:jc w:val="both"/>
+        <w:rPr>
+          <w:rFonts w:ascii="Times New Roman" w:cs="Times New Roman" w:eastAsia="Times New Roman" w:hAnsi="Times New Roman"/>
+          <w:sz w:val="20"/>
+          <w:szCs w:val="20"/>
+          <w:u w:val="none"/>
+        </w:rPr>
+      </w:pPr>
+      <w:r>
+        <w:rPr>
+          <w:rFonts w:ascii="Times New Roman" w:cs="Times New Roman" w:eastAsia="Times New Roman" w:hAnsi="Times New Roman"/>
+          <w:sz w:val="20"/>
+          <w:szCs w:val="20"/>
+          <w:rtl w:val="0"/>
+        </w:rPr>
+        <w:t xml:space="preserve">заверенной копии личного дела в отношении Административного истца. </w:t>
+      </w:r>
+    </w:p>
+    <w:p>
+      <w:pPr>
+        <w:keepNext w:val="0"/>
+        <w:keepLines w:val="0"/>
+        <w:pBdr>
+          <w:top w:space="0" w:sz="0" w:val="nil"/>
+          <w:left w:space="0" w:sz="0" w:val="nil"/>
+          <w:bottom w:space="0" w:sz="0" w:val="nil"/>
+          <w:right w:space="0" w:sz="0" w:val="nil"/>
+          <w:between w:space="0" w:sz="0" w:val="nil"/>
+        </w:pBdr>
+        <w:spacing w:after="0" w:before="120" w:line="240" w:lineRule="auto"/>
+        <w:ind w:left="0" w:firstLine="0"/>
+        <w:jc w:val="both"/>
+        <w:rPr>
+          <w:rFonts w:ascii="Times New Roman" w:cs="Times New Roman" w:eastAsia="Times New Roman" w:hAnsi="Times New Roman"/>
+          <w:sz w:val="20"/>
+          <w:szCs w:val="20"/>
+        </w:rPr>
+      </w:pPr>
+      <w:r>
+        <w:rPr>
+          <w:rFonts w:ascii="Times New Roman" w:cs="Times New Roman" w:eastAsia="Times New Roman" w:hAnsi="Times New Roman"/>
+          <w:sz w:val="20"/>
+          <w:szCs w:val="20"/>
+          <w:rtl w:val="0"/>
+        </w:rPr>
+        <w:t xml:space="preserve">Указанные доказательства позволят установить юридически значимые обстоятельства для административного дела. Самостоятельное получение указанных доказательств мною невозможно, так как меня удерживают в помещении военного комиссариата и данные документы предоставлять отказываются.</w:t>
+      </w:r>
+    </w:p>
+    <w:p>
+      <w:pPr>
+        <w:keepNext w:val="0"/>
+        <w:keepLines w:val="0"/>
+        <w:pBdr>
+          <w:top w:space="0" w:sz="0" w:val="nil"/>
+          <w:left w:space="0" w:sz="0" w:val="nil"/>
+          <w:bottom w:space="0" w:sz="0" w:val="nil"/>
+          <w:right w:space="0" w:sz="0" w:val="nil"/>
+          <w:between w:space="0" w:sz="0" w:val="nil"/>
+        </w:pBdr>
+        <w:spacing w:after="0" w:before="120" w:line="240" w:lineRule="auto"/>
+        <w:jc w:val="both"/>
+        <w:rPr>
+          <w:rFonts w:ascii="Times New Roman" w:cs="Times New Roman" w:eastAsia="Times New Roman" w:hAnsi="Times New Roman"/>
+          <w:sz w:val="20"/>
+          <w:szCs w:val="20"/>
+        </w:rPr>
+      </w:pPr>
+      <w:r>
+        <w:rPr>
+          <w:rFonts w:ascii="Times New Roman" w:cs="Times New Roman" w:eastAsia="Times New Roman" w:hAnsi="Times New Roman"/>
+          <w:sz w:val="20"/>
+          <w:szCs w:val="20"/>
+          <w:rtl w:val="0"/>
+        </w:rPr>
+        <w:t xml:space="preserve">На основании изложенного, руководствуясь статьями 1, 218, 226, 227 Кодекса об административном производстве РФ, а также пунктом 7 статьи 28 Федерального закона «О воинской обязанности и военной службе», </w:t>
+      </w:r>
+    </w:p>
+    <w:p>
+      <w:pPr>
+        <w:keepNext w:val="0"/>
+        <w:keepLines w:val="0"/>
+        <w:pBdr>
+          <w:top w:space="0" w:sz="0" w:val="nil"/>
+          <w:left w:space="0" w:sz="0" w:val="nil"/>
+          <w:bottom w:space="0" w:sz="0" w:val="nil"/>
+          <w:right w:space="0" w:sz="0" w:val="nil"/>
+          <w:between w:space="0" w:sz="0" w:val="nil"/>
+        </w:pBdr>
+        <w:spacing w:after="0" w:before="120" w:line="240" w:lineRule="auto"/>
+        <w:jc w:val="center"/>
+        <w:rPr>
+          <w:rFonts w:ascii="Times New Roman" w:cs="Times New Roman" w:eastAsia="Times New Roman" w:hAnsi="Times New Roman"/>
+          <w:sz w:val="20"/>
+          <w:szCs w:val="20"/>
+        </w:rPr>
+      </w:pPr>
+      <w:r>
+        <w:rPr>
+          <w:rFonts w:ascii="Times New Roman" w:cs="Times New Roman" w:eastAsia="Times New Roman" w:hAnsi="Times New Roman"/>
+          <w:b w:val="1"/>
+          <w:sz w:val="20"/>
+          <w:szCs w:val="20"/>
+          <w:rtl w:val="0"/>
+        </w:rPr>
+        <w:t xml:space="preserve">ПРОШУ:</w:t>
+      </w:r>
+      <w:r>
+        <w:rPr>
+          <w:rtl w:val="0"/>
+        </w:rPr>
+      </w:r>
+    </w:p>
+    <w:p>
+      <w:pPr>
+        <w:keepNext w:val="0"/>
+        <w:keepLines w:val="0"/>
+        <w:numPr>
+          <w:ilvl w:val="0"/>
+          <w:numId w:val="2"/>
+        </w:numPr>
+        <w:pBdr>
+          <w:top w:space="0" w:sz="0" w:val="nil"/>
+          <w:left w:space="0" w:sz="0" w:val="nil"/>
+          <w:bottom w:space="0" w:sz="0" w:val="nil"/>
+          <w:right w:space="0" w:sz="0" w:val="nil"/>
+          <w:between w:space="0" w:sz="0" w:val="nil"/>
+        </w:pBdr>
+        <w:spacing w:after="0" w:before="120" w:line="240" w:lineRule="auto"/>
+        <w:ind w:left="720" w:hanging="360"/>
+        <w:jc w:val="both"/>
+        <w:rPr>
+          <w:rFonts w:ascii="Times New Roman" w:cs="Times New Roman" w:eastAsia="Times New Roman" w:hAnsi="Times New Roman"/>
+          <w:sz w:val="20"/>
+          <w:szCs w:val="20"/>
+          <w:u w:val="none"/>
+        </w:rPr>
+      </w:pPr>
+      <w:r>
+        <w:rPr>
+          <w:rFonts w:ascii="Times New Roman" w:cs="Times New Roman" w:eastAsia="Times New Roman" w:hAnsi="Times New Roman"/>
+          <w:sz w:val="20"/>
+          <w:szCs w:val="20"/>
+          <w:rtl w:val="0"/>
+        </w:rPr>
+        <w:t xml:space="preserve">признать незаконным решение, которое приняла</w:t>
+      </w:r>
+      <w:r>
+        <w:rPr>
+          <w:rFonts w:ascii="Times New Roman" w:cs="Times New Roman" w:eastAsia="Times New Roman" w:hAnsi="Times New Roman"/>
+          <w:sz w:val="20"/>
+          <w:szCs w:val="20"/>
+          <w:rtl w:val="0"/>
+        </w:rPr>
+        <w:t xml:space="preserve"> Призывная комиссия муниципального образования “{{ comission_region }}”  от {{ single_day_hearing_date }} о призыве на военную службу Административного истца.</w:t>
+      </w:r>
+    </w:p>
+    <w:p>
+      <w:pPr>
+        <w:keepNext w:val="0"/>
+        <w:keepLines w:val="0"/>
+        <w:pBdr>
+          <w:top w:space="0" w:sz="0" w:val="nil"/>
+          <w:left w:space="0" w:sz="0" w:val="nil"/>
+          <w:bottom w:space="0" w:sz="0" w:val="nil"/>
+          <w:right w:space="0" w:sz="0" w:val="nil"/>
+          <w:between w:space="0" w:sz="0" w:val="nil"/>
+        </w:pBdr>
+        <w:spacing w:after="0" w:before="120" w:line="240" w:lineRule="auto"/>
+        <w:jc w:val="both"/>
+        <w:rPr>
+          <w:rFonts w:ascii="Times New Roman" w:cs="Times New Roman" w:eastAsia="Times New Roman" w:hAnsi="Times New Roman"/>
+          <w:sz w:val="20"/>
+          <w:szCs w:val="20"/>
+        </w:rPr>
+      </w:pPr>
+      <w:r>
+        <w:rPr>
+          <w:rFonts w:ascii="Times New Roman" w:cs="Times New Roman" w:eastAsia="Times New Roman" w:hAnsi="Times New Roman"/>
+          <w:sz w:val="20"/>
+          <w:szCs w:val="20"/>
+          <w:rtl w:val="0"/>
+        </w:rPr>
+        <w:t xml:space="preserve">{%p if plea_single_day_asked_for_ags %}</w:t>
+      </w:r>
+    </w:p>
+    <w:p>
+      <w:pPr>
+        <w:keepNext w:val="0"/>
+        <w:keepLines w:val="0"/>
+        <w:pageBreakBefore w:val="0"/>
+        <w:widowControl w:val="1"/>
+        <w:numPr>
+          <w:ilvl w:val="0"/>
+          <w:numId w:val="2"/>
+        </w:numPr>
+        <w:pBdr>
+          <w:top w:space="0" w:sz="0" w:val="nil"/>
+          <w:left w:space="0" w:sz="0" w:val="nil"/>
+          <w:bottom w:space="0" w:sz="0" w:val="nil"/>
+          <w:right w:space="0" w:sz="0" w:val="nil"/>
+          <w:between w:space="0" w:sz="0" w:val="nil"/>
+        </w:pBdr>
+        <w:shd w:fill="auto" w:val="clear"/>
+        <w:spacing w:after="0" w:before="120" w:line="240" w:lineRule="auto"/>
+        <w:ind w:left="720" w:right="0" w:hanging="360"/>
+        <w:jc w:val="both"/>
+        <w:rPr>
+          <w:rFonts w:ascii="Times New Roman" w:cs="Times New Roman" w:eastAsia="Times New Roman" w:hAnsi="Times New Roman"/>
+          <w:sz w:val="20"/>
+          <w:szCs w:val="20"/>
         </w:rPr>
       </w:pPr>
       <w:r>
@@ -2804,6 +2911,7 @@
     </w:p>
     <w:p>
       <w:pPr>
+        <w:keepNext w:val="0"/>
         <w:keepLines w:val="0"/>
         <w:pBdr>
           <w:top w:space="0" w:sz="0" w:val="nil"/>
@@ -2832,6 +2940,7 @@
     </w:p>
     <w:p>
       <w:pPr>
+        <w:keepNext w:val="0"/>
         <w:keepLines w:val="0"/>
         <w:pBdr>
           <w:top w:space="0" w:sz="0" w:val="nil"/>
@@ -2866,6 +2975,7 @@
     </w:p>
     <w:p>
       <w:pPr>
+        <w:keepNext w:val="0"/>
         <w:keepLines w:val="0"/>
         <w:pBdr>
           <w:top w:space="0" w:sz="0" w:val="nil"/>
@@ -2896,6 +3006,7 @@
     </w:p>
     <w:p>
       <w:pPr>
+        <w:keepNext w:val="0"/>
         <w:keepLines w:val="0"/>
         <w:pBdr>
           <w:top w:space="0" w:sz="0" w:val="nil"/>
@@ -2926,30 +3037,32 @@
     </w:p>
     <w:p>
       <w:pPr>
-        <w:keepLines w:val="0"/>
-        <w:pBdr>
-          <w:top w:space="0" w:sz="0" w:val="nil"/>
-          <w:left w:space="0" w:sz="0" w:val="nil"/>
-          <w:bottom w:space="0" w:sz="0" w:val="nil"/>
-          <w:right w:space="0" w:sz="0" w:val="nil"/>
-          <w:between w:space="0" w:sz="0" w:val="nil"/>
-        </w:pBdr>
-        <w:spacing w:after="0" w:before="120" w:line="240" w:lineRule="auto"/>
-        <w:jc w:val="both"/>
-        <w:rPr>
-          <w:rFonts w:ascii="Times New Roman" w:cs="Times New Roman" w:eastAsia="Times New Roman" w:hAnsi="Times New Roman"/>
-          <w:sz w:val="20"/>
-          <w:szCs w:val="20"/>
-        </w:rPr>
-      </w:pPr>
-      <w:r>
-        <w:rPr>
-          <w:rtl w:val="0"/>
-        </w:rPr>
-      </w:r>
-    </w:p>
-    <w:p>
-      <w:pPr>
+        <w:keepNext w:val="0"/>
+        <w:keepLines w:val="0"/>
+        <w:pBdr>
+          <w:top w:space="0" w:sz="0" w:val="nil"/>
+          <w:left w:space="0" w:sz="0" w:val="nil"/>
+          <w:bottom w:space="0" w:sz="0" w:val="nil"/>
+          <w:right w:space="0" w:sz="0" w:val="nil"/>
+          <w:between w:space="0" w:sz="0" w:val="nil"/>
+        </w:pBdr>
+        <w:spacing w:after="0" w:before="120" w:line="240" w:lineRule="auto"/>
+        <w:jc w:val="both"/>
+        <w:rPr>
+          <w:rFonts w:ascii="Times New Roman" w:cs="Times New Roman" w:eastAsia="Times New Roman" w:hAnsi="Times New Roman"/>
+          <w:sz w:val="20"/>
+          <w:szCs w:val="20"/>
+        </w:rPr>
+      </w:pPr>
+      <w:r>
+        <w:rPr>
+          <w:rtl w:val="0"/>
+        </w:rPr>
+      </w:r>
+    </w:p>
+    <w:p>
+      <w:pPr>
+        <w:keepNext w:val="0"/>
         <w:keepLines w:val="0"/>
         <w:pBdr>
           <w:top w:space="0" w:sz="0" w:val="nil"/>
@@ -2984,39 +3097,183 @@
     </w:p>
     <w:p>
       <w:pPr>
-        <w:keepLines w:val="0"/>
-        <w:pBdr>
-          <w:top w:space="0" w:sz="0" w:val="nil"/>
-          <w:left w:space="0" w:sz="0" w:val="nil"/>
-          <w:bottom w:space="0" w:sz="0" w:val="nil"/>
-          <w:right w:space="0" w:sz="0" w:val="nil"/>
-          <w:between w:space="0" w:sz="0" w:val="nil"/>
-        </w:pBdr>
-        <w:spacing w:after="0" w:before="120" w:line="240" w:lineRule="auto"/>
-        <w:jc w:val="both"/>
-        <w:rPr>
-          <w:rFonts w:ascii="Times New Roman" w:cs="Times New Roman" w:eastAsia="Times New Roman" w:hAnsi="Times New Roman"/>
-          <w:sz w:val="20"/>
-          <w:szCs w:val="20"/>
-        </w:rPr>
-      </w:pPr>
-      <w:r>
-        <w:rPr>
-          <w:rtl w:val="0"/>
-        </w:rPr>
-      </w:r>
-    </w:p>
-    <w:p>
-      <w:pPr>
-        <w:keepLines w:val="0"/>
-        <w:pBdr>
-          <w:top w:space="0" w:sz="0" w:val="nil"/>
-          <w:left w:space="0" w:sz="0" w:val="nil"/>
-          <w:bottom w:space="0" w:sz="0" w:val="nil"/>
-          <w:right w:space="0" w:sz="0" w:val="nil"/>
-          <w:between w:space="0" w:sz="0" w:val="nil"/>
-        </w:pBdr>
-        <w:spacing w:after="0" w:before="120" w:line="240" w:lineRule="auto"/>
+        <w:keepNext w:val="0"/>
+        <w:keepLines w:val="0"/>
+        <w:pBdr>
+          <w:top w:space="0" w:sz="0" w:val="nil"/>
+          <w:left w:space="0" w:sz="0" w:val="nil"/>
+          <w:bottom w:space="0" w:sz="0" w:val="nil"/>
+          <w:right w:space="0" w:sz="0" w:val="nil"/>
+          <w:between w:space="0" w:sz="0" w:val="nil"/>
+        </w:pBdr>
+        <w:spacing w:after="0" w:before="120" w:line="240" w:lineRule="auto"/>
+        <w:jc w:val="both"/>
+        <w:rPr>
+          <w:rFonts w:ascii="Times New Roman" w:cs="Times New Roman" w:eastAsia="Times New Roman" w:hAnsi="Times New Roman"/>
+          <w:sz w:val="20"/>
+          <w:szCs w:val="20"/>
+        </w:rPr>
+      </w:pPr>
+      <w:r>
+        <w:rPr>
+          <w:rtl w:val="0"/>
+        </w:rPr>
+      </w:r>
+    </w:p>
+    <w:p>
+      <w:pPr>
+        <w:keepNext w:val="0"/>
+        <w:keepLines w:val="0"/>
+        <w:pBdr>
+          <w:top w:space="0" w:sz="0" w:val="nil"/>
+          <w:left w:space="0" w:sz="0" w:val="nil"/>
+          <w:bottom w:space="0" w:sz="0" w:val="nil"/>
+          <w:right w:space="0" w:sz="0" w:val="nil"/>
+          <w:between w:space="0" w:sz="0" w:val="nil"/>
+        </w:pBdr>
+        <w:spacing w:after="0" w:before="120" w:line="240" w:lineRule="auto"/>
+        <w:jc w:val="both"/>
+        <w:rPr>
+          <w:rFonts w:ascii="Times New Roman" w:cs="Times New Roman" w:eastAsia="Times New Roman" w:hAnsi="Times New Roman"/>
+          <w:sz w:val="20"/>
+          <w:szCs w:val="20"/>
+        </w:rPr>
+      </w:pPr>
+      <w:r>
+        <w:rPr>
+          <w:rtl w:val="0"/>
+        </w:rPr>
+      </w:r>
+    </w:p>
+    <w:tbl>
+      <w:tblPr>
+        <w:tblStyle w:val="Table2"/>
+        <w:tblW w:w="9330.0" w:type="dxa"/>
+        <w:jc w:val="left"/>
+        <w:tblLayout w:type="fixed"/>
+        <w:tblLook w:val="0600"/>
+      </w:tblPr>
+      <w:tblGrid>
+        <w:gridCol w:w="2835"/>
+        <w:gridCol w:w="6495"/>
+        <w:tblGridChange w:id="0">
+          <w:tblGrid>
+            <w:gridCol w:w="2835"/>
+            <w:gridCol w:w="6495"/>
+          </w:tblGrid>
+        </w:tblGridChange>
+      </w:tblGrid>
+      <w:tr>
+        <w:trPr>
+          <w:cantSplit w:val="0"/>
+          <w:tblHeader w:val="0"/>
+        </w:trPr>
+        <w:tc>
+          <w:tcPr>
+            <w:shd w:fill="auto" w:val="clear"/>
+            <w:tcMar>
+              <w:top w:w="100.0" w:type="dxa"/>
+              <w:left w:w="100.0" w:type="dxa"/>
+              <w:bottom w:w="100.0" w:type="dxa"/>
+              <w:right w:w="100.0" w:type="dxa"/>
+            </w:tcMar>
+            <w:vAlign w:val="top"/>
+          </w:tcPr>
+          <w:p>
+            <w:pPr>
+              <w:keepNext w:val="0"/>
+              <w:spacing w:after="0" w:before="120" w:line="240" w:lineRule="auto"/>
+              <w:jc w:val="both"/>
+              <w:rPr>
+                <w:rFonts w:ascii="Times New Roman" w:cs="Times New Roman" w:eastAsia="Times New Roman" w:hAnsi="Times New Roman"/>
+                <w:sz w:val="20"/>
+                <w:szCs w:val="20"/>
+              </w:rPr>
+            </w:pPr>
+            <w:r>
+              <w:rPr>
+                <w:rFonts w:ascii="Times New Roman" w:cs="Times New Roman" w:eastAsia="Times New Roman" w:hAnsi="Times New Roman"/>
+                <w:sz w:val="20"/>
+                <w:szCs w:val="20"/>
+                <w:rtl w:val="0"/>
+              </w:rPr>
+              <w:t xml:space="preserve">«__» ________ 2022 года</w:t>
+            </w:r>
+          </w:p>
+        </w:tc>
+        <w:tc>
+          <w:tcPr>
+            <w:shd w:fill="auto" w:val="clear"/>
+            <w:tcMar>
+              <w:top w:w="100.0" w:type="dxa"/>
+              <w:left w:w="100.0" w:type="dxa"/>
+              <w:bottom w:w="100.0" w:type="dxa"/>
+              <w:right w:w="100.0" w:type="dxa"/>
+            </w:tcMar>
+            <w:vAlign w:val="top"/>
+          </w:tcPr>
+          <w:p>
+            <w:pPr>
+              <w:keepNext w:val="0"/>
+              <w:spacing w:after="0" w:before="120" w:line="240" w:lineRule="auto"/>
+              <w:jc w:val="right"/>
+              <w:rPr>
+                <w:rFonts w:ascii="Times New Roman" w:cs="Times New Roman" w:eastAsia="Times New Roman" w:hAnsi="Times New Roman"/>
+                <w:sz w:val="20"/>
+                <w:szCs w:val="20"/>
+              </w:rPr>
+            </w:pPr>
+            <w:r>
+              <w:rPr>
+                <w:rFonts w:ascii="Times New Roman" w:cs="Times New Roman" w:eastAsia="Times New Roman" w:hAnsi="Times New Roman"/>
+                <w:sz w:val="20"/>
+                <w:szCs w:val="20"/>
+                <w:rtl w:val="0"/>
+              </w:rPr>
+              <w:t xml:space="preserve">_______________/{{ user_name }}/</w:t>
+            </w:r>
+          </w:p>
+        </w:tc>
+      </w:tr>
+    </w:tbl>
+    <w:p>
+      <w:pPr>
+        <w:keepNext w:val="0"/>
+        <w:keepLines w:val="0"/>
+        <w:pBdr>
+          <w:top w:space="0" w:sz="0" w:val="nil"/>
+          <w:left w:space="0" w:sz="0" w:val="nil"/>
+          <w:bottom w:space="0" w:sz="0" w:val="nil"/>
+          <w:right w:space="0" w:sz="0" w:val="nil"/>
+          <w:between w:space="0" w:sz="0" w:val="nil"/>
+        </w:pBdr>
+        <w:spacing w:after="0" w:before="120" w:line="240" w:lineRule="auto"/>
+        <w:jc w:val="both"/>
+        <w:rPr>
+          <w:rFonts w:ascii="Times New Roman" w:cs="Times New Roman" w:eastAsia="Times New Roman" w:hAnsi="Times New Roman"/>
+          <w:sz w:val="20"/>
+          <w:szCs w:val="20"/>
+        </w:rPr>
+      </w:pPr>
+      <w:r>
+        <w:rPr>
+          <w:rtl w:val="0"/>
+        </w:rPr>
+      </w:r>
+    </w:p>
+    <w:p>
+      <w:pPr>
+        <w:keepNext w:val="0"/>
+        <w:keepLines w:val="0"/>
+        <w:pBdr>
+          <w:top w:space="0" w:sz="0" w:val="nil"/>
+          <w:left w:space="0" w:sz="0" w:val="nil"/>
+          <w:bottom w:space="0" w:sz="0" w:val="nil"/>
+          <w:right w:space="0" w:sz="0" w:val="nil"/>
+          <w:between w:space="0" w:sz="0" w:val="nil"/>
+        </w:pBdr>
+        <w:spacing w:after="0" w:before="120" w:line="240" w:lineRule="auto"/>
+        <w:ind w:left="5760" w:firstLine="0"/>
         <w:jc w:val="both"/>
         <w:rPr>
           <w:rFonts w:ascii="Times New Roman" w:cs="Times New Roman" w:eastAsia="Times New Roman" w:hAnsi="Times New Roman"/>
@@ -3027,69 +3284,38 @@
       </w:pPr>
       <w:r>
         <w:rPr>
-          <w:rFonts w:ascii="Times New Roman" w:cs="Times New Roman" w:eastAsia="Times New Roman" w:hAnsi="Times New Roman"/>
-          <w:sz w:val="23"/>
-          <w:szCs w:val="23"/>
-          <w:rtl w:val="0"/>
-        </w:rPr>
-        <w:t xml:space="preserve">«__» ________ 2022 года </w:t>
-        <w:tab/>
-      </w:r>
-      <w:r>
-        <w:rPr>
-          <w:rFonts w:ascii="Times New Roman" w:cs="Times New Roman" w:eastAsia="Times New Roman" w:hAnsi="Times New Roman"/>
-          <w:sz w:val="20"/>
-          <w:szCs w:val="20"/>
-          <w:rtl w:val="0"/>
-        </w:rPr>
-        <w:tab/>
-        <w:tab/>
-        <w:tab/>
-        <w:tab/>
-        <w:tab/>
-        <w:tab/>
-        <w:tab/>
-        <w:tab/>
-        <w:tab/>
-        <w:tab/>
-        <w:tab/>
-      </w:r>
-      <w:r>
-        <w:rPr>
-          <w:rtl w:val="0"/>
-        </w:rPr>
-      </w:r>
-    </w:p>
-    <w:p>
-      <w:pPr>
-        <w:keepLines w:val="0"/>
-        <w:pBdr>
-          <w:top w:space="0" w:sz="0" w:val="nil"/>
-          <w:left w:space="0" w:sz="0" w:val="nil"/>
-          <w:bottom w:space="0" w:sz="0" w:val="nil"/>
-          <w:right w:space="0" w:sz="0" w:val="nil"/>
-          <w:between w:space="0" w:sz="0" w:val="nil"/>
-        </w:pBdr>
-        <w:spacing w:after="0" w:before="120" w:line="240" w:lineRule="auto"/>
-        <w:jc w:val="both"/>
-        <w:rPr>
-          <w:rFonts w:ascii="Times New Roman" w:cs="Times New Roman" w:eastAsia="Times New Roman" w:hAnsi="Times New Roman"/>
-          <w:sz w:val="20"/>
-          <w:szCs w:val="20"/>
-        </w:rPr>
-      </w:pPr>
-      <w:r>
-        <w:rPr>
-          <w:rFonts w:ascii="Times New Roman" w:cs="Times New Roman" w:eastAsia="Times New Roman" w:hAnsi="Times New Roman"/>
-          <w:sz w:val="20"/>
-          <w:szCs w:val="20"/>
-          <w:rtl w:val="0"/>
-        </w:rPr>
-        <w:t xml:space="preserve">{{ user_name }}</w:t>
-      </w:r>
-    </w:p>
-    <w:p>
-      <w:pPr>
+          <w:rtl w:val="0"/>
+        </w:rPr>
+      </w:r>
+    </w:p>
+    <w:p>
+      <w:pPr>
+        <w:keepNext w:val="0"/>
+        <w:keepLines w:val="0"/>
+        <w:pBdr>
+          <w:top w:space="0" w:sz="0" w:val="nil"/>
+          <w:left w:space="0" w:sz="0" w:val="nil"/>
+          <w:bottom w:space="0" w:sz="0" w:val="nil"/>
+          <w:right w:space="0" w:sz="0" w:val="nil"/>
+          <w:between w:space="0" w:sz="0" w:val="nil"/>
+        </w:pBdr>
+        <w:spacing w:after="0" w:before="120" w:line="240" w:lineRule="auto"/>
+        <w:jc w:val="both"/>
+        <w:rPr>
+          <w:rFonts w:ascii="Times New Roman" w:cs="Times New Roman" w:eastAsia="Times New Roman" w:hAnsi="Times New Roman"/>
+          <w:sz w:val="20"/>
+          <w:szCs w:val="20"/>
+        </w:rPr>
+      </w:pPr>
+      <w:r>
+        <w:rPr>
+          <w:rtl w:val="0"/>
+        </w:rPr>
+      </w:r>
+    </w:p>
+    <w:p>
+      <w:pPr>
+        <w:keepNext w:val="0"/>
         <w:keepLines w:val="0"/>
         <w:pBdr>
           <w:top w:space="0" w:sz="0" w:val="nil"/>
@@ -3126,8 +3352,8 @@
   <w:abstractNum w:abstractNumId="1">
     <w:lvl w:ilvl="0">
       <w:start w:val="1"/>
-      <w:numFmt w:val="bullet"/>
-      <w:lvlText w:val="●"/>
+      <w:numFmt w:val="decimal"/>
+      <w:lvlText w:val="%1."/>
       <w:lvlJc w:val="left"/>
       <w:pPr>
         <w:ind w:left="720" w:hanging="360"/>
@@ -3138,8 +3364,8 @@
     </w:lvl>
     <w:lvl w:ilvl="1">
       <w:start w:val="1"/>
-      <w:numFmt w:val="bullet"/>
-      <w:lvlText w:val="○"/>
+      <w:numFmt w:val="lowerLetter"/>
+      <w:lvlText w:val="%2."/>
       <w:lvlJc w:val="left"/>
       <w:pPr>
         <w:ind w:left="1440" w:hanging="360"/>
@@ -3150,9 +3376,9 @@
     </w:lvl>
     <w:lvl w:ilvl="2">
       <w:start w:val="1"/>
-      <w:numFmt w:val="bullet"/>
-      <w:lvlText w:val="■"/>
-      <w:lvlJc w:val="left"/>
+      <w:numFmt w:val="lowerRoman"/>
+      <w:lvlText w:val="%3."/>
+      <w:lvlJc w:val="right"/>
       <w:pPr>
         <w:ind w:left="2160" w:hanging="360"/>
       </w:pPr>
@@ -3162,8 +3388,8 @@
     </w:lvl>
     <w:lvl w:ilvl="3">
       <w:start w:val="1"/>
-      <w:numFmt w:val="bullet"/>
-      <w:lvlText w:val="●"/>
+      <w:numFmt w:val="decimal"/>
+      <w:lvlText w:val="%4."/>
       <w:lvlJc w:val="left"/>
       <w:pPr>
         <w:ind w:left="2880" w:hanging="360"/>
@@ -3174,8 +3400,8 @@
     </w:lvl>
     <w:lvl w:ilvl="4">
       <w:start w:val="1"/>
-      <w:numFmt w:val="bullet"/>
-      <w:lvlText w:val="○"/>
+      <w:numFmt w:val="lowerLetter"/>
+      <w:lvlText w:val="%5."/>
       <w:lvlJc w:val="left"/>
       <w:pPr>
         <w:ind w:left="3600" w:hanging="360"/>
@@ -3186,9 +3412,9 @@
     </w:lvl>
     <w:lvl w:ilvl="5">
       <w:start w:val="1"/>
-      <w:numFmt w:val="bullet"/>
-      <w:lvlText w:val="■"/>
-      <w:lvlJc w:val="left"/>
+      <w:numFmt w:val="lowerRoman"/>
+      <w:lvlText w:val="%6."/>
+      <w:lvlJc w:val="right"/>
       <w:pPr>
         <w:ind w:left="4320" w:hanging="360"/>
       </w:pPr>
@@ -3198,8 +3424,8 @@
     </w:lvl>
     <w:lvl w:ilvl="6">
       <w:start w:val="1"/>
-      <w:numFmt w:val="bullet"/>
-      <w:lvlText w:val="●"/>
+      <w:numFmt w:val="decimal"/>
+      <w:lvlText w:val="%7."/>
       <w:lvlJc w:val="left"/>
       <w:pPr>
         <w:ind w:left="5040" w:hanging="360"/>
@@ -3210,8 +3436,8 @@
     </w:lvl>
     <w:lvl w:ilvl="7">
       <w:start w:val="1"/>
-      <w:numFmt w:val="bullet"/>
-      <w:lvlText w:val="○"/>
+      <w:numFmt w:val="lowerLetter"/>
+      <w:lvlText w:val="%8."/>
       <w:lvlJc w:val="left"/>
       <w:pPr>
         <w:ind w:left="5760" w:hanging="360"/>
@@ -3222,9 +3448,9 @@
     </w:lvl>
     <w:lvl w:ilvl="8">
       <w:start w:val="1"/>
-      <w:numFmt w:val="bullet"/>
-      <w:lvlText w:val="■"/>
-      <w:lvlJc w:val="left"/>
+      <w:numFmt w:val="lowerRoman"/>
+      <w:lvlText w:val="%9."/>
+      <w:lvlJc w:val="right"/>
       <w:pPr>
         <w:ind w:left="6480" w:hanging="360"/>
       </w:pPr>
@@ -3236,8 +3462,8 @@
   <w:abstractNum w:abstractNumId="2">
     <w:lvl w:ilvl="0">
       <w:start w:val="1"/>
-      <w:numFmt w:val="bullet"/>
-      <w:lvlText w:val="●"/>
+      <w:numFmt w:val="decimal"/>
+      <w:lvlText w:val="%1."/>
       <w:lvlJc w:val="left"/>
       <w:pPr>
         <w:ind w:left="720" w:hanging="360"/>
@@ -3248,8 +3474,8 @@
     </w:lvl>
     <w:lvl w:ilvl="1">
       <w:start w:val="1"/>
-      <w:numFmt w:val="bullet"/>
-      <w:lvlText w:val="○"/>
+      <w:numFmt w:val="lowerLetter"/>
+      <w:lvlText w:val="%2."/>
       <w:lvlJc w:val="left"/>
       <w:pPr>
         <w:ind w:left="1440" w:hanging="360"/>
@@ -3260,9 +3486,9 @@
     </w:lvl>
     <w:lvl w:ilvl="2">
       <w:start w:val="1"/>
-      <w:numFmt w:val="bullet"/>
-      <w:lvlText w:val="■"/>
-      <w:lvlJc w:val="left"/>
+      <w:numFmt w:val="lowerRoman"/>
+      <w:lvlText w:val="%3."/>
+      <w:lvlJc w:val="right"/>
       <w:pPr>
         <w:ind w:left="2160" w:hanging="360"/>
       </w:pPr>
@@ -3272,8 +3498,8 @@
     </w:lvl>
     <w:lvl w:ilvl="3">
       <w:start w:val="1"/>
-      <w:numFmt w:val="bullet"/>
-      <w:lvlText w:val="●"/>
+      <w:numFmt w:val="decimal"/>
+      <w:lvlText w:val="%4."/>
       <w:lvlJc w:val="left"/>
       <w:pPr>
         <w:ind w:left="2880" w:hanging="360"/>
@@ -3284,8 +3510,8 @@
     </w:lvl>
     <w:lvl w:ilvl="4">
       <w:start w:val="1"/>
-      <w:numFmt w:val="bullet"/>
-      <w:lvlText w:val="○"/>
+      <w:numFmt w:val="lowerLetter"/>
+      <w:lvlText w:val="%5."/>
       <w:lvlJc w:val="left"/>
       <w:pPr>
         <w:ind w:left="3600" w:hanging="360"/>
@@ -3296,9 +3522,9 @@
     </w:lvl>
     <w:lvl w:ilvl="5">
       <w:start w:val="1"/>
-      <w:numFmt w:val="bullet"/>
-      <w:lvlText w:val="■"/>
-      <w:lvlJc w:val="left"/>
+      <w:numFmt w:val="lowerRoman"/>
+      <w:lvlText w:val="%6."/>
+      <w:lvlJc w:val="right"/>
       <w:pPr>
         <w:ind w:left="4320" w:hanging="360"/>
       </w:pPr>
@@ -3308,8 +3534,8 @@
     </w:lvl>
     <w:lvl w:ilvl="6">
       <w:start w:val="1"/>
-      <w:numFmt w:val="bullet"/>
-      <w:lvlText w:val="●"/>
+      <w:numFmt w:val="decimal"/>
+      <w:lvlText w:val="%7."/>
       <w:lvlJc w:val="left"/>
       <w:pPr>
         <w:ind w:left="5040" w:hanging="360"/>
@@ -3320,8 +3546,8 @@
     </w:lvl>
     <w:lvl w:ilvl="7">
       <w:start w:val="1"/>
-      <w:numFmt w:val="bullet"/>
-      <w:lvlText w:val="○"/>
+      <w:numFmt w:val="lowerLetter"/>
+      <w:lvlText w:val="%8."/>
       <w:lvlJc w:val="left"/>
       <w:pPr>
         <w:ind w:left="5760" w:hanging="360"/>
@@ -3332,9 +3558,9 @@
     </w:lvl>
     <w:lvl w:ilvl="8">
       <w:start w:val="1"/>
-      <w:numFmt w:val="bullet"/>
-      <w:lvlText w:val="■"/>
-      <w:lvlJc w:val="left"/>
+      <w:numFmt w:val="lowerRoman"/>
+      <w:lvlText w:val="%9."/>
+      <w:lvlJc w:val="right"/>
       <w:pPr>
         <w:ind w:left="6480" w:hanging="360"/>
       </w:pPr>
@@ -3350,103 +3576,11 @@
       <w:lvlText w:val="%1."/>
       <w:lvlJc w:val="left"/>
       <w:pPr>
-        <w:ind w:left="360" w:hanging="360"/>
-      </w:pPr>
-      <w:rPr/>
-    </w:lvl>
-    <w:lvl w:ilvl="1">
-      <w:start w:val="1"/>
-      <w:numFmt w:val="decimal"/>
-      <w:lvlText w:val="%1.%2."/>
-      <w:lvlJc w:val="left"/>
-      <w:pPr>
-        <w:ind w:left="360" w:hanging="360"/>
+        <w:ind w:left="720" w:hanging="360"/>
       </w:pPr>
       <w:rPr>
-        <w:b w:val="1"/>
+        <w:u w:val="none"/>
       </w:rPr>
-    </w:lvl>
-    <w:lvl w:ilvl="2">
-      <w:start w:val="1"/>
-      <w:numFmt w:val="decimal"/>
-      <w:lvlText w:val="%1.%2.%3."/>
-      <w:lvlJc w:val="left"/>
-      <w:pPr>
-        <w:ind w:left="720" w:hanging="720"/>
-      </w:pPr>
-      <w:rPr/>
-    </w:lvl>
-    <w:lvl w:ilvl="3">
-      <w:start w:val="1"/>
-      <w:numFmt w:val="decimal"/>
-      <w:lvlText w:val="%1.%2.%3.%4."/>
-      <w:lvlJc w:val="left"/>
-      <w:pPr>
-        <w:ind w:left="720" w:hanging="720"/>
-      </w:pPr>
-      <w:rPr/>
-    </w:lvl>
-    <w:lvl w:ilvl="4">
-      <w:start w:val="1"/>
-      <w:numFmt w:val="decimal"/>
-      <w:lvlText w:val="%1.%2.%3.%4.%5."/>
-      <w:lvlJc w:val="left"/>
-      <w:pPr>
-        <w:ind w:left="1080" w:hanging="1080"/>
-      </w:pPr>
-      <w:rPr/>
-    </w:lvl>
-    <w:lvl w:ilvl="5">
-      <w:start w:val="1"/>
-      <w:numFmt w:val="decimal"/>
-      <w:lvlText w:val="%1.%2.%3.%4.%5.%6."/>
-      <w:lvlJc w:val="left"/>
-      <w:pPr>
-        <w:ind w:left="1080" w:hanging="1080"/>
-      </w:pPr>
-      <w:rPr/>
-    </w:lvl>
-    <w:lvl w:ilvl="6">
-      <w:start w:val="1"/>
-      <w:numFmt w:val="decimal"/>
-      <w:lvlText w:val="%1.%2.%3.%4.%5.%6.%7."/>
-      <w:lvlJc w:val="left"/>
-      <w:pPr>
-        <w:ind w:left="1440" w:hanging="1440"/>
-      </w:pPr>
-      <w:rPr/>
-    </w:lvl>
-    <w:lvl w:ilvl="7">
-      <w:start w:val="1"/>
-      <w:numFmt w:val="decimal"/>
-      <w:lvlText w:val="%1.%2.%3.%4.%5.%6.%7.%8."/>
-      <w:lvlJc w:val="left"/>
-      <w:pPr>
-        <w:ind w:left="1440" w:hanging="1440"/>
-      </w:pPr>
-      <w:rPr/>
-    </w:lvl>
-    <w:lvl w:ilvl="8">
-      <w:start w:val="1"/>
-      <w:numFmt w:val="decimal"/>
-      <w:lvlText w:val="%1.%2.%3.%4.%5.%6.%7.%8.%9."/>
-      <w:lvlJc w:val="left"/>
-      <w:pPr>
-        <w:ind w:left="1800" w:hanging="1800"/>
-      </w:pPr>
-      <w:rPr/>
-    </w:lvl>
-  </w:abstractNum>
-  <w:abstractNum w:abstractNumId="4">
-    <w:lvl w:ilvl="0">
-      <w:start w:val="1"/>
-      <w:numFmt w:val="decimal"/>
-      <w:lvlText w:val="%1."/>
-      <w:lvlJc w:val="left"/>
-      <w:pPr>
-        <w:ind w:left="720" w:hanging="360"/>
-      </w:pPr>
-      <w:rPr/>
     </w:lvl>
     <w:lvl w:ilvl="1">
       <w:start w:val="1"/>
@@ -3456,7 +3590,9 @@
       <w:pPr>
         <w:ind w:left="1440" w:hanging="360"/>
       </w:pPr>
-      <w:rPr/>
+      <w:rPr>
+        <w:u w:val="none"/>
+      </w:rPr>
     </w:lvl>
     <w:lvl w:ilvl="2">
       <w:start w:val="1"/>
@@ -3464,9 +3600,11 @@
       <w:lvlText w:val="%3."/>
       <w:lvlJc w:val="right"/>
       <w:pPr>
-        <w:ind w:left="2160" w:hanging="180"/>
-      </w:pPr>
-      <w:rPr/>
+        <w:ind w:left="2160" w:hanging="360"/>
+      </w:pPr>
+      <w:rPr>
+        <w:u w:val="none"/>
+      </w:rPr>
     </w:lvl>
     <w:lvl w:ilvl="3">
       <w:start w:val="1"/>
@@ -3476,7 +3614,9 @@
       <w:pPr>
         <w:ind w:left="2880" w:hanging="360"/>
       </w:pPr>
-      <w:rPr/>
+      <w:rPr>
+        <w:u w:val="none"/>
+      </w:rPr>
     </w:lvl>
     <w:lvl w:ilvl="4">
       <w:start w:val="1"/>
@@ -3486,7 +3626,9 @@
       <w:pPr>
         <w:ind w:left="3600" w:hanging="360"/>
       </w:pPr>
-      <w:rPr/>
+      <w:rPr>
+        <w:u w:val="none"/>
+      </w:rPr>
     </w:lvl>
     <w:lvl w:ilvl="5">
       <w:start w:val="1"/>
@@ -3494,9 +3636,11 @@
       <w:lvlText w:val="%6."/>
       <w:lvlJc w:val="right"/>
       <w:pPr>
-        <w:ind w:left="4320" w:hanging="180"/>
-      </w:pPr>
-      <w:rPr/>
+        <w:ind w:left="4320" w:hanging="360"/>
+      </w:pPr>
+      <w:rPr>
+        <w:u w:val="none"/>
+      </w:rPr>
     </w:lvl>
     <w:lvl w:ilvl="6">
       <w:start w:val="1"/>
@@ -3506,7 +3650,9 @@
       <w:pPr>
         <w:ind w:left="5040" w:hanging="360"/>
       </w:pPr>
-      <w:rPr/>
+      <w:rPr>
+        <w:u w:val="none"/>
+      </w:rPr>
     </w:lvl>
     <w:lvl w:ilvl="7">
       <w:start w:val="1"/>
@@ -3516,7 +3662,9 @@
       <w:pPr>
         <w:ind w:left="5760" w:hanging="360"/>
       </w:pPr>
-      <w:rPr/>
+      <w:rPr>
+        <w:u w:val="none"/>
+      </w:rPr>
     </w:lvl>
     <w:lvl w:ilvl="8">
       <w:start w:val="1"/>
@@ -3524,136 +3672,10 @@
       <w:lvlText w:val="%9."/>
       <w:lvlJc w:val="right"/>
       <w:pPr>
-        <w:ind w:left="6480" w:hanging="180"/>
-      </w:pPr>
-      <w:rPr/>
-    </w:lvl>
-  </w:abstractNum>
-  <w:abstractNum w:abstractNumId="5">
-    <w:lvl w:ilvl="0">
-      <w:start w:val="1"/>
-      <w:numFmt w:val="bullet"/>
-      <w:lvlText w:val="●"/>
-      <w:lvlJc w:val="left"/>
-      <w:pPr>
-        <w:ind w:left="720" w:hanging="360"/>
+        <w:ind w:left="6480" w:hanging="360"/>
       </w:pPr>
       <w:rPr>
-        <w:rFonts w:ascii="Noto Sans Symbols" w:cs="Noto Sans Symbols" w:eastAsia="Noto Sans Symbols" w:hAnsi="Noto Sans Symbols"/>
-        <w:sz w:val="20"/>
-        <w:szCs w:val="20"/>
-      </w:rPr>
-    </w:lvl>
-    <w:lvl w:ilvl="1">
-      <w:start w:val="1"/>
-      <w:numFmt w:val="bullet"/>
-      <w:lvlText w:val="o"/>
-      <w:lvlJc w:val="left"/>
-      <w:pPr>
-        <w:ind w:left="1440" w:hanging="360"/>
-      </w:pPr>
-      <w:rPr>
-        <w:rFonts w:ascii="Courier New" w:cs="Courier New" w:eastAsia="Courier New" w:hAnsi="Courier New"/>
-        <w:sz w:val="20"/>
-        <w:szCs w:val="20"/>
-      </w:rPr>
-    </w:lvl>
-    <w:lvl w:ilvl="2">
-      <w:start w:val="1"/>
-      <w:numFmt w:val="bullet"/>
-      <w:lvlText w:val="▪"/>
-      <w:lvlJc w:val="left"/>
-      <w:pPr>
-        <w:ind w:left="2160" w:hanging="360"/>
-      </w:pPr>
-      <w:rPr>
-        <w:rFonts w:ascii="Noto Sans Symbols" w:cs="Noto Sans Symbols" w:eastAsia="Noto Sans Symbols" w:hAnsi="Noto Sans Symbols"/>
-        <w:sz w:val="20"/>
-        <w:szCs w:val="20"/>
-      </w:rPr>
-    </w:lvl>
-    <w:lvl w:ilvl="3">
-      <w:start w:val="1"/>
-      <w:numFmt w:val="bullet"/>
-      <w:lvlText w:val="▪"/>
-      <w:lvlJc w:val="left"/>
-      <w:pPr>
-        <w:ind w:left="2880" w:hanging="360"/>
-      </w:pPr>
-      <w:rPr>
-        <w:rFonts w:ascii="Noto Sans Symbols" w:cs="Noto Sans Symbols" w:eastAsia="Noto Sans Symbols" w:hAnsi="Noto Sans Symbols"/>
-        <w:sz w:val="20"/>
-        <w:szCs w:val="20"/>
-      </w:rPr>
-    </w:lvl>
-    <w:lvl w:ilvl="4">
-      <w:start w:val="1"/>
-      <w:numFmt w:val="bullet"/>
-      <w:lvlText w:val="▪"/>
-      <w:lvlJc w:val="left"/>
-      <w:pPr>
-        <w:ind w:left="3600" w:hanging="360"/>
-      </w:pPr>
-      <w:rPr>
-        <w:rFonts w:ascii="Noto Sans Symbols" w:cs="Noto Sans Symbols" w:eastAsia="Noto Sans Symbols" w:hAnsi="Noto Sans Symbols"/>
-        <w:sz w:val="20"/>
-        <w:szCs w:val="20"/>
-      </w:rPr>
-    </w:lvl>
-    <w:lvl w:ilvl="5">
-      <w:start w:val="1"/>
-      <w:numFmt w:val="bullet"/>
-      <w:lvlText w:val="▪"/>
-      <w:lvlJc w:val="left"/>
-      <w:pPr>
-        <w:ind w:left="4320" w:hanging="360"/>
-      </w:pPr>
-      <w:rPr>
-        <w:rFonts w:ascii="Noto Sans Symbols" w:cs="Noto Sans Symbols" w:eastAsia="Noto Sans Symbols" w:hAnsi="Noto Sans Symbols"/>
-        <w:sz w:val="20"/>
-        <w:szCs w:val="20"/>
-      </w:rPr>
-    </w:lvl>
-    <w:lvl w:ilvl="6">
-      <w:start w:val="1"/>
-      <w:numFmt w:val="bullet"/>
-      <w:lvlText w:val="▪"/>
-      <w:lvlJc w:val="left"/>
-      <w:pPr>
-        <w:ind w:left="5040" w:hanging="360"/>
-      </w:pPr>
-      <w:rPr>
-        <w:rFonts w:ascii="Noto Sans Symbols" w:cs="Noto Sans Symbols" w:eastAsia="Noto Sans Symbols" w:hAnsi="Noto Sans Symbols"/>
-        <w:sz w:val="20"/>
-        <w:szCs w:val="20"/>
-      </w:rPr>
-    </w:lvl>
-    <w:lvl w:ilvl="7">
-      <w:start w:val="1"/>
-      <w:numFmt w:val="bullet"/>
-      <w:lvlText w:val="▪"/>
-      <w:lvlJc w:val="left"/>
-      <w:pPr>
-        <w:ind w:left="5760" w:hanging="360"/>
-      </w:pPr>
-      <w:rPr>
-        <w:rFonts w:ascii="Noto Sans Symbols" w:cs="Noto Sans Symbols" w:eastAsia="Noto Sans Symbols" w:hAnsi="Noto Sans Symbols"/>
-        <w:sz w:val="20"/>
-        <w:szCs w:val="20"/>
-      </w:rPr>
-    </w:lvl>
-    <w:lvl w:ilvl="8">
-      <w:start w:val="1"/>
-      <w:numFmt w:val="bullet"/>
-      <w:lvlText w:val="▪"/>
-      <w:lvlJc w:val="left"/>
-      <w:pPr>
-        <w:ind w:left="6480" w:hanging="360"/>
-      </w:pPr>
-      <w:rPr>
-        <w:rFonts w:ascii="Noto Sans Symbols" w:cs="Noto Sans Symbols" w:eastAsia="Noto Sans Symbols" w:hAnsi="Noto Sans Symbols"/>
-        <w:sz w:val="20"/>
-        <w:szCs w:val="20"/>
+        <w:u w:val="none"/>
       </w:rPr>
     </w:lvl>
   </w:abstractNum>
@@ -3665,12 +3687,6 @@
   </w:num>
   <w:num w:numId="3">
     <w:abstractNumId w:val="3"/>
-  </w:num>
-  <w:num w:numId="4">
-    <w:abstractNumId w:val="4"/>
-  </w:num>
-  <w:num w:numId="5">
-    <w:abstractNumId w:val="5"/>
   </w:num>
 </w:numbering>
 </file>
@@ -4005,6 +4021,55 @@
       </w:tblCellMar>
     </w:tblPr>
   </w:style>
+  <w:style w:type="table" w:styleId="Table2">
+    <w:basedOn w:val="TableNormal"/>
+    <w:tblPr>
+      <w:tblStyleRowBandSize w:val="1"/>
+      <w:tblStyleColBandSize w:val="1"/>
+      <w:tblCellMar>
+        <w:top w:w="100.0" w:type="dxa"/>
+        <w:left w:w="100.0" w:type="dxa"/>
+        <w:bottom w:w="100.0" w:type="dxa"/>
+        <w:right w:w="100.0" w:type="dxa"/>
+      </w:tblCellMar>
+    </w:tblPr>
+    <w:tblStylePr w:type="band1Horz">
+      <w:tcPr/>
+    </w:tblStylePr>
+    <w:tblStylePr w:type="band1Vert">
+      <w:tcPr/>
+    </w:tblStylePr>
+    <w:tblStylePr w:type="band2Horz">
+      <w:tcPr/>
+    </w:tblStylePr>
+    <w:tblStylePr w:type="band2Vert">
+      <w:tcPr/>
+    </w:tblStylePr>
+    <w:tblStylePr w:type="firstCol">
+      <w:tcPr/>
+    </w:tblStylePr>
+    <w:tblStylePr w:type="firstRow">
+      <w:tcPr/>
+    </w:tblStylePr>
+    <w:tblStylePr w:type="lastCol">
+      <w:tcPr/>
+    </w:tblStylePr>
+    <w:tblStylePr w:type="lastRow">
+      <w:tcPr/>
+    </w:tblStylePr>
+    <w:tblStylePr w:type="neCell">
+      <w:tcPr/>
+    </w:tblStylePr>
+    <w:tblStylePr w:type="nwCell">
+      <w:tcPr/>
+    </w:tblStylePr>
+    <w:tblStylePr w:type="seCell">
+      <w:tcPr/>
+    </w:tblStylePr>
+    <w:tblStylePr w:type="swCell">
+      <w:tcPr/>
+    </w:tblStylePr>
+  </w:style>
 </w:styles>
 </file>
 
@@ -4295,7 +4360,7 @@
 
 <file path=customXML/item1.xml><?xml version="1.0" encoding="utf-8"?>
 <go:gDocsCustomXmlDataStorage xmlns:go="http://customooxmlschemas.google.com/" xmlns:r="http://schemas.openxmlformats.org/officeDocument/2006/relationships">
-  <go:docsCustomData xmlns:go="http://customooxmlschemas.google.com/" roundtripDataSignature="AMtx7mhxoLlxrqzPsofHskD4Bg3ftH0bXA==">AMUW2mU9MgYMPodjk+dWNH/WLi+wFfLclN7f8hkpkv8C6/5+7eYNa3Yf38oAKVJlJJcJecE1WfZaxQsHSvlSslf78r1wn9mKzyDoNXd/AEhaWOOGOh6xC+8=</go:docsCustomData>
+  <go:docsCustomData xmlns:go="http://customooxmlschemas.google.com/" roundtripDataSignature="AMtx7mhxoLlxrqzPsofHskD4Bg3ftH0bXA==">AMUW2mW4f/YrBeB/ktge5sGJQHwWl3qWXr1kpFLEDQGWz0qn0L9iM5/G/H+uBU3cW+dp5GJwqqM3USZGmd/N0DYok4Wt1nHpTdqJJ5lotnQpKxk85h3xyxs=</go:docsCustomData>
 </go:gDocsCustomXmlDataStorage>
 </file>
 

</xml_diff>

<commit_message>
ADD: in single day brunch after yes answer to asg plea new question about ags copy is asked.
</commit_message>
<xml_diff>
--- a/templates/summon_single_day_template.docx
+++ b/templates/summon_single_day_template.docx
@@ -1473,25 +1473,7 @@
           <w:szCs w:val="20"/>
           <w:rtl w:val="0"/>
         </w:rPr>
-        <w:t xml:space="preserve">{{ single_day_summon_date }} Административного истца призвали на военную службу без проведения обязательных медицинских исследований и без освидетельствования по имеющимся заболеваниям, а </w:t>
-      </w:r>
-      <w:r>
-        <w:rPr>
-          <w:rFonts w:ascii="Times New Roman" w:cs="Times New Roman" w:eastAsia="Times New Roman" w:hAnsi="Times New Roman"/>
-          <w:sz w:val="20"/>
-          <w:szCs w:val="20"/>
-          <w:rtl w:val="0"/>
-        </w:rPr>
-        <w:t xml:space="preserve">именно</w:t>
-      </w:r>
-      <w:r>
-        <w:rPr>
-          <w:rFonts w:ascii="Times New Roman" w:cs="Times New Roman" w:eastAsia="Times New Roman" w:hAnsi="Times New Roman"/>
-          <w:sz w:val="20"/>
-          <w:szCs w:val="20"/>
-          <w:rtl w:val="0"/>
-        </w:rPr>
-        <w:t xml:space="preserve">: {{ single_day_diseases }}.</w:t>
+        <w:t xml:space="preserve">{{ single_day_summon_date }} Административного истца призвали на военную службу без проведения обязательных медицинских исследований и без освидетельствования по имеющимся заболеваниям. Вместе с тем Административный истец имеет следующие заболевания:  {{ single_day_diseases }}.</w:t>
       </w:r>
     </w:p>
     <w:p>
@@ -1671,6 +1653,1145 @@
           <w:rtl w:val="0"/>
         </w:rPr>
         <w:t xml:space="preserve">{%p endif %}</w:t>
+      </w:r>
+    </w:p>
+    <w:p>
+      <w:pPr>
+        <w:keepNext w:val="0"/>
+        <w:keepLines w:val="0"/>
+        <w:pageBreakBefore w:val="0"/>
+        <w:widowControl w:val="1"/>
+        <w:numPr>
+          <w:ilvl w:val="0"/>
+          <w:numId w:val="4"/>
+        </w:numPr>
+        <w:pBdr>
+          <w:top w:space="0" w:sz="0" w:val="nil"/>
+          <w:left w:space="0" w:sz="0" w:val="nil"/>
+          <w:bottom w:space="0" w:sz="0" w:val="nil"/>
+          <w:right w:space="0" w:sz="0" w:val="nil"/>
+          <w:between w:space="0" w:sz="0" w:val="nil"/>
+        </w:pBdr>
+        <w:shd w:fill="auto" w:val="clear"/>
+        <w:spacing w:after="0" w:before="120" w:line="240" w:lineRule="auto"/>
+        <w:ind w:left="0" w:right="0" w:hanging="360"/>
+        <w:jc w:val="both"/>
+        <w:rPr>
+          <w:rFonts w:ascii="Times New Roman" w:cs="Times New Roman" w:eastAsia="Times New Roman" w:hAnsi="Times New Roman"/>
+          <w:b w:val="1"/>
+          <w:i w:val="0"/>
+          <w:smallCaps w:val="0"/>
+          <w:strike w:val="0"/>
+          <w:color w:val="000000"/>
+          <w:sz w:val="20"/>
+          <w:szCs w:val="20"/>
+          <w:u w:val="none"/>
+          <w:shd w:fill="auto" w:val="clear"/>
+          <w:vertAlign w:val="baseline"/>
+        </w:rPr>
+      </w:pPr>
+      <w:r>
+        <w:rPr>
+          <w:rFonts w:ascii="Times New Roman" w:cs="Times New Roman" w:eastAsia="Times New Roman" w:hAnsi="Times New Roman"/>
+          <w:b w:val="1"/>
+          <w:i w:val="0"/>
+          <w:smallCaps w:val="0"/>
+          <w:strike w:val="0"/>
+          <w:color w:val="000000"/>
+          <w:sz w:val="20"/>
+          <w:szCs w:val="20"/>
+          <w:u w:val="none"/>
+          <w:shd w:fill="auto" w:val="clear"/>
+          <w:vertAlign w:val="baseline"/>
+          <w:rtl w:val="0"/>
+        </w:rPr>
+        <w:t xml:space="preserve">Административные ответчики нарушили право Административного истца на охрану здоровья, поскольку не обеспечили проведение медицинского освидетельствования в установленном порядке.</w:t>
+      </w:r>
+    </w:p>
+    <w:p>
+      <w:pPr>
+        <w:keepNext w:val="0"/>
+        <w:keepLines w:val="0"/>
+        <w:pBdr>
+          <w:top w:space="0" w:sz="0" w:val="nil"/>
+          <w:left w:space="0" w:sz="0" w:val="nil"/>
+          <w:bottom w:space="0" w:sz="0" w:val="nil"/>
+          <w:right w:space="0" w:sz="0" w:val="nil"/>
+          <w:between w:space="0" w:sz="0" w:val="nil"/>
+        </w:pBdr>
+        <w:spacing w:after="0" w:before="120" w:line="240" w:lineRule="auto"/>
+        <w:jc w:val="both"/>
+        <w:rPr>
+          <w:rFonts w:ascii="Times New Roman" w:cs="Times New Roman" w:eastAsia="Times New Roman" w:hAnsi="Times New Roman"/>
+          <w:sz w:val="20"/>
+          <w:szCs w:val="20"/>
+        </w:rPr>
+      </w:pPr>
+      <w:r>
+        <w:rPr>
+          <w:rFonts w:ascii="Times New Roman" w:cs="Times New Roman" w:eastAsia="Times New Roman" w:hAnsi="Times New Roman"/>
+          <w:sz w:val="20"/>
+          <w:szCs w:val="20"/>
+          <w:rtl w:val="0"/>
+        </w:rPr>
+        <w:t xml:space="preserve">Согласно ст. 22 Федерального закона «О воинской обязанности и военной службе» от призыва на военную службу освобождаются граждане, признанные ограниченно годными к военной службе по состоянию здоровья.</w:t>
+      </w:r>
+    </w:p>
+    <w:p>
+      <w:pPr>
+        <w:keepNext w:val="0"/>
+        <w:keepLines w:val="0"/>
+        <w:pBdr>
+          <w:top w:space="0" w:sz="0" w:val="nil"/>
+          <w:left w:space="0" w:sz="0" w:val="nil"/>
+          <w:bottom w:space="0" w:sz="0" w:val="nil"/>
+          <w:right w:space="0" w:sz="0" w:val="nil"/>
+          <w:between w:space="0" w:sz="0" w:val="nil"/>
+        </w:pBdr>
+        <w:spacing w:after="0" w:before="120" w:line="240" w:lineRule="auto"/>
+        <w:jc w:val="both"/>
+        <w:rPr>
+          <w:rFonts w:ascii="Times New Roman" w:cs="Times New Roman" w:eastAsia="Times New Roman" w:hAnsi="Times New Roman"/>
+          <w:sz w:val="20"/>
+          <w:szCs w:val="20"/>
+        </w:rPr>
+      </w:pPr>
+      <w:r>
+        <w:rPr>
+          <w:rFonts w:ascii="Times New Roman" w:cs="Times New Roman" w:eastAsia="Times New Roman" w:hAnsi="Times New Roman"/>
+          <w:sz w:val="20"/>
+          <w:szCs w:val="20"/>
+          <w:rtl w:val="0"/>
+        </w:rPr>
+        <w:t xml:space="preserve">Согласно ч. 4 ст. 5.1 Федерального закона «О воинской обязанности и военной службе» в случае невозможности вынесения медицинского заключения о годности гражданина к военной   службе по состоянию здоровья в ходе медицинского освидетельствования гражданин направляется на амбулаторное или стационарное медицинское обследование в медицинскую организацию.</w:t>
+      </w:r>
+    </w:p>
+    <w:p>
+      <w:pPr>
+        <w:keepNext w:val="0"/>
+        <w:keepLines w:val="0"/>
+        <w:pBdr>
+          <w:top w:space="0" w:sz="0" w:val="nil"/>
+          <w:left w:space="0" w:sz="0" w:val="nil"/>
+          <w:bottom w:space="0" w:sz="0" w:val="nil"/>
+          <w:right w:space="0" w:sz="0" w:val="nil"/>
+          <w:between w:space="0" w:sz="0" w:val="nil"/>
+        </w:pBdr>
+        <w:spacing w:after="0" w:before="120" w:line="240" w:lineRule="auto"/>
+        <w:jc w:val="both"/>
+        <w:rPr>
+          <w:rFonts w:ascii="Times New Roman" w:cs="Times New Roman" w:eastAsia="Times New Roman" w:hAnsi="Times New Roman"/>
+          <w:sz w:val="20"/>
+          <w:szCs w:val="20"/>
+        </w:rPr>
+      </w:pPr>
+      <w:r>
+        <w:rPr>
+          <w:rFonts w:ascii="Times New Roman" w:cs="Times New Roman" w:eastAsia="Times New Roman" w:hAnsi="Times New Roman"/>
+          <w:sz w:val="20"/>
+          <w:szCs w:val="20"/>
+          <w:rtl w:val="0"/>
+        </w:rPr>
+        <w:t xml:space="preserve">Согласно ст. ст. 13, 17, 18 Положения о призыве на военную службу (утв. Постановлением   правительства от 11.11.2006 № 663) призывная комиссия принимает решение в отношении призывника только после определения категории годности его к военной службе.</w:t>
+      </w:r>
+    </w:p>
+    <w:p>
+      <w:pPr>
+        <w:keepNext w:val="0"/>
+        <w:keepLines w:val="0"/>
+        <w:pBdr>
+          <w:top w:space="0" w:sz="0" w:val="nil"/>
+          <w:left w:space="0" w:sz="0" w:val="nil"/>
+          <w:bottom w:space="0" w:sz="0" w:val="nil"/>
+          <w:right w:space="0" w:sz="0" w:val="nil"/>
+          <w:between w:space="0" w:sz="0" w:val="nil"/>
+        </w:pBdr>
+        <w:spacing w:after="0" w:before="120" w:line="240" w:lineRule="auto"/>
+        <w:jc w:val="both"/>
+        <w:rPr>
+          <w:rFonts w:ascii="Times New Roman" w:cs="Times New Roman" w:eastAsia="Times New Roman" w:hAnsi="Times New Roman"/>
+          <w:sz w:val="20"/>
+          <w:szCs w:val="20"/>
+        </w:rPr>
+      </w:pPr>
+      <w:r>
+        <w:rPr>
+          <w:rFonts w:ascii="Times New Roman" w:cs="Times New Roman" w:eastAsia="Times New Roman" w:hAnsi="Times New Roman"/>
+          <w:sz w:val="20"/>
+          <w:szCs w:val="20"/>
+          <w:rtl w:val="0"/>
+        </w:rPr>
+        <w:t xml:space="preserve">Перед началом прохождения медицинского освидетельствования гражданин направляется для сдачи обязательных диагностических исследований (п. 14 Положения о военно-врачебной экспертизе (утв. Постановлением Правительства РФ от 04.07.2013 No 565).</w:t>
+      </w:r>
+    </w:p>
+    <w:p>
+      <w:pPr>
+        <w:keepNext w:val="0"/>
+        <w:keepLines w:val="0"/>
+        <w:pBdr>
+          <w:top w:space="0" w:sz="0" w:val="nil"/>
+          <w:left w:space="0" w:sz="0" w:val="nil"/>
+          <w:bottom w:space="0" w:sz="0" w:val="nil"/>
+          <w:right w:space="0" w:sz="0" w:val="nil"/>
+          <w:between w:space="0" w:sz="0" w:val="nil"/>
+        </w:pBdr>
+        <w:spacing w:after="0" w:before="120" w:line="240" w:lineRule="auto"/>
+        <w:jc w:val="both"/>
+        <w:rPr>
+          <w:rFonts w:ascii="Times New Roman" w:cs="Times New Roman" w:eastAsia="Times New Roman" w:hAnsi="Times New Roman"/>
+          <w:sz w:val="20"/>
+          <w:szCs w:val="20"/>
+        </w:rPr>
+      </w:pPr>
+      <w:r>
+        <w:rPr>
+          <w:rFonts w:ascii="Times New Roman" w:cs="Times New Roman" w:eastAsia="Times New Roman" w:hAnsi="Times New Roman"/>
+          <w:sz w:val="20"/>
+          <w:szCs w:val="20"/>
+          <w:rtl w:val="0"/>
+        </w:rPr>
+        <w:t xml:space="preserve">В случае невозможности дать медицинское заключение о годности призывника к военной службе на месте призывник по решению призывной комиссии или военного комиссара направляется на амбулаторное или стационарное медицинское обследование в медицинское учреждение, после которого ему назначается явка на повторное медицинское освидетельствование и заседание призывной комиссии с учетом предполагаемого срока завершения указанного обследования.</w:t>
+      </w:r>
+    </w:p>
+    <w:p>
+      <w:pPr>
+        <w:keepNext w:val="0"/>
+        <w:keepLines w:val="0"/>
+        <w:pBdr>
+          <w:top w:space="0" w:sz="0" w:val="nil"/>
+          <w:left w:space="0" w:sz="0" w:val="nil"/>
+          <w:bottom w:space="0" w:sz="0" w:val="nil"/>
+          <w:right w:space="0" w:sz="0" w:val="nil"/>
+          <w:between w:space="0" w:sz="0" w:val="nil"/>
+        </w:pBdr>
+        <w:spacing w:after="0" w:before="120" w:line="240" w:lineRule="auto"/>
+        <w:jc w:val="both"/>
+        <w:rPr>
+          <w:rFonts w:ascii="Times New Roman" w:cs="Times New Roman" w:eastAsia="Times New Roman" w:hAnsi="Times New Roman"/>
+          <w:sz w:val="20"/>
+          <w:szCs w:val="20"/>
+        </w:rPr>
+      </w:pPr>
+      <w:r>
+        <w:rPr>
+          <w:rFonts w:ascii="Times New Roman" w:cs="Times New Roman" w:eastAsia="Times New Roman" w:hAnsi="Times New Roman"/>
+          <w:sz w:val="20"/>
+          <w:szCs w:val="20"/>
+          <w:rtl w:val="0"/>
+        </w:rPr>
+        <w:t xml:space="preserve">Контроль за наличием у призывника оснований для освобождения от призыва на военную службу или для отсрочки от призыва на военную службу возлагается на военного комиссара, а за прохождением призывником назначенного ему медицинского обследования, лечения и повторного медицинского освидетельствования — на военный комиссариат и соответствующие медицинские организации.</w:t>
+      </w:r>
+    </w:p>
+    <w:p>
+      <w:pPr>
+        <w:keepNext w:val="0"/>
+        <w:keepLines w:val="0"/>
+        <w:pBdr>
+          <w:top w:space="0" w:sz="0" w:val="nil"/>
+          <w:left w:space="0" w:sz="0" w:val="nil"/>
+          <w:bottom w:space="0" w:sz="0" w:val="nil"/>
+          <w:right w:space="0" w:sz="0" w:val="nil"/>
+          <w:between w:space="0" w:sz="0" w:val="nil"/>
+        </w:pBdr>
+        <w:spacing w:after="0" w:before="120" w:line="240" w:lineRule="auto"/>
+        <w:jc w:val="both"/>
+        <w:rPr>
+          <w:rFonts w:ascii="Times New Roman" w:cs="Times New Roman" w:eastAsia="Times New Roman" w:hAnsi="Times New Roman"/>
+          <w:sz w:val="20"/>
+          <w:szCs w:val="20"/>
+        </w:rPr>
+      </w:pPr>
+      <w:r>
+        <w:rPr>
+          <w:rFonts w:ascii="Times New Roman" w:cs="Times New Roman" w:eastAsia="Times New Roman" w:hAnsi="Times New Roman"/>
+          <w:sz w:val="20"/>
+          <w:szCs w:val="20"/>
+          <w:rtl w:val="0"/>
+        </w:rPr>
+        <w:t xml:space="preserve">Между тем, в отношении Административного истца не было проведено медицинское освидетельствование в установленном законом порядке по имеющимся заболеваниям.</w:t>
+      </w:r>
+    </w:p>
+    <w:p>
+      <w:pPr>
+        <w:keepNext w:val="0"/>
+        <w:keepLines w:val="0"/>
+        <w:pBdr>
+          <w:top w:space="0" w:sz="0" w:val="nil"/>
+          <w:left w:space="0" w:sz="0" w:val="nil"/>
+          <w:bottom w:space="0" w:sz="0" w:val="nil"/>
+          <w:right w:space="0" w:sz="0" w:val="nil"/>
+          <w:between w:space="0" w:sz="0" w:val="nil"/>
+        </w:pBdr>
+        <w:spacing w:after="0" w:before="120" w:line="240" w:lineRule="auto"/>
+        <w:jc w:val="both"/>
+        <w:rPr>
+          <w:rFonts w:ascii="Times New Roman" w:cs="Times New Roman" w:eastAsia="Times New Roman" w:hAnsi="Times New Roman"/>
+          <w:sz w:val="20"/>
+          <w:szCs w:val="20"/>
+        </w:rPr>
+      </w:pPr>
+      <w:r>
+        <w:rPr>
+          <w:rFonts w:ascii="Times New Roman" w:cs="Times New Roman" w:eastAsia="Times New Roman" w:hAnsi="Times New Roman"/>
+          <w:sz w:val="20"/>
+          <w:szCs w:val="20"/>
+          <w:rtl w:val="0"/>
+        </w:rPr>
+        <w:t xml:space="preserve">Жалобы на состояние здоровья Административного истца не фиксировались, диагностические исследования не проводились, на обследование по имеющимся у Административного истца заболеваниям не направлялся несмотря на то, что без такого обследования и учета этих заболеваний невозможно вынесение заключения о категории годности к военной службе. Возможности представить имеющиеся у Административного истца медицинские документы не предоставили.</w:t>
+      </w:r>
+    </w:p>
+    <w:p>
+      <w:pPr>
+        <w:keepNext w:val="0"/>
+        <w:keepLines w:val="0"/>
+        <w:pBdr>
+          <w:top w:space="0" w:sz="0" w:val="nil"/>
+          <w:left w:space="0" w:sz="0" w:val="nil"/>
+          <w:bottom w:space="0" w:sz="0" w:val="nil"/>
+          <w:right w:space="0" w:sz="0" w:val="nil"/>
+          <w:between w:space="0" w:sz="0" w:val="nil"/>
+        </w:pBdr>
+        <w:spacing w:after="0" w:before="120" w:line="240" w:lineRule="auto"/>
+        <w:jc w:val="both"/>
+        <w:rPr>
+          <w:rFonts w:ascii="Times New Roman" w:cs="Times New Roman" w:eastAsia="Times New Roman" w:hAnsi="Times New Roman"/>
+          <w:sz w:val="20"/>
+          <w:szCs w:val="20"/>
+        </w:rPr>
+      </w:pPr>
+      <w:r>
+        <w:rPr>
+          <w:rFonts w:ascii="Times New Roman" w:cs="Times New Roman" w:eastAsia="Times New Roman" w:hAnsi="Times New Roman"/>
+          <w:sz w:val="20"/>
+          <w:szCs w:val="20"/>
+          <w:rtl w:val="0"/>
+        </w:rPr>
+        <w:t xml:space="preserve">При таких обстоятельствах, решение о призыве на военную службу является незаконным, нарушает права Административного истца и подлежит отмене. </w:t>
+      </w:r>
+    </w:p>
+    <w:p>
+      <w:pPr>
+        <w:keepNext w:val="0"/>
+        <w:keepLines w:val="0"/>
+        <w:pageBreakBefore w:val="0"/>
+        <w:widowControl w:val="1"/>
+        <w:numPr>
+          <w:ilvl w:val="0"/>
+          <w:numId w:val="4"/>
+        </w:numPr>
+        <w:pBdr>
+          <w:top w:space="0" w:sz="0" w:val="nil"/>
+          <w:left w:space="0" w:sz="0" w:val="nil"/>
+          <w:bottom w:space="0" w:sz="0" w:val="nil"/>
+          <w:right w:space="0" w:sz="0" w:val="nil"/>
+          <w:between w:space="0" w:sz="0" w:val="nil"/>
+        </w:pBdr>
+        <w:shd w:fill="auto" w:val="clear"/>
+        <w:spacing w:after="0" w:before="120" w:line="240" w:lineRule="auto"/>
+        <w:ind w:left="0" w:right="0" w:hanging="360"/>
+        <w:jc w:val="both"/>
+        <w:rPr>
+          <w:rFonts w:ascii="Times New Roman" w:cs="Times New Roman" w:eastAsia="Times New Roman" w:hAnsi="Times New Roman"/>
+          <w:b w:val="1"/>
+          <w:sz w:val="20"/>
+          <w:szCs w:val="20"/>
+        </w:rPr>
+      </w:pPr>
+      <w:r>
+        <w:rPr>
+          <w:rFonts w:ascii="Times New Roman" w:cs="Times New Roman" w:eastAsia="Times New Roman" w:hAnsi="Times New Roman"/>
+          <w:b w:val="1"/>
+          <w:sz w:val="20"/>
+          <w:szCs w:val="20"/>
+          <w:rtl w:val="0"/>
+        </w:rPr>
+        <w:t xml:space="preserve">Административные</w:t>
+      </w:r>
+      <w:r>
+        <w:rPr>
+          <w:rFonts w:ascii="Times New Roman" w:cs="Times New Roman" w:eastAsia="Times New Roman" w:hAnsi="Times New Roman"/>
+          <w:b w:val="1"/>
+          <w:i w:val="0"/>
+          <w:smallCaps w:val="0"/>
+          <w:strike w:val="0"/>
+          <w:color w:val="000000"/>
+          <w:sz w:val="20"/>
+          <w:szCs w:val="20"/>
+          <w:u w:val="none"/>
+          <w:shd w:fill="auto" w:val="clear"/>
+          <w:vertAlign w:val="baseline"/>
+          <w:rtl w:val="0"/>
+        </w:rPr>
+        <w:t xml:space="preserve"> ответчики грубо нарушили порядок проведения мероприятий, связанных с призывом.</w:t>
+      </w:r>
+    </w:p>
+    <w:p>
+      <w:pPr>
+        <w:keepNext w:val="0"/>
+        <w:keepLines w:val="0"/>
+        <w:pBdr>
+          <w:top w:space="0" w:sz="0" w:val="nil"/>
+          <w:left w:space="0" w:sz="0" w:val="nil"/>
+          <w:bottom w:space="0" w:sz="0" w:val="nil"/>
+          <w:right w:space="0" w:sz="0" w:val="nil"/>
+          <w:between w:space="0" w:sz="0" w:val="nil"/>
+        </w:pBdr>
+        <w:spacing w:after="0" w:before="120" w:line="240" w:lineRule="auto"/>
+        <w:jc w:val="both"/>
+        <w:rPr>
+          <w:rFonts w:ascii="Times New Roman" w:cs="Times New Roman" w:eastAsia="Times New Roman" w:hAnsi="Times New Roman"/>
+          <w:sz w:val="20"/>
+          <w:szCs w:val="20"/>
+        </w:rPr>
+      </w:pPr>
+      <w:r>
+        <w:rPr>
+          <w:rFonts w:ascii="Times New Roman" w:cs="Times New Roman" w:eastAsia="Times New Roman" w:hAnsi="Times New Roman"/>
+          <w:sz w:val="20"/>
+          <w:szCs w:val="20"/>
+          <w:rtl w:val="0"/>
+        </w:rPr>
+        <w:t xml:space="preserve">Действия военного Административных ответчиков незаконны, поскольку мероприятия, связанные с призывом на военную службу, были проведены «одним днем», то есть с вручением Административному истцу повестки на отправку к месту прохождения военной службы в день проведения медицинского освидетельствования и призывной комиссии.</w:t>
+      </w:r>
+    </w:p>
+    <w:p>
+      <w:pPr>
+        <w:keepNext w:val="0"/>
+        <w:keepLines w:val="0"/>
+        <w:pBdr>
+          <w:top w:space="0" w:sz="0" w:val="nil"/>
+          <w:left w:space="0" w:sz="0" w:val="nil"/>
+          <w:bottom w:space="0" w:sz="0" w:val="nil"/>
+          <w:right w:space="0" w:sz="0" w:val="nil"/>
+          <w:between w:space="0" w:sz="0" w:val="nil"/>
+        </w:pBdr>
+        <w:spacing w:after="0" w:before="120" w:line="240" w:lineRule="auto"/>
+        <w:jc w:val="both"/>
+        <w:rPr>
+          <w:rFonts w:ascii="Times New Roman" w:cs="Times New Roman" w:eastAsia="Times New Roman" w:hAnsi="Times New Roman"/>
+          <w:sz w:val="20"/>
+          <w:szCs w:val="20"/>
+        </w:rPr>
+      </w:pPr>
+      <w:r>
+        <w:rPr>
+          <w:rFonts w:ascii="Times New Roman" w:cs="Times New Roman" w:eastAsia="Times New Roman" w:hAnsi="Times New Roman"/>
+          <w:sz w:val="20"/>
+          <w:szCs w:val="20"/>
+          <w:rtl w:val="0"/>
+        </w:rPr>
+        <w:t xml:space="preserve">Порядок призыва граждан на военную службу, установленный статьей 26 Закона о воинской обязанности и статьями 16, 27, 28 Положения о призыве предусматривает, что явка призывников на медицинское освидетельствование, призывную комиссию и отправку к месту прохождения военной службы производится в разные дни и по отдельным повесткам.</w:t>
+      </w:r>
+    </w:p>
+    <w:p>
+      <w:pPr>
+        <w:keepNext w:val="0"/>
+        <w:keepLines w:val="0"/>
+        <w:pBdr>
+          <w:top w:space="0" w:sz="0" w:val="nil"/>
+          <w:left w:space="0" w:sz="0" w:val="nil"/>
+          <w:bottom w:space="0" w:sz="0" w:val="nil"/>
+          <w:right w:space="0" w:sz="0" w:val="nil"/>
+          <w:between w:space="0" w:sz="0" w:val="nil"/>
+        </w:pBdr>
+        <w:spacing w:after="0" w:before="120" w:line="240" w:lineRule="auto"/>
+        <w:jc w:val="both"/>
+        <w:rPr>
+          <w:rFonts w:ascii="Times New Roman" w:cs="Times New Roman" w:eastAsia="Times New Roman" w:hAnsi="Times New Roman"/>
+          <w:sz w:val="20"/>
+          <w:szCs w:val="20"/>
+        </w:rPr>
+      </w:pPr>
+      <w:r>
+        <w:rPr>
+          <w:rFonts w:ascii="Times New Roman" w:cs="Times New Roman" w:eastAsia="Times New Roman" w:hAnsi="Times New Roman"/>
+          <w:sz w:val="20"/>
+          <w:szCs w:val="20"/>
+          <w:rtl w:val="0"/>
+        </w:rPr>
+        <w:t xml:space="preserve">Согласно п. 4 Положения о призыве в целях реализации задач по проведению призыва на военную службу военный комиссар муниципального образования вносит в призывную комиссию предложение о предварительном предназначении призывника в вид, род войск Вооруженных Сил Российской Федерации &lt;...&gt;, или о необходимости освобождения его от призыва на военную службу, или о предоставлении ему отсрочки от призыва на военную службу.</w:t>
+      </w:r>
+    </w:p>
+    <w:p>
+      <w:pPr>
+        <w:keepNext w:val="0"/>
+        <w:keepLines w:val="0"/>
+        <w:pBdr>
+          <w:top w:space="0" w:sz="0" w:val="nil"/>
+          <w:left w:space="0" w:sz="0" w:val="nil"/>
+          <w:bottom w:space="0" w:sz="0" w:val="nil"/>
+          <w:right w:space="0" w:sz="0" w:val="nil"/>
+          <w:between w:space="0" w:sz="0" w:val="nil"/>
+        </w:pBdr>
+        <w:spacing w:after="0" w:before="120" w:line="240" w:lineRule="auto"/>
+        <w:jc w:val="both"/>
+        <w:rPr>
+          <w:rFonts w:ascii="Times New Roman" w:cs="Times New Roman" w:eastAsia="Times New Roman" w:hAnsi="Times New Roman"/>
+          <w:sz w:val="20"/>
+          <w:szCs w:val="20"/>
+        </w:rPr>
+      </w:pPr>
+      <w:r>
+        <w:rPr>
+          <w:rFonts w:ascii="Times New Roman" w:cs="Times New Roman" w:eastAsia="Times New Roman" w:hAnsi="Times New Roman"/>
+          <w:sz w:val="20"/>
+          <w:szCs w:val="20"/>
+          <w:rtl w:val="0"/>
+        </w:rPr>
+        <w:t xml:space="preserve">Административные ответчики грубо нарушили изложенные нормы, в связи с чем, в отношении Административного истца принято незаконное решение о призыве на военную службу.</w:t>
+      </w:r>
+    </w:p>
+    <w:p>
+      <w:pPr>
+        <w:keepNext w:val="0"/>
+        <w:keepLines w:val="0"/>
+        <w:pBdr>
+          <w:top w:space="0" w:sz="0" w:val="nil"/>
+          <w:left w:space="0" w:sz="0" w:val="nil"/>
+          <w:bottom w:space="0" w:sz="0" w:val="nil"/>
+          <w:right w:space="0" w:sz="0" w:val="nil"/>
+          <w:between w:space="0" w:sz="0" w:val="nil"/>
+        </w:pBdr>
+        <w:spacing w:after="0" w:before="120" w:line="240" w:lineRule="auto"/>
+        <w:jc w:val="both"/>
+        <w:rPr>
+          <w:rFonts w:ascii="Times New Roman" w:cs="Times New Roman" w:eastAsia="Times New Roman" w:hAnsi="Times New Roman"/>
+          <w:sz w:val="20"/>
+          <w:szCs w:val="20"/>
+        </w:rPr>
+      </w:pPr>
+      <w:r>
+        <w:rPr>
+          <w:rFonts w:ascii="Times New Roman" w:cs="Times New Roman" w:eastAsia="Times New Roman" w:hAnsi="Times New Roman"/>
+          <w:sz w:val="20"/>
+          <w:szCs w:val="20"/>
+          <w:rtl w:val="0"/>
+        </w:rPr>
+        <w:t xml:space="preserve">Таким образом, грубое нарушение установленного законодательством порядка призыва на военную службу, допущенное Административными ответчиками,  повлекли нарушение права на охрану здоровья.</w:t>
+      </w:r>
+    </w:p>
+    <w:p>
+      <w:pPr>
+        <w:keepNext w:val="0"/>
+        <w:keepLines w:val="0"/>
+        <w:spacing w:after="120" w:before="120" w:line="240" w:lineRule="auto"/>
+        <w:jc w:val="both"/>
+        <w:rPr>
+          <w:rFonts w:ascii="Times New Roman" w:cs="Times New Roman" w:eastAsia="Times New Roman" w:hAnsi="Times New Roman"/>
+          <w:sz w:val="20"/>
+          <w:szCs w:val="20"/>
+        </w:rPr>
+      </w:pPr>
+      <w:r>
+        <w:rPr>
+          <w:rFonts w:ascii="Times New Roman" w:cs="Times New Roman" w:eastAsia="Times New Roman" w:hAnsi="Times New Roman"/>
+          <w:sz w:val="20"/>
+          <w:szCs w:val="20"/>
+          <w:rtl w:val="0"/>
+        </w:rPr>
+        <w:t xml:space="preserve">{%p if module_single_day_asked_for_ags %}</w:t>
+      </w:r>
+    </w:p>
+    <w:p>
+      <w:pPr>
+        <w:keepNext w:val="0"/>
+        <w:keepLines w:val="0"/>
+        <w:pageBreakBefore w:val="0"/>
+        <w:widowControl w:val="1"/>
+        <w:numPr>
+          <w:ilvl w:val="0"/>
+          <w:numId w:val="4"/>
+        </w:numPr>
+        <w:pBdr>
+          <w:top w:space="0" w:sz="0" w:val="nil"/>
+          <w:left w:space="0" w:sz="0" w:val="nil"/>
+          <w:bottom w:space="0" w:sz="0" w:val="nil"/>
+          <w:right w:space="0" w:sz="0" w:val="nil"/>
+          <w:between w:space="0" w:sz="0" w:val="nil"/>
+        </w:pBdr>
+        <w:shd w:fill="auto" w:val="clear"/>
+        <w:spacing w:after="0" w:before="120" w:line="240" w:lineRule="auto"/>
+        <w:ind w:left="0" w:right="0" w:hanging="360"/>
+        <w:jc w:val="both"/>
+        <w:rPr>
+          <w:rFonts w:ascii="Times New Roman" w:cs="Times New Roman" w:eastAsia="Times New Roman" w:hAnsi="Times New Roman"/>
+          <w:b w:val="1"/>
+          <w:sz w:val="20"/>
+          <w:szCs w:val="20"/>
+        </w:rPr>
+      </w:pPr>
+      <w:r>
+        <w:rPr>
+          <w:rFonts w:ascii="Times New Roman" w:cs="Times New Roman" w:eastAsia="Times New Roman" w:hAnsi="Times New Roman"/>
+          <w:b w:val="1"/>
+          <w:i w:val="0"/>
+          <w:smallCaps w:val="0"/>
+          <w:strike w:val="0"/>
+          <w:color w:val="000000"/>
+          <w:sz w:val="20"/>
+          <w:szCs w:val="20"/>
+          <w:u w:val="none"/>
+          <w:shd w:fill="auto" w:val="clear"/>
+          <w:vertAlign w:val="baseline"/>
+          <w:rtl w:val="0"/>
+        </w:rPr>
+        <w:t xml:space="preserve">Административные ответчики нарушили право на замену военной службы по призыву </w:t>
+      </w:r>
+      <w:r>
+        <w:rPr>
+          <w:rFonts w:ascii="Times New Roman" w:cs="Times New Roman" w:eastAsia="Times New Roman" w:hAnsi="Times New Roman"/>
+          <w:b w:val="1"/>
+          <w:sz w:val="20"/>
+          <w:szCs w:val="20"/>
+          <w:rtl w:val="0"/>
+        </w:rPr>
+        <w:t xml:space="preserve">альтернативной</w:t>
+      </w:r>
+      <w:r>
+        <w:rPr>
+          <w:rFonts w:ascii="Times New Roman" w:cs="Times New Roman" w:eastAsia="Times New Roman" w:hAnsi="Times New Roman"/>
+          <w:b w:val="1"/>
+          <w:i w:val="0"/>
+          <w:smallCaps w:val="0"/>
+          <w:strike w:val="0"/>
+          <w:color w:val="000000"/>
+          <w:sz w:val="20"/>
+          <w:szCs w:val="20"/>
+          <w:u w:val="none"/>
+          <w:shd w:fill="auto" w:val="clear"/>
+          <w:vertAlign w:val="baseline"/>
+          <w:rtl w:val="0"/>
+        </w:rPr>
+        <w:t xml:space="preserve"> гражданской службой.</w:t>
+      </w:r>
+    </w:p>
+    <w:p>
+      <w:pPr>
+        <w:keepNext w:val="0"/>
+        <w:keepLines w:val="0"/>
+        <w:pBdr>
+          <w:top w:space="0" w:sz="0" w:val="nil"/>
+          <w:left w:space="0" w:sz="0" w:val="nil"/>
+          <w:bottom w:space="0" w:sz="0" w:val="nil"/>
+          <w:right w:space="0" w:sz="0" w:val="nil"/>
+          <w:between w:space="0" w:sz="0" w:val="nil"/>
+        </w:pBdr>
+        <w:spacing w:after="0" w:before="120" w:line="240" w:lineRule="auto"/>
+        <w:jc w:val="both"/>
+        <w:rPr>
+          <w:rFonts w:ascii="Times New Roman" w:cs="Times New Roman" w:eastAsia="Times New Roman" w:hAnsi="Times New Roman"/>
+          <w:sz w:val="20"/>
+          <w:szCs w:val="20"/>
+        </w:rPr>
+      </w:pPr>
+      <w:r>
+        <w:rPr>
+          <w:rFonts w:ascii="Times New Roman" w:cs="Times New Roman" w:eastAsia="Times New Roman" w:hAnsi="Times New Roman"/>
+          <w:sz w:val="20"/>
+          <w:szCs w:val="20"/>
+          <w:rtl w:val="0"/>
+        </w:rPr>
+        <w:t xml:space="preserve">Действия Административных ответчиков по призыву на военную службу «одним днем» приводят к нарушению права Административного истца на замену военной службы по призыву альтернативной гражданской службой. </w:t>
+      </w:r>
+    </w:p>
+    <w:p>
+      <w:pPr>
+        <w:keepNext w:val="0"/>
+        <w:keepLines w:val="0"/>
+        <w:pBdr>
+          <w:top w:space="0" w:sz="0" w:val="nil"/>
+          <w:left w:space="0" w:sz="0" w:val="nil"/>
+          <w:bottom w:space="0" w:sz="0" w:val="nil"/>
+          <w:right w:space="0" w:sz="0" w:val="nil"/>
+          <w:between w:space="0" w:sz="0" w:val="nil"/>
+        </w:pBdr>
+        <w:spacing w:after="0" w:before="120" w:line="240" w:lineRule="auto"/>
+        <w:jc w:val="both"/>
+        <w:rPr>
+          <w:rFonts w:ascii="Times New Roman" w:cs="Times New Roman" w:eastAsia="Times New Roman" w:hAnsi="Times New Roman"/>
+          <w:sz w:val="20"/>
+          <w:szCs w:val="20"/>
+        </w:rPr>
+      </w:pPr>
+      <w:r>
+        <w:rPr>
+          <w:rFonts w:ascii="Times New Roman" w:cs="Times New Roman" w:eastAsia="Times New Roman" w:hAnsi="Times New Roman"/>
+          <w:sz w:val="20"/>
+          <w:szCs w:val="20"/>
+          <w:rtl w:val="0"/>
+        </w:rPr>
+        <w:t xml:space="preserve">При доставлении в военкомат Административный истец написал и требовал принять заявление о замене военной службы по призыву альтернативной гражданской службой. </w:t>
+      </w:r>
+    </w:p>
+    <w:p>
+      <w:pPr>
+        <w:keepNext w:val="0"/>
+        <w:keepLines w:val="0"/>
+        <w:pBdr>
+          <w:top w:space="0" w:sz="0" w:val="nil"/>
+          <w:left w:space="0" w:sz="0" w:val="nil"/>
+          <w:bottom w:space="0" w:sz="0" w:val="nil"/>
+          <w:right w:space="0" w:sz="0" w:val="nil"/>
+          <w:between w:space="0" w:sz="0" w:val="nil"/>
+        </w:pBdr>
+        <w:spacing w:after="0" w:before="120" w:line="240" w:lineRule="auto"/>
+        <w:jc w:val="both"/>
+        <w:rPr>
+          <w:rFonts w:ascii="Times New Roman" w:cs="Times New Roman" w:eastAsia="Times New Roman" w:hAnsi="Times New Roman"/>
+          <w:sz w:val="20"/>
+          <w:szCs w:val="20"/>
+        </w:rPr>
+      </w:pPr>
+      <w:r>
+        <w:rPr>
+          <w:rFonts w:ascii="Times New Roman" w:cs="Times New Roman" w:eastAsia="Times New Roman" w:hAnsi="Times New Roman"/>
+          <w:sz w:val="20"/>
+          <w:szCs w:val="20"/>
+          <w:rtl w:val="0"/>
+        </w:rPr>
+        <w:t xml:space="preserve">Административный истец - убежденный пацифист, его убеждениям противоречит военная служба и участие в подготовке к Вооруженной защите РФ. </w:t>
+      </w:r>
+    </w:p>
+    <w:p>
+      <w:pPr>
+        <w:keepNext w:val="0"/>
+        <w:keepLines w:val="0"/>
+        <w:pBdr>
+          <w:top w:space="0" w:sz="0" w:val="nil"/>
+          <w:left w:space="0" w:sz="0" w:val="nil"/>
+          <w:bottom w:space="0" w:sz="0" w:val="nil"/>
+          <w:right w:space="0" w:sz="0" w:val="nil"/>
+          <w:between w:space="0" w:sz="0" w:val="nil"/>
+        </w:pBdr>
+        <w:spacing w:after="0" w:before="120" w:line="240" w:lineRule="auto"/>
+        <w:jc w:val="both"/>
+        <w:rPr>
+          <w:rFonts w:ascii="Times New Roman" w:cs="Times New Roman" w:eastAsia="Times New Roman" w:hAnsi="Times New Roman"/>
+          <w:sz w:val="20"/>
+          <w:szCs w:val="20"/>
+        </w:rPr>
+      </w:pPr>
+      <w:r>
+        <w:rPr>
+          <w:rFonts w:ascii="Times New Roman" w:cs="Times New Roman" w:eastAsia="Times New Roman" w:hAnsi="Times New Roman"/>
+          <w:sz w:val="20"/>
+          <w:szCs w:val="20"/>
+          <w:rtl w:val="0"/>
+        </w:rPr>
+        <w:t xml:space="preserve">В связи с этим на основании статьи 59 (части 3) Конституции РФ Административный истец просил заменить военную службу по призыву на альтернативную гражданскую службу. Ранее заявление не подавал, так как не получал повесток. В заявлении Административный истец просил восстановить срок подачи заявления.</w:t>
+      </w:r>
+    </w:p>
+    <w:p>
+      <w:pPr>
+        <w:keepNext w:val="0"/>
+        <w:keepLines w:val="0"/>
+        <w:pBdr>
+          <w:top w:space="0" w:sz="0" w:val="nil"/>
+          <w:left w:space="0" w:sz="0" w:val="nil"/>
+          <w:bottom w:space="0" w:sz="0" w:val="nil"/>
+          <w:right w:space="0" w:sz="0" w:val="nil"/>
+          <w:between w:space="0" w:sz="0" w:val="nil"/>
+        </w:pBdr>
+        <w:spacing w:after="0" w:before="120" w:line="240" w:lineRule="auto"/>
+        <w:jc w:val="both"/>
+        <w:rPr>
+          <w:rFonts w:ascii="Times New Roman" w:cs="Times New Roman" w:eastAsia="Times New Roman" w:hAnsi="Times New Roman"/>
+          <w:sz w:val="20"/>
+          <w:szCs w:val="20"/>
+        </w:rPr>
+      </w:pPr>
+      <w:r>
+        <w:rPr>
+          <w:rFonts w:ascii="Times New Roman" w:cs="Times New Roman" w:eastAsia="Times New Roman" w:hAnsi="Times New Roman"/>
+          <w:sz w:val="20"/>
+          <w:szCs w:val="20"/>
+          <w:rtl w:val="0"/>
+        </w:rPr>
+        <w:t xml:space="preserve">Однако Административные ответчики отказались рассматривать заявление Административного истца в нарушение статей 2, 10, 12 Федерального закона «Об альтернативной гражданской службе», тем самым лишив его непосредственно действующего конституционного права на замену военной службы по призыву альтернативной гражданской службой.</w:t>
+      </w:r>
+      <w:r>
+        <w:rPr>
+          <w:rtl w:val="0"/>
+        </w:rPr>
+      </w:r>
+    </w:p>
+    <w:p>
+      <w:pPr>
+        <w:keepNext w:val="0"/>
+        <w:keepLines w:val="0"/>
+        <w:spacing w:after="120" w:before="120" w:line="240" w:lineRule="auto"/>
+        <w:jc w:val="both"/>
+        <w:rPr>
+          <w:rFonts w:ascii="Times New Roman" w:cs="Times New Roman" w:eastAsia="Times New Roman" w:hAnsi="Times New Roman"/>
+          <w:sz w:val="20"/>
+          <w:szCs w:val="20"/>
+        </w:rPr>
+      </w:pPr>
+      <w:r>
+        <w:rPr>
+          <w:rFonts w:ascii="Times New Roman" w:cs="Times New Roman" w:eastAsia="Times New Roman" w:hAnsi="Times New Roman"/>
+          <w:sz w:val="20"/>
+          <w:szCs w:val="20"/>
+          <w:rtl w:val="0"/>
+        </w:rPr>
+        <w:t xml:space="preserve">{%p endif %}</w:t>
+      </w:r>
+    </w:p>
+    <w:p>
+      <w:pPr>
+        <w:keepNext w:val="0"/>
+        <w:keepLines w:val="0"/>
+        <w:spacing w:after="120" w:before="120" w:line="240" w:lineRule="auto"/>
+        <w:jc w:val="both"/>
+        <w:rPr>
+          <w:rFonts w:ascii="Times New Roman" w:cs="Times New Roman" w:eastAsia="Times New Roman" w:hAnsi="Times New Roman"/>
+          <w:sz w:val="20"/>
+          <w:szCs w:val="20"/>
+        </w:rPr>
+      </w:pPr>
+      <w:r>
+        <w:rPr>
+          <w:rFonts w:ascii="Times New Roman" w:cs="Times New Roman" w:eastAsia="Times New Roman" w:hAnsi="Times New Roman"/>
+          <w:sz w:val="20"/>
+          <w:szCs w:val="20"/>
+          <w:rtl w:val="0"/>
+        </w:rPr>
+        <w:t xml:space="preserve">На обжалуемое по настоящему делу решение призывной комиссии не подавалась жалоба в вышестоящий в порядке подчиненности орган или вышестоящему в порядке подчиненности лицу жалоба по тому же предмету, который указан в подаваемом административном исковом заявлении.</w:t>
+      </w:r>
+    </w:p>
+    <w:p>
+      <w:pPr>
+        <w:keepNext w:val="0"/>
+        <w:keepLines w:val="0"/>
+        <w:pBdr>
+          <w:top w:space="0" w:sz="0" w:val="nil"/>
+          <w:left w:space="0" w:sz="0" w:val="nil"/>
+          <w:bottom w:space="0" w:sz="0" w:val="nil"/>
+          <w:right w:space="0" w:sz="0" w:val="nil"/>
+          <w:between w:space="0" w:sz="0" w:val="nil"/>
+        </w:pBdr>
+        <w:spacing w:after="0" w:before="120" w:line="240" w:lineRule="auto"/>
+        <w:jc w:val="both"/>
+        <w:rPr>
+          <w:rFonts w:ascii="Times New Roman" w:cs="Times New Roman" w:eastAsia="Times New Roman" w:hAnsi="Times New Roman"/>
+          <w:sz w:val="20"/>
+          <w:szCs w:val="20"/>
+        </w:rPr>
+      </w:pPr>
+      <w:r>
+        <w:rPr>
+          <w:rFonts w:ascii="Times New Roman" w:cs="Times New Roman" w:eastAsia="Times New Roman" w:hAnsi="Times New Roman"/>
+          <w:sz w:val="20"/>
+          <w:szCs w:val="20"/>
+          <w:rtl w:val="0"/>
+        </w:rPr>
+        <w:t xml:space="preserve">Руководствуясь п. 5 ст. 125 КАС РФ,</w:t>
+      </w:r>
+    </w:p>
+    <w:p>
+      <w:pPr>
+        <w:keepNext w:val="0"/>
+        <w:keepLines w:val="0"/>
+        <w:pBdr>
+          <w:top w:space="0" w:sz="0" w:val="nil"/>
+          <w:left w:space="0" w:sz="0" w:val="nil"/>
+          <w:bottom w:space="0" w:sz="0" w:val="nil"/>
+          <w:right w:space="0" w:sz="0" w:val="nil"/>
+          <w:between w:space="0" w:sz="0" w:val="nil"/>
+        </w:pBdr>
+        <w:spacing w:after="0" w:before="120" w:line="240" w:lineRule="auto"/>
+        <w:jc w:val="center"/>
+        <w:rPr>
+          <w:rFonts w:ascii="Times New Roman" w:cs="Times New Roman" w:eastAsia="Times New Roman" w:hAnsi="Times New Roman"/>
+          <w:b w:val="1"/>
+          <w:sz w:val="20"/>
+          <w:szCs w:val="20"/>
+        </w:rPr>
+      </w:pPr>
+      <w:r>
+        <w:rPr>
+          <w:rFonts w:ascii="Times New Roman" w:cs="Times New Roman" w:eastAsia="Times New Roman" w:hAnsi="Times New Roman"/>
+          <w:b w:val="1"/>
+          <w:sz w:val="20"/>
+          <w:szCs w:val="20"/>
+          <w:rtl w:val="0"/>
+        </w:rPr>
+        <w:t xml:space="preserve">ХОДАТАЙСТВУЮ</w:t>
+      </w:r>
+    </w:p>
+    <w:p>
+      <w:pPr>
+        <w:keepNext w:val="0"/>
+        <w:keepLines w:val="0"/>
+        <w:pBdr>
+          <w:top w:space="0" w:sz="0" w:val="nil"/>
+          <w:left w:space="0" w:sz="0" w:val="nil"/>
+          <w:bottom w:space="0" w:sz="0" w:val="nil"/>
+          <w:right w:space="0" w:sz="0" w:val="nil"/>
+          <w:between w:space="0" w:sz="0" w:val="nil"/>
+        </w:pBdr>
+        <w:spacing w:after="0" w:before="120" w:line="240" w:lineRule="auto"/>
+        <w:jc w:val="both"/>
+        <w:rPr>
+          <w:rFonts w:ascii="Times New Roman" w:cs="Times New Roman" w:eastAsia="Times New Roman" w:hAnsi="Times New Roman"/>
+          <w:sz w:val="20"/>
+          <w:szCs w:val="20"/>
+        </w:rPr>
+      </w:pPr>
+      <w:r>
+        <w:rPr>
+          <w:rFonts w:ascii="Times New Roman" w:cs="Times New Roman" w:eastAsia="Times New Roman" w:hAnsi="Times New Roman"/>
+          <w:sz w:val="20"/>
+          <w:szCs w:val="20"/>
+          <w:rtl w:val="0"/>
+        </w:rPr>
+        <w:t xml:space="preserve">об истребовании из военного комиссариата </w:t>
+      </w:r>
+    </w:p>
+    <w:p>
+      <w:pPr>
+        <w:keepNext w:val="0"/>
+        <w:keepLines w:val="0"/>
+        <w:numPr>
+          <w:ilvl w:val="0"/>
+          <w:numId w:val="2"/>
+        </w:numPr>
+        <w:pBdr>
+          <w:top w:space="0" w:sz="0" w:val="nil"/>
+          <w:left w:space="0" w:sz="0" w:val="nil"/>
+          <w:bottom w:space="0" w:sz="0" w:val="nil"/>
+          <w:right w:space="0" w:sz="0" w:val="nil"/>
+          <w:between w:space="0" w:sz="0" w:val="nil"/>
+        </w:pBdr>
+        <w:spacing w:after="0" w:afterAutospacing="0" w:before="120" w:line="240" w:lineRule="auto"/>
+        <w:ind w:left="720" w:hanging="360"/>
+        <w:jc w:val="both"/>
+        <w:rPr>
+          <w:rFonts w:ascii="Times New Roman" w:cs="Times New Roman" w:eastAsia="Times New Roman" w:hAnsi="Times New Roman"/>
+          <w:sz w:val="20"/>
+          <w:szCs w:val="20"/>
+          <w:u w:val="none"/>
+        </w:rPr>
+      </w:pPr>
+      <w:r>
+        <w:rPr>
+          <w:rFonts w:ascii="Times New Roman" w:cs="Times New Roman" w:eastAsia="Times New Roman" w:hAnsi="Times New Roman"/>
+          <w:sz w:val="20"/>
+          <w:szCs w:val="20"/>
+          <w:rtl w:val="0"/>
+        </w:rPr>
+        <w:t xml:space="preserve">протокола заседания Призывной комиссии </w:t>
+      </w:r>
+      <w:r>
+        <w:rPr>
+          <w:rFonts w:ascii="Times New Roman" w:cs="Times New Roman" w:eastAsia="Times New Roman" w:hAnsi="Times New Roman"/>
+          <w:sz w:val="20"/>
+          <w:szCs w:val="20"/>
+          <w:rtl w:val="0"/>
+        </w:rPr>
+        <w:t xml:space="preserve">от {{ single_day_hearing_date }}.</w:t>
+      </w:r>
+    </w:p>
+    <w:p>
+      <w:pPr>
+        <w:keepNext w:val="0"/>
+        <w:keepLines w:val="0"/>
+        <w:numPr>
+          <w:ilvl w:val="0"/>
+          <w:numId w:val="2"/>
+        </w:numPr>
+        <w:pBdr>
+          <w:top w:space="0" w:sz="0" w:val="nil"/>
+          <w:left w:space="0" w:sz="0" w:val="nil"/>
+          <w:bottom w:space="0" w:sz="0" w:val="nil"/>
+          <w:right w:space="0" w:sz="0" w:val="nil"/>
+          <w:between w:space="0" w:sz="0" w:val="nil"/>
+        </w:pBdr>
+        <w:spacing w:after="0" w:before="0" w:beforeAutospacing="0" w:line="240" w:lineRule="auto"/>
+        <w:ind w:left="720" w:hanging="360"/>
+        <w:jc w:val="both"/>
+        <w:rPr>
+          <w:rFonts w:ascii="Times New Roman" w:cs="Times New Roman" w:eastAsia="Times New Roman" w:hAnsi="Times New Roman"/>
+          <w:sz w:val="20"/>
+          <w:szCs w:val="20"/>
+          <w:u w:val="none"/>
+        </w:rPr>
+      </w:pPr>
+      <w:r>
+        <w:rPr>
+          <w:rFonts w:ascii="Times New Roman" w:cs="Times New Roman" w:eastAsia="Times New Roman" w:hAnsi="Times New Roman"/>
+          <w:sz w:val="20"/>
+          <w:szCs w:val="20"/>
+          <w:rtl w:val="0"/>
+        </w:rPr>
+        <w:t xml:space="preserve">заверенной копии личного дела в отношении Административного истца. </w:t>
+      </w:r>
+    </w:p>
+    <w:p>
+      <w:pPr>
+        <w:keepNext w:val="0"/>
+        <w:keepLines w:val="0"/>
+        <w:pBdr>
+          <w:top w:space="0" w:sz="0" w:val="nil"/>
+          <w:left w:space="0" w:sz="0" w:val="nil"/>
+          <w:bottom w:space="0" w:sz="0" w:val="nil"/>
+          <w:right w:space="0" w:sz="0" w:val="nil"/>
+          <w:between w:space="0" w:sz="0" w:val="nil"/>
+        </w:pBdr>
+        <w:spacing w:after="0" w:before="120" w:line="240" w:lineRule="auto"/>
+        <w:ind w:left="0" w:firstLine="0"/>
+        <w:jc w:val="both"/>
+        <w:rPr>
+          <w:rFonts w:ascii="Times New Roman" w:cs="Times New Roman" w:eastAsia="Times New Roman" w:hAnsi="Times New Roman"/>
+          <w:sz w:val="20"/>
+          <w:szCs w:val="20"/>
+        </w:rPr>
+      </w:pPr>
+      <w:r>
+        <w:rPr>
+          <w:rFonts w:ascii="Times New Roman" w:cs="Times New Roman" w:eastAsia="Times New Roman" w:hAnsi="Times New Roman"/>
+          <w:sz w:val="20"/>
+          <w:szCs w:val="20"/>
+          <w:rtl w:val="0"/>
+        </w:rPr>
+        <w:t xml:space="preserve">Указанные доказательства позволят установить юридически значимые обстоятельства для административного дела. Самостоятельное получение указанных доказательств мною невозможно, так как меня удерживают в помещении военного комиссариата и данные документы предоставлять отказываются.</w:t>
+      </w:r>
+    </w:p>
+    <w:p>
+      <w:pPr>
+        <w:keepNext w:val="0"/>
+        <w:keepLines w:val="0"/>
+        <w:pBdr>
+          <w:top w:space="0" w:sz="0" w:val="nil"/>
+          <w:left w:space="0" w:sz="0" w:val="nil"/>
+          <w:bottom w:space="0" w:sz="0" w:val="nil"/>
+          <w:right w:space="0" w:sz="0" w:val="nil"/>
+          <w:between w:space="0" w:sz="0" w:val="nil"/>
+        </w:pBdr>
+        <w:spacing w:after="0" w:before="120" w:line="240" w:lineRule="auto"/>
+        <w:jc w:val="both"/>
+        <w:rPr>
+          <w:rFonts w:ascii="Times New Roman" w:cs="Times New Roman" w:eastAsia="Times New Roman" w:hAnsi="Times New Roman"/>
+          <w:sz w:val="20"/>
+          <w:szCs w:val="20"/>
+        </w:rPr>
+      </w:pPr>
+      <w:r>
+        <w:rPr>
+          <w:rFonts w:ascii="Times New Roman" w:cs="Times New Roman" w:eastAsia="Times New Roman" w:hAnsi="Times New Roman"/>
+          <w:sz w:val="20"/>
+          <w:szCs w:val="20"/>
+          <w:rtl w:val="0"/>
+        </w:rPr>
+        <w:t xml:space="preserve">На основании изложенного, руководствуясь статьями 1, 218, 226, 227 Кодекса об административном производстве РФ, а также пунктом 7 статьи 28 Федерального закона «О воинской обязанности и военной службе», </w:t>
+      </w:r>
+    </w:p>
+    <w:p>
+      <w:pPr>
+        <w:keepNext w:val="0"/>
+        <w:keepLines w:val="0"/>
+        <w:pBdr>
+          <w:top w:space="0" w:sz="0" w:val="nil"/>
+          <w:left w:space="0" w:sz="0" w:val="nil"/>
+          <w:bottom w:space="0" w:sz="0" w:val="nil"/>
+          <w:right w:space="0" w:sz="0" w:val="nil"/>
+          <w:between w:space="0" w:sz="0" w:val="nil"/>
+        </w:pBdr>
+        <w:spacing w:after="0" w:before="120" w:line="240" w:lineRule="auto"/>
+        <w:jc w:val="center"/>
+        <w:rPr>
+          <w:rFonts w:ascii="Times New Roman" w:cs="Times New Roman" w:eastAsia="Times New Roman" w:hAnsi="Times New Roman"/>
+          <w:sz w:val="20"/>
+          <w:szCs w:val="20"/>
+        </w:rPr>
+      </w:pPr>
+      <w:r>
+        <w:rPr>
+          <w:rFonts w:ascii="Times New Roman" w:cs="Times New Roman" w:eastAsia="Times New Roman" w:hAnsi="Times New Roman"/>
+          <w:b w:val="1"/>
+          <w:sz w:val="20"/>
+          <w:szCs w:val="20"/>
+          <w:rtl w:val="0"/>
+        </w:rPr>
+        <w:t xml:space="preserve">ПРОШУ:</w:t>
+      </w:r>
+      <w:r>
+        <w:rPr>
+          <w:rtl w:val="0"/>
+        </w:rPr>
+      </w:r>
+    </w:p>
+    <w:p>
+      <w:pPr>
+        <w:keepNext w:val="0"/>
+        <w:keepLines w:val="0"/>
+        <w:numPr>
+          <w:ilvl w:val="0"/>
+          <w:numId w:val="3"/>
+        </w:numPr>
+        <w:pBdr>
+          <w:top w:space="0" w:sz="0" w:val="nil"/>
+          <w:left w:space="0" w:sz="0" w:val="nil"/>
+          <w:bottom w:space="0" w:sz="0" w:val="nil"/>
+          <w:right w:space="0" w:sz="0" w:val="nil"/>
+          <w:between w:space="0" w:sz="0" w:val="nil"/>
+        </w:pBdr>
+        <w:spacing w:after="0" w:before="120" w:line="240" w:lineRule="auto"/>
+        <w:ind w:left="720" w:hanging="360"/>
+        <w:jc w:val="both"/>
+        <w:rPr>
+          <w:rFonts w:ascii="Times New Roman" w:cs="Times New Roman" w:eastAsia="Times New Roman" w:hAnsi="Times New Roman"/>
+          <w:sz w:val="20"/>
+          <w:szCs w:val="20"/>
+          <w:u w:val="none"/>
+        </w:rPr>
+      </w:pPr>
+      <w:r>
+        <w:rPr>
+          <w:rFonts w:ascii="Times New Roman" w:cs="Times New Roman" w:eastAsia="Times New Roman" w:hAnsi="Times New Roman"/>
+          <w:sz w:val="20"/>
+          <w:szCs w:val="20"/>
+          <w:rtl w:val="0"/>
+        </w:rPr>
+        <w:t xml:space="preserve">признать незаконным решение, которое приняла</w:t>
+      </w:r>
+      <w:r>
+        <w:rPr>
+          <w:rFonts w:ascii="Times New Roman" w:cs="Times New Roman" w:eastAsia="Times New Roman" w:hAnsi="Times New Roman"/>
+          <w:sz w:val="20"/>
+          <w:szCs w:val="20"/>
+          <w:rtl w:val="0"/>
+        </w:rPr>
+        <w:t xml:space="preserve"> Призывная комиссия от {{ single_day_hearing_date }} о призыве на военную службу Административного истца.</w:t>
+      </w:r>
+    </w:p>
+    <w:p>
+      <w:pPr>
+        <w:keepNext w:val="0"/>
+        <w:keepLines w:val="0"/>
+        <w:pBdr>
+          <w:top w:space="0" w:sz="0" w:val="nil"/>
+          <w:left w:space="0" w:sz="0" w:val="nil"/>
+          <w:bottom w:space="0" w:sz="0" w:val="nil"/>
+          <w:right w:space="0" w:sz="0" w:val="nil"/>
+          <w:between w:space="0" w:sz="0" w:val="nil"/>
+        </w:pBdr>
+        <w:spacing w:after="0" w:before="120" w:line="240" w:lineRule="auto"/>
+        <w:jc w:val="both"/>
+        <w:rPr>
+          <w:rFonts w:ascii="Times New Roman" w:cs="Times New Roman" w:eastAsia="Times New Roman" w:hAnsi="Times New Roman"/>
+          <w:sz w:val="20"/>
+          <w:szCs w:val="20"/>
+        </w:rPr>
+      </w:pPr>
+      <w:r>
+        <w:rPr>
+          <w:rFonts w:ascii="Times New Roman" w:cs="Times New Roman" w:eastAsia="Times New Roman" w:hAnsi="Times New Roman"/>
+          <w:sz w:val="20"/>
+          <w:szCs w:val="20"/>
+          <w:rtl w:val="0"/>
+        </w:rPr>
+        <w:t xml:space="preserve">{%p if plea_single_day_asked_for_ags %}</w:t>
       </w:r>
     </w:p>
     <w:p>
@@ -1692,299 +2813,185 @@
         </w:pBdr>
         <w:shd w:fill="auto" w:val="clear"/>
         <w:spacing w:after="0" w:before="120" w:line="240" w:lineRule="auto"/>
-        <w:ind w:left="0" w:right="0" w:hanging="360"/>
-        <w:jc w:val="both"/>
+        <w:ind w:left="720" w:right="0" w:hanging="360"/>
+        <w:jc w:val="both"/>
+        <w:rPr>
+          <w:rFonts w:ascii="Times New Roman" w:cs="Times New Roman" w:eastAsia="Times New Roman" w:hAnsi="Times New Roman"/>
+          <w:sz w:val="20"/>
+          <w:szCs w:val="20"/>
+        </w:rPr>
+      </w:pPr>
+      <w:r>
+        <w:rPr>
+          <w:rFonts w:ascii="Times New Roman" w:cs="Times New Roman" w:eastAsia="Times New Roman" w:hAnsi="Times New Roman"/>
+          <w:sz w:val="20"/>
+          <w:szCs w:val="20"/>
+          <w:rtl w:val="0"/>
+        </w:rPr>
+        <w:t xml:space="preserve">Обязать Административных ответчиков рассмотреть заявление Административного истца о замене военной службы по призыву альтернативной гражданской службой и провести медицинское освидетельствование в установленном порядке. </w:t>
+      </w:r>
+      <w:r>
+        <w:rPr>
+          <w:rtl w:val="0"/>
+        </w:rPr>
+      </w:r>
+    </w:p>
+    <w:p>
+      <w:pPr>
+        <w:keepNext w:val="0"/>
+        <w:keepLines w:val="0"/>
+        <w:pBdr>
+          <w:top w:space="0" w:sz="0" w:val="nil"/>
+          <w:left w:space="0" w:sz="0" w:val="nil"/>
+          <w:bottom w:space="0" w:sz="0" w:val="nil"/>
+          <w:right w:space="0" w:sz="0" w:val="nil"/>
+          <w:between w:space="0" w:sz="0" w:val="nil"/>
+        </w:pBdr>
+        <w:spacing w:after="0" w:before="120" w:line="240" w:lineRule="auto"/>
+        <w:jc w:val="both"/>
+        <w:rPr>
+          <w:rFonts w:ascii="Times New Roman" w:cs="Times New Roman" w:eastAsia="Times New Roman" w:hAnsi="Times New Roman"/>
+          <w:sz w:val="20"/>
+          <w:szCs w:val="20"/>
+        </w:rPr>
+      </w:pPr>
+      <w:r>
+        <w:rPr>
+          <w:rFonts w:ascii="Times New Roman" w:cs="Times New Roman" w:eastAsia="Times New Roman" w:hAnsi="Times New Roman"/>
+          <w:sz w:val="20"/>
+          <w:szCs w:val="20"/>
+          <w:rtl w:val="0"/>
+        </w:rPr>
+        <w:t xml:space="preserve">{%p endif %}</w:t>
+      </w:r>
+    </w:p>
+    <w:p>
+      <w:pPr>
+        <w:keepNext w:val="0"/>
+        <w:keepLines w:val="0"/>
+        <w:pBdr>
+          <w:top w:space="0" w:sz="0" w:val="nil"/>
+          <w:left w:space="0" w:sz="0" w:val="nil"/>
+          <w:bottom w:space="0" w:sz="0" w:val="nil"/>
+          <w:right w:space="0" w:sz="0" w:val="nil"/>
+          <w:between w:space="0" w:sz="0" w:val="nil"/>
+        </w:pBdr>
+        <w:spacing w:after="0" w:before="120" w:line="240" w:lineRule="auto"/>
+        <w:jc w:val="both"/>
+        <w:rPr>
+          <w:rFonts w:ascii="Times New Roman" w:cs="Times New Roman" w:eastAsia="Times New Roman" w:hAnsi="Times New Roman"/>
+          <w:sz w:val="20"/>
+          <w:szCs w:val="20"/>
+        </w:rPr>
+      </w:pPr>
+      <w:r>
         <w:rPr>
           <w:rFonts w:ascii="Times New Roman" w:cs="Times New Roman" w:eastAsia="Times New Roman" w:hAnsi="Times New Roman"/>
           <w:b w:val="1"/>
-          <w:i w:val="0"/>
-          <w:smallCaps w:val="0"/>
-          <w:strike w:val="0"/>
-          <w:color w:val="000000"/>
+          <w:sz w:val="20"/>
+          <w:szCs w:val="20"/>
+          <w:rtl w:val="0"/>
+        </w:rPr>
+        <w:t xml:space="preserve">Приложения:</w:t>
+      </w:r>
+      <w:r>
+        <w:rPr>
+          <w:rtl w:val="0"/>
+        </w:rPr>
+      </w:r>
+    </w:p>
+    <w:p>
+      <w:pPr>
+        <w:keepNext w:val="0"/>
+        <w:keepLines w:val="0"/>
+        <w:numPr>
+          <w:ilvl w:val="0"/>
+          <w:numId w:val="1"/>
+        </w:numPr>
+        <w:pBdr>
+          <w:top w:space="0" w:sz="0" w:val="nil"/>
+          <w:left w:space="0" w:sz="0" w:val="nil"/>
+          <w:bottom w:space="0" w:sz="0" w:val="nil"/>
+          <w:right w:space="0" w:sz="0" w:val="nil"/>
+          <w:between w:space="0" w:sz="0" w:val="nil"/>
+        </w:pBdr>
+        <w:spacing w:after="0" w:afterAutospacing="0" w:before="120" w:line="240" w:lineRule="auto"/>
+        <w:ind w:left="720" w:hanging="360"/>
+        <w:jc w:val="both"/>
+        <w:rPr>
+          <w:rFonts w:ascii="Times New Roman" w:cs="Times New Roman" w:eastAsia="Times New Roman" w:hAnsi="Times New Roman"/>
+          <w:i w:val="1"/>
           <w:sz w:val="20"/>
           <w:szCs w:val="20"/>
           <w:u w:val="none"/>
-          <w:shd w:fill="auto" w:val="clear"/>
-          <w:vertAlign w:val="baseline"/>
-        </w:rPr>
-      </w:pPr>
-      <w:r>
-        <w:rPr>
-          <w:rFonts w:ascii="Times New Roman" w:cs="Times New Roman" w:eastAsia="Times New Roman" w:hAnsi="Times New Roman"/>
-          <w:b w:val="1"/>
-          <w:i w:val="0"/>
-          <w:smallCaps w:val="0"/>
-          <w:strike w:val="0"/>
-          <w:color w:val="000000"/>
+        </w:rPr>
+      </w:pPr>
+      <w:r>
+        <w:rPr>
+          <w:rFonts w:ascii="Times New Roman" w:cs="Times New Roman" w:eastAsia="Times New Roman" w:hAnsi="Times New Roman"/>
+          <w:i w:val="1"/>
+          <w:sz w:val="20"/>
+          <w:szCs w:val="20"/>
+          <w:rtl w:val="0"/>
+        </w:rPr>
+        <w:t xml:space="preserve">копия настоящего искового заявления для ответчиков в двух экземплярах.</w:t>
+      </w:r>
+    </w:p>
+    <w:p>
+      <w:pPr>
+        <w:keepNext w:val="0"/>
+        <w:keepLines w:val="0"/>
+        <w:numPr>
+          <w:ilvl w:val="0"/>
+          <w:numId w:val="1"/>
+        </w:numPr>
+        <w:pBdr>
+          <w:top w:space="0" w:sz="0" w:val="nil"/>
+          <w:left w:space="0" w:sz="0" w:val="nil"/>
+          <w:bottom w:space="0" w:sz="0" w:val="nil"/>
+          <w:right w:space="0" w:sz="0" w:val="nil"/>
+          <w:between w:space="0" w:sz="0" w:val="nil"/>
+        </w:pBdr>
+        <w:spacing w:after="0" w:before="0" w:beforeAutospacing="0" w:line="240" w:lineRule="auto"/>
+        <w:ind w:left="720" w:hanging="360"/>
+        <w:jc w:val="both"/>
+        <w:rPr>
+          <w:rFonts w:ascii="Times New Roman" w:cs="Times New Roman" w:eastAsia="Times New Roman" w:hAnsi="Times New Roman"/>
+          <w:i w:val="1"/>
           <w:sz w:val="20"/>
           <w:szCs w:val="20"/>
           <w:u w:val="none"/>
-          <w:shd w:fill="auto" w:val="clear"/>
-          <w:vertAlign w:val="baseline"/>
-          <w:rtl w:val="0"/>
-        </w:rPr>
-        <w:t xml:space="preserve">Административные ответчики нарушили право Административного истца на охрану здоровья, поскольку не обеспечили проведение медицинского освидетельствования в установленном порядке.</w:t>
-      </w:r>
-    </w:p>
-    <w:p>
-      <w:pPr>
-        <w:keepNext w:val="0"/>
-        <w:keepLines w:val="0"/>
-        <w:pBdr>
-          <w:top w:space="0" w:sz="0" w:val="nil"/>
-          <w:left w:space="0" w:sz="0" w:val="nil"/>
-          <w:bottom w:space="0" w:sz="0" w:val="nil"/>
-          <w:right w:space="0" w:sz="0" w:val="nil"/>
-          <w:between w:space="0" w:sz="0" w:val="nil"/>
-        </w:pBdr>
-        <w:spacing w:after="0" w:before="120" w:line="240" w:lineRule="auto"/>
-        <w:jc w:val="both"/>
-        <w:rPr>
-          <w:rFonts w:ascii="Times New Roman" w:cs="Times New Roman" w:eastAsia="Times New Roman" w:hAnsi="Times New Roman"/>
-          <w:sz w:val="20"/>
-          <w:szCs w:val="20"/>
-        </w:rPr>
-      </w:pPr>
-      <w:r>
-        <w:rPr>
-          <w:rFonts w:ascii="Times New Roman" w:cs="Times New Roman" w:eastAsia="Times New Roman" w:hAnsi="Times New Roman"/>
-          <w:sz w:val="20"/>
-          <w:szCs w:val="20"/>
-          <w:rtl w:val="0"/>
-        </w:rPr>
-        <w:t xml:space="preserve">Согласно ст. 22 Федерального закона «О воинской обязанности и военной службе» от призыва на военную службу освобождаются граждане, признанные ограниченно годными к военной службе по состоянию здоровья.</w:t>
-      </w:r>
-    </w:p>
-    <w:p>
-      <w:pPr>
-        <w:keepNext w:val="0"/>
-        <w:keepLines w:val="0"/>
-        <w:pBdr>
-          <w:top w:space="0" w:sz="0" w:val="nil"/>
-          <w:left w:space="0" w:sz="0" w:val="nil"/>
-          <w:bottom w:space="0" w:sz="0" w:val="nil"/>
-          <w:right w:space="0" w:sz="0" w:val="nil"/>
-          <w:between w:space="0" w:sz="0" w:val="nil"/>
-        </w:pBdr>
-        <w:spacing w:after="0" w:before="120" w:line="240" w:lineRule="auto"/>
-        <w:jc w:val="both"/>
-        <w:rPr>
-          <w:rFonts w:ascii="Times New Roman" w:cs="Times New Roman" w:eastAsia="Times New Roman" w:hAnsi="Times New Roman"/>
-          <w:sz w:val="20"/>
-          <w:szCs w:val="20"/>
-        </w:rPr>
-      </w:pPr>
-      <w:r>
-        <w:rPr>
-          <w:rFonts w:ascii="Times New Roman" w:cs="Times New Roman" w:eastAsia="Times New Roman" w:hAnsi="Times New Roman"/>
-          <w:sz w:val="20"/>
-          <w:szCs w:val="20"/>
-          <w:rtl w:val="0"/>
-        </w:rPr>
-        <w:t xml:space="preserve">Согласно ч. 4 ст. 5.1 Федерального закона «О воинской обязанности и военной службе» в случае невозможности вынесения медицинского заключения о годности гражданина к военной   службе по состоянию здоровья в ходе медицинского освидетельствования гражданин направляется на амбулаторное или стационарное медицинское обследование в медицинскую организацию.</w:t>
-      </w:r>
-    </w:p>
-    <w:p>
-      <w:pPr>
-        <w:keepNext w:val="0"/>
-        <w:keepLines w:val="0"/>
-        <w:pBdr>
-          <w:top w:space="0" w:sz="0" w:val="nil"/>
-          <w:left w:space="0" w:sz="0" w:val="nil"/>
-          <w:bottom w:space="0" w:sz="0" w:val="nil"/>
-          <w:right w:space="0" w:sz="0" w:val="nil"/>
-          <w:between w:space="0" w:sz="0" w:val="nil"/>
-        </w:pBdr>
-        <w:spacing w:after="0" w:before="120" w:line="240" w:lineRule="auto"/>
-        <w:jc w:val="both"/>
-        <w:rPr>
-          <w:rFonts w:ascii="Times New Roman" w:cs="Times New Roman" w:eastAsia="Times New Roman" w:hAnsi="Times New Roman"/>
-          <w:sz w:val="20"/>
-          <w:szCs w:val="20"/>
-        </w:rPr>
-      </w:pPr>
-      <w:r>
-        <w:rPr>
-          <w:rFonts w:ascii="Times New Roman" w:cs="Times New Roman" w:eastAsia="Times New Roman" w:hAnsi="Times New Roman"/>
-          <w:sz w:val="20"/>
-          <w:szCs w:val="20"/>
-          <w:rtl w:val="0"/>
-        </w:rPr>
-        <w:t xml:space="preserve">Согласно ст. ст. 13, 17, 18 Положения о призыве на военную службу (утв. Постановлением   правительства от 11.11.2006 № 663) призывная комиссия принимает решение в отношении призывника только после определения категории годности его к военной службе.</w:t>
-      </w:r>
-    </w:p>
-    <w:p>
-      <w:pPr>
-        <w:keepNext w:val="0"/>
-        <w:keepLines w:val="0"/>
-        <w:pBdr>
-          <w:top w:space="0" w:sz="0" w:val="nil"/>
-          <w:left w:space="0" w:sz="0" w:val="nil"/>
-          <w:bottom w:space="0" w:sz="0" w:val="nil"/>
-          <w:right w:space="0" w:sz="0" w:val="nil"/>
-          <w:between w:space="0" w:sz="0" w:val="nil"/>
-        </w:pBdr>
-        <w:spacing w:after="0" w:before="120" w:line="240" w:lineRule="auto"/>
-        <w:jc w:val="both"/>
-        <w:rPr>
-          <w:rFonts w:ascii="Times New Roman" w:cs="Times New Roman" w:eastAsia="Times New Roman" w:hAnsi="Times New Roman"/>
-          <w:sz w:val="20"/>
-          <w:szCs w:val="20"/>
-        </w:rPr>
-      </w:pPr>
-      <w:r>
-        <w:rPr>
-          <w:rFonts w:ascii="Times New Roman" w:cs="Times New Roman" w:eastAsia="Times New Roman" w:hAnsi="Times New Roman"/>
-          <w:sz w:val="20"/>
-          <w:szCs w:val="20"/>
-          <w:rtl w:val="0"/>
-        </w:rPr>
-        <w:t xml:space="preserve">Перед началом прохождения медицинского освидетельствования гражданин направляется для сдачи обязательных диагностических исследований (п. 14 Положения о военно-врачебной экспертизе (утв. Постановлением Правительства РФ от 04.07.2013 No 565).</w:t>
-      </w:r>
-    </w:p>
-    <w:p>
-      <w:pPr>
-        <w:keepNext w:val="0"/>
-        <w:keepLines w:val="0"/>
-        <w:pBdr>
-          <w:top w:space="0" w:sz="0" w:val="nil"/>
-          <w:left w:space="0" w:sz="0" w:val="nil"/>
-          <w:bottom w:space="0" w:sz="0" w:val="nil"/>
-          <w:right w:space="0" w:sz="0" w:val="nil"/>
-          <w:between w:space="0" w:sz="0" w:val="nil"/>
-        </w:pBdr>
-        <w:spacing w:after="0" w:before="120" w:line="240" w:lineRule="auto"/>
-        <w:jc w:val="both"/>
-        <w:rPr>
-          <w:rFonts w:ascii="Times New Roman" w:cs="Times New Roman" w:eastAsia="Times New Roman" w:hAnsi="Times New Roman"/>
-          <w:sz w:val="20"/>
-          <w:szCs w:val="20"/>
-        </w:rPr>
-      </w:pPr>
-      <w:r>
-        <w:rPr>
-          <w:rFonts w:ascii="Times New Roman" w:cs="Times New Roman" w:eastAsia="Times New Roman" w:hAnsi="Times New Roman"/>
-          <w:sz w:val="20"/>
-          <w:szCs w:val="20"/>
-          <w:rtl w:val="0"/>
-        </w:rPr>
-        <w:t xml:space="preserve">В случае невозможности дать медицинское заключение о годности призывника к военной службе на месте призывник по решению призывной комиссии или военного комиссара направляется на амбулаторное или стационарное медицинское обследование в медицинское учреждение, после которого ему назначается явка на повторное медицинское освидетельствование и заседание призывной комиссии с учетом предполагаемого срока завершения указанного обследования.</w:t>
-      </w:r>
-    </w:p>
-    <w:p>
-      <w:pPr>
-        <w:keepNext w:val="0"/>
-        <w:keepLines w:val="0"/>
-        <w:pBdr>
-          <w:top w:space="0" w:sz="0" w:val="nil"/>
-          <w:left w:space="0" w:sz="0" w:val="nil"/>
-          <w:bottom w:space="0" w:sz="0" w:val="nil"/>
-          <w:right w:space="0" w:sz="0" w:val="nil"/>
-          <w:between w:space="0" w:sz="0" w:val="nil"/>
-        </w:pBdr>
-        <w:spacing w:after="0" w:before="120" w:line="240" w:lineRule="auto"/>
-        <w:jc w:val="both"/>
-        <w:rPr>
-          <w:rFonts w:ascii="Times New Roman" w:cs="Times New Roman" w:eastAsia="Times New Roman" w:hAnsi="Times New Roman"/>
-          <w:sz w:val="20"/>
-          <w:szCs w:val="20"/>
-        </w:rPr>
-      </w:pPr>
-      <w:r>
-        <w:rPr>
-          <w:rFonts w:ascii="Times New Roman" w:cs="Times New Roman" w:eastAsia="Times New Roman" w:hAnsi="Times New Roman"/>
-          <w:sz w:val="20"/>
-          <w:szCs w:val="20"/>
-          <w:rtl w:val="0"/>
-        </w:rPr>
-        <w:t xml:space="preserve">Контроль за наличием у призывника оснований для освобождения от призыва на военную службу или для отсрочки от призыва на военную службу возлагается на военного комиссара, а за прохождением призывником назначенного ему медицинского обследования, лечения и повторного медицинского освидетельствования — на военный комиссариат и соответствующие медицинские организации.</w:t>
-      </w:r>
-    </w:p>
-    <w:p>
-      <w:pPr>
-        <w:keepNext w:val="0"/>
-        <w:keepLines w:val="0"/>
-        <w:pBdr>
-          <w:top w:space="0" w:sz="0" w:val="nil"/>
-          <w:left w:space="0" w:sz="0" w:val="nil"/>
-          <w:bottom w:space="0" w:sz="0" w:val="nil"/>
-          <w:right w:space="0" w:sz="0" w:val="nil"/>
-          <w:between w:space="0" w:sz="0" w:val="nil"/>
-        </w:pBdr>
-        <w:spacing w:after="0" w:before="120" w:line="240" w:lineRule="auto"/>
-        <w:jc w:val="both"/>
-        <w:rPr>
-          <w:rFonts w:ascii="Times New Roman" w:cs="Times New Roman" w:eastAsia="Times New Roman" w:hAnsi="Times New Roman"/>
-          <w:sz w:val="20"/>
-          <w:szCs w:val="20"/>
-        </w:rPr>
-      </w:pPr>
-      <w:r>
-        <w:rPr>
-          <w:rFonts w:ascii="Times New Roman" w:cs="Times New Roman" w:eastAsia="Times New Roman" w:hAnsi="Times New Roman"/>
-          <w:sz w:val="20"/>
-          <w:szCs w:val="20"/>
-          <w:rtl w:val="0"/>
-        </w:rPr>
-        <w:t xml:space="preserve">Между тем, в отношении Административного истца не было проведено медицинское освидетельствование в установленном законом порядке по имеющимся заболеваниям.</w:t>
-      </w:r>
-    </w:p>
-    <w:p>
-      <w:pPr>
-        <w:keepNext w:val="0"/>
-        <w:keepLines w:val="0"/>
-        <w:pBdr>
-          <w:top w:space="0" w:sz="0" w:val="nil"/>
-          <w:left w:space="0" w:sz="0" w:val="nil"/>
-          <w:bottom w:space="0" w:sz="0" w:val="nil"/>
-          <w:right w:space="0" w:sz="0" w:val="nil"/>
-          <w:between w:space="0" w:sz="0" w:val="nil"/>
-        </w:pBdr>
-        <w:spacing w:after="0" w:before="120" w:line="240" w:lineRule="auto"/>
-        <w:jc w:val="both"/>
-        <w:rPr>
-          <w:rFonts w:ascii="Times New Roman" w:cs="Times New Roman" w:eastAsia="Times New Roman" w:hAnsi="Times New Roman"/>
-          <w:sz w:val="20"/>
-          <w:szCs w:val="20"/>
-        </w:rPr>
-      </w:pPr>
-      <w:r>
-        <w:rPr>
-          <w:rFonts w:ascii="Times New Roman" w:cs="Times New Roman" w:eastAsia="Times New Roman" w:hAnsi="Times New Roman"/>
-          <w:sz w:val="20"/>
-          <w:szCs w:val="20"/>
-          <w:rtl w:val="0"/>
-        </w:rPr>
-        <w:t xml:space="preserve">Жалобы на состояние здоровья Административного истца не фиксировались, диагностические исследования не проводились, на обследование по имеющимся у Административного истца заболеваниям не направлялся несмотря на то, что без такого обследования и учета этих заболеваний невозможно вынесение заключения о категории годности к военной службе. Возможности представить имеющиеся у Административного истца медицинские документы не предоставили.</w:t>
-      </w:r>
-    </w:p>
-    <w:p>
-      <w:pPr>
-        <w:keepNext w:val="0"/>
-        <w:keepLines w:val="0"/>
-        <w:pBdr>
-          <w:top w:space="0" w:sz="0" w:val="nil"/>
-          <w:left w:space="0" w:sz="0" w:val="nil"/>
-          <w:bottom w:space="0" w:sz="0" w:val="nil"/>
-          <w:right w:space="0" w:sz="0" w:val="nil"/>
-          <w:between w:space="0" w:sz="0" w:val="nil"/>
-        </w:pBdr>
-        <w:spacing w:after="0" w:before="120" w:line="240" w:lineRule="auto"/>
-        <w:jc w:val="both"/>
-        <w:rPr>
-          <w:rFonts w:ascii="Times New Roman" w:cs="Times New Roman" w:eastAsia="Times New Roman" w:hAnsi="Times New Roman"/>
-          <w:sz w:val="20"/>
-          <w:szCs w:val="20"/>
-        </w:rPr>
-      </w:pPr>
-      <w:r>
-        <w:rPr>
-          <w:rFonts w:ascii="Times New Roman" w:cs="Times New Roman" w:eastAsia="Times New Roman" w:hAnsi="Times New Roman"/>
-          <w:sz w:val="20"/>
-          <w:szCs w:val="20"/>
-          <w:rtl w:val="0"/>
-        </w:rPr>
-        <w:t xml:space="preserve">При таких обстоятельствах, решение о призыве на военную службу является незаконным, нарушает права Административного истца и подлежит отмене. </w:t>
+        </w:rPr>
+      </w:pPr>
+      <w:r>
+        <w:rPr>
+          <w:rFonts w:ascii="Times New Roman" w:cs="Times New Roman" w:eastAsia="Times New Roman" w:hAnsi="Times New Roman"/>
+          <w:i w:val="1"/>
+          <w:sz w:val="20"/>
+          <w:szCs w:val="20"/>
+          <w:rtl w:val="0"/>
+        </w:rPr>
+        <w:t xml:space="preserve">квитанция об уплате гос. пошлины.</w:t>
+      </w:r>
+    </w:p>
+    <w:p>
+      <w:pPr>
+        <w:spacing w:after="120" w:before="120" w:line="240" w:lineRule="auto"/>
+        <w:jc w:val="both"/>
+        <w:rPr>
+          <w:rFonts w:ascii="Times New Roman" w:cs="Times New Roman" w:eastAsia="Times New Roman" w:hAnsi="Times New Roman"/>
+          <w:sz w:val="20"/>
+          <w:szCs w:val="20"/>
+        </w:rPr>
+      </w:pPr>
+      <w:r>
+        <w:rPr>
+          <w:rFonts w:ascii="Times New Roman" w:cs="Times New Roman" w:eastAsia="Times New Roman" w:hAnsi="Times New Roman"/>
+          <w:sz w:val="20"/>
+          <w:szCs w:val="20"/>
+          <w:rtl w:val="0"/>
+        </w:rPr>
+        <w:t xml:space="preserve">{%p if annex_single_day_ags_plea_copy %}</w:t>
       </w:r>
     </w:p>
     <w:p>
@@ -1995,583 +3002,6 @@
         <w:widowControl w:val="1"/>
         <w:numPr>
           <w:ilvl w:val="0"/>
-          <w:numId w:val="3"/>
-        </w:numPr>
-        <w:pBdr>
-          <w:top w:space="0" w:sz="0" w:val="nil"/>
-          <w:left w:space="0" w:sz="0" w:val="nil"/>
-          <w:bottom w:space="0" w:sz="0" w:val="nil"/>
-          <w:right w:space="0" w:sz="0" w:val="nil"/>
-          <w:between w:space="0" w:sz="0" w:val="nil"/>
-        </w:pBdr>
-        <w:shd w:fill="auto" w:val="clear"/>
-        <w:spacing w:after="0" w:before="120" w:line="240" w:lineRule="auto"/>
-        <w:ind w:left="0" w:right="0" w:hanging="360"/>
-        <w:jc w:val="both"/>
-        <w:rPr>
-          <w:rFonts w:ascii="Times New Roman" w:cs="Times New Roman" w:eastAsia="Times New Roman" w:hAnsi="Times New Roman"/>
-          <w:b w:val="1"/>
-          <w:sz w:val="20"/>
-          <w:szCs w:val="20"/>
-        </w:rPr>
-      </w:pPr>
-      <w:r>
-        <w:rPr>
-          <w:rFonts w:ascii="Times New Roman" w:cs="Times New Roman" w:eastAsia="Times New Roman" w:hAnsi="Times New Roman"/>
-          <w:b w:val="1"/>
-          <w:sz w:val="20"/>
-          <w:szCs w:val="20"/>
-          <w:rtl w:val="0"/>
-        </w:rPr>
-        <w:t xml:space="preserve">Административные</w:t>
-      </w:r>
-      <w:r>
-        <w:rPr>
-          <w:rFonts w:ascii="Times New Roman" w:cs="Times New Roman" w:eastAsia="Times New Roman" w:hAnsi="Times New Roman"/>
-          <w:b w:val="1"/>
-          <w:i w:val="0"/>
-          <w:smallCaps w:val="0"/>
-          <w:strike w:val="0"/>
-          <w:color w:val="000000"/>
-          <w:sz w:val="20"/>
-          <w:szCs w:val="20"/>
-          <w:u w:val="none"/>
-          <w:shd w:fill="auto" w:val="clear"/>
-          <w:vertAlign w:val="baseline"/>
-          <w:rtl w:val="0"/>
-        </w:rPr>
-        <w:t xml:space="preserve"> ответчики грубо нарушили порядок проведения мероприятий, связанных с призывом.</w:t>
-      </w:r>
-    </w:p>
-    <w:p>
-      <w:pPr>
-        <w:keepNext w:val="0"/>
-        <w:keepLines w:val="0"/>
-        <w:pBdr>
-          <w:top w:space="0" w:sz="0" w:val="nil"/>
-          <w:left w:space="0" w:sz="0" w:val="nil"/>
-          <w:bottom w:space="0" w:sz="0" w:val="nil"/>
-          <w:right w:space="0" w:sz="0" w:val="nil"/>
-          <w:between w:space="0" w:sz="0" w:val="nil"/>
-        </w:pBdr>
-        <w:spacing w:after="0" w:before="120" w:line="240" w:lineRule="auto"/>
-        <w:jc w:val="both"/>
-        <w:rPr>
-          <w:rFonts w:ascii="Times New Roman" w:cs="Times New Roman" w:eastAsia="Times New Roman" w:hAnsi="Times New Roman"/>
-          <w:sz w:val="20"/>
-          <w:szCs w:val="20"/>
-        </w:rPr>
-      </w:pPr>
-      <w:r>
-        <w:rPr>
-          <w:rFonts w:ascii="Times New Roman" w:cs="Times New Roman" w:eastAsia="Times New Roman" w:hAnsi="Times New Roman"/>
-          <w:sz w:val="20"/>
-          <w:szCs w:val="20"/>
-          <w:rtl w:val="0"/>
-        </w:rPr>
-        <w:t xml:space="preserve">Действия военного Административных ответчиков незаконны, поскольку мероприятия, связанные с призывом на военную службу, были проведены «одним днем», то есть с вручением Административному истцу повестки на отправку к месту прохождения военной службы в день проведения медицинского освидетельствования и призывной комиссии.</w:t>
-      </w:r>
-    </w:p>
-    <w:p>
-      <w:pPr>
-        <w:keepNext w:val="0"/>
-        <w:keepLines w:val="0"/>
-        <w:pBdr>
-          <w:top w:space="0" w:sz="0" w:val="nil"/>
-          <w:left w:space="0" w:sz="0" w:val="nil"/>
-          <w:bottom w:space="0" w:sz="0" w:val="nil"/>
-          <w:right w:space="0" w:sz="0" w:val="nil"/>
-          <w:between w:space="0" w:sz="0" w:val="nil"/>
-        </w:pBdr>
-        <w:spacing w:after="0" w:before="120" w:line="240" w:lineRule="auto"/>
-        <w:jc w:val="both"/>
-        <w:rPr>
-          <w:rFonts w:ascii="Times New Roman" w:cs="Times New Roman" w:eastAsia="Times New Roman" w:hAnsi="Times New Roman"/>
-          <w:sz w:val="20"/>
-          <w:szCs w:val="20"/>
-        </w:rPr>
-      </w:pPr>
-      <w:r>
-        <w:rPr>
-          <w:rFonts w:ascii="Times New Roman" w:cs="Times New Roman" w:eastAsia="Times New Roman" w:hAnsi="Times New Roman"/>
-          <w:sz w:val="20"/>
-          <w:szCs w:val="20"/>
-          <w:rtl w:val="0"/>
-        </w:rPr>
-        <w:t xml:space="preserve">Порядок призыва граждан на военную службу, установленный статьей 26 Закона о воинской обязанности и статьями 16, 27, 28 Положения о призыве предусматривает, что явка призывников на медицинское освидетельствование, призывную комиссию и отправку к месту прохождения военной службы производится в разные дни и по отдельным повесткам.</w:t>
-      </w:r>
-    </w:p>
-    <w:p>
-      <w:pPr>
-        <w:keepNext w:val="0"/>
-        <w:keepLines w:val="0"/>
-        <w:pBdr>
-          <w:top w:space="0" w:sz="0" w:val="nil"/>
-          <w:left w:space="0" w:sz="0" w:val="nil"/>
-          <w:bottom w:space="0" w:sz="0" w:val="nil"/>
-          <w:right w:space="0" w:sz="0" w:val="nil"/>
-          <w:between w:space="0" w:sz="0" w:val="nil"/>
-        </w:pBdr>
-        <w:spacing w:after="0" w:before="120" w:line="240" w:lineRule="auto"/>
-        <w:jc w:val="both"/>
-        <w:rPr>
-          <w:rFonts w:ascii="Times New Roman" w:cs="Times New Roman" w:eastAsia="Times New Roman" w:hAnsi="Times New Roman"/>
-          <w:sz w:val="20"/>
-          <w:szCs w:val="20"/>
-        </w:rPr>
-      </w:pPr>
-      <w:r>
-        <w:rPr>
-          <w:rFonts w:ascii="Times New Roman" w:cs="Times New Roman" w:eastAsia="Times New Roman" w:hAnsi="Times New Roman"/>
-          <w:sz w:val="20"/>
-          <w:szCs w:val="20"/>
-          <w:rtl w:val="0"/>
-        </w:rPr>
-        <w:t xml:space="preserve">Согласно п. 4 Положения о призыве в целях реализации задач по проведению призыва на военную службу военный комиссар муниципального образования вносит в призывную комиссию предложение о предварительном предназначении призывника в вид, род войск Вооруженных Сил Российской Федерации &lt;...&gt;, или о необходимости освобождения его от призыва на военную службу, или о предоставлении ему отсрочки от призыва на военную службу.</w:t>
-      </w:r>
-    </w:p>
-    <w:p>
-      <w:pPr>
-        <w:keepNext w:val="0"/>
-        <w:keepLines w:val="0"/>
-        <w:pBdr>
-          <w:top w:space="0" w:sz="0" w:val="nil"/>
-          <w:left w:space="0" w:sz="0" w:val="nil"/>
-          <w:bottom w:space="0" w:sz="0" w:val="nil"/>
-          <w:right w:space="0" w:sz="0" w:val="nil"/>
-          <w:between w:space="0" w:sz="0" w:val="nil"/>
-        </w:pBdr>
-        <w:spacing w:after="0" w:before="120" w:line="240" w:lineRule="auto"/>
-        <w:jc w:val="both"/>
-        <w:rPr>
-          <w:rFonts w:ascii="Times New Roman" w:cs="Times New Roman" w:eastAsia="Times New Roman" w:hAnsi="Times New Roman"/>
-          <w:sz w:val="20"/>
-          <w:szCs w:val="20"/>
-        </w:rPr>
-      </w:pPr>
-      <w:r>
-        <w:rPr>
-          <w:rFonts w:ascii="Times New Roman" w:cs="Times New Roman" w:eastAsia="Times New Roman" w:hAnsi="Times New Roman"/>
-          <w:sz w:val="20"/>
-          <w:szCs w:val="20"/>
-          <w:rtl w:val="0"/>
-        </w:rPr>
-        <w:t xml:space="preserve">Административные ответчики грубо нарушили изложенные нормы, в связи с чем, в отношении Административного истца принято незаконное решение о призыве на военную службу.</w:t>
-      </w:r>
-    </w:p>
-    <w:p>
-      <w:pPr>
-        <w:keepNext w:val="0"/>
-        <w:keepLines w:val="0"/>
-        <w:pBdr>
-          <w:top w:space="0" w:sz="0" w:val="nil"/>
-          <w:left w:space="0" w:sz="0" w:val="nil"/>
-          <w:bottom w:space="0" w:sz="0" w:val="nil"/>
-          <w:right w:space="0" w:sz="0" w:val="nil"/>
-          <w:between w:space="0" w:sz="0" w:val="nil"/>
-        </w:pBdr>
-        <w:spacing w:after="0" w:before="120" w:line="240" w:lineRule="auto"/>
-        <w:jc w:val="both"/>
-        <w:rPr>
-          <w:rFonts w:ascii="Times New Roman" w:cs="Times New Roman" w:eastAsia="Times New Roman" w:hAnsi="Times New Roman"/>
-          <w:sz w:val="20"/>
-          <w:szCs w:val="20"/>
-        </w:rPr>
-      </w:pPr>
-      <w:r>
-        <w:rPr>
-          <w:rFonts w:ascii="Times New Roman" w:cs="Times New Roman" w:eastAsia="Times New Roman" w:hAnsi="Times New Roman"/>
-          <w:sz w:val="20"/>
-          <w:szCs w:val="20"/>
-          <w:rtl w:val="0"/>
-        </w:rPr>
-        <w:t xml:space="preserve">Таким образом, грубое нарушение установленного законодательством порядка призыва на военную службу, допущенное Административными ответчиками,  повлекли нарушение права на охрану здоровья.</w:t>
-      </w:r>
-    </w:p>
-    <w:p>
-      <w:pPr>
-        <w:keepNext w:val="0"/>
-        <w:keepLines w:val="0"/>
-        <w:spacing w:after="120" w:before="120" w:line="240" w:lineRule="auto"/>
-        <w:jc w:val="both"/>
-        <w:rPr>
-          <w:rFonts w:ascii="Times New Roman" w:cs="Times New Roman" w:eastAsia="Times New Roman" w:hAnsi="Times New Roman"/>
-          <w:sz w:val="20"/>
-          <w:szCs w:val="20"/>
-        </w:rPr>
-      </w:pPr>
-      <w:r>
-        <w:rPr>
-          <w:rFonts w:ascii="Times New Roman" w:cs="Times New Roman" w:eastAsia="Times New Roman" w:hAnsi="Times New Roman"/>
-          <w:sz w:val="20"/>
-          <w:szCs w:val="20"/>
-          <w:rtl w:val="0"/>
-        </w:rPr>
-        <w:t xml:space="preserve">{%p if module_single_day_asked_for_ags %}</w:t>
-      </w:r>
-    </w:p>
-    <w:p>
-      <w:pPr>
-        <w:keepNext w:val="0"/>
-        <w:keepLines w:val="0"/>
-        <w:pageBreakBefore w:val="0"/>
-        <w:widowControl w:val="1"/>
-        <w:numPr>
-          <w:ilvl w:val="0"/>
-          <w:numId w:val="3"/>
-        </w:numPr>
-        <w:pBdr>
-          <w:top w:space="0" w:sz="0" w:val="nil"/>
-          <w:left w:space="0" w:sz="0" w:val="nil"/>
-          <w:bottom w:space="0" w:sz="0" w:val="nil"/>
-          <w:right w:space="0" w:sz="0" w:val="nil"/>
-          <w:between w:space="0" w:sz="0" w:val="nil"/>
-        </w:pBdr>
-        <w:shd w:fill="auto" w:val="clear"/>
-        <w:spacing w:after="0" w:before="120" w:line="240" w:lineRule="auto"/>
-        <w:ind w:left="0" w:right="0" w:hanging="360"/>
-        <w:jc w:val="both"/>
-        <w:rPr>
-          <w:rFonts w:ascii="Times New Roman" w:cs="Times New Roman" w:eastAsia="Times New Roman" w:hAnsi="Times New Roman"/>
-          <w:b w:val="1"/>
-          <w:sz w:val="20"/>
-          <w:szCs w:val="20"/>
-        </w:rPr>
-      </w:pPr>
-      <w:r>
-        <w:rPr>
-          <w:rFonts w:ascii="Times New Roman" w:cs="Times New Roman" w:eastAsia="Times New Roman" w:hAnsi="Times New Roman"/>
-          <w:b w:val="1"/>
-          <w:i w:val="0"/>
-          <w:smallCaps w:val="0"/>
-          <w:strike w:val="0"/>
-          <w:color w:val="000000"/>
-          <w:sz w:val="20"/>
-          <w:szCs w:val="20"/>
-          <w:u w:val="none"/>
-          <w:shd w:fill="auto" w:val="clear"/>
-          <w:vertAlign w:val="baseline"/>
-          <w:rtl w:val="0"/>
-        </w:rPr>
-        <w:t xml:space="preserve">Административные ответчики нарушили право на замену военной службы по призыву </w:t>
-      </w:r>
-      <w:r>
-        <w:rPr>
-          <w:rFonts w:ascii="Times New Roman" w:cs="Times New Roman" w:eastAsia="Times New Roman" w:hAnsi="Times New Roman"/>
-          <w:b w:val="1"/>
-          <w:sz w:val="20"/>
-          <w:szCs w:val="20"/>
-          <w:rtl w:val="0"/>
-        </w:rPr>
-        <w:t xml:space="preserve">альтернативной</w:t>
-      </w:r>
-      <w:r>
-        <w:rPr>
-          <w:rFonts w:ascii="Times New Roman" w:cs="Times New Roman" w:eastAsia="Times New Roman" w:hAnsi="Times New Roman"/>
-          <w:b w:val="1"/>
-          <w:i w:val="0"/>
-          <w:smallCaps w:val="0"/>
-          <w:strike w:val="0"/>
-          <w:color w:val="000000"/>
-          <w:sz w:val="20"/>
-          <w:szCs w:val="20"/>
-          <w:u w:val="none"/>
-          <w:shd w:fill="auto" w:val="clear"/>
-          <w:vertAlign w:val="baseline"/>
-          <w:rtl w:val="0"/>
-        </w:rPr>
-        <w:t xml:space="preserve"> гражданской службой.</w:t>
-      </w:r>
-    </w:p>
-    <w:p>
-      <w:pPr>
-        <w:keepNext w:val="0"/>
-        <w:keepLines w:val="0"/>
-        <w:pBdr>
-          <w:top w:space="0" w:sz="0" w:val="nil"/>
-          <w:left w:space="0" w:sz="0" w:val="nil"/>
-          <w:bottom w:space="0" w:sz="0" w:val="nil"/>
-          <w:right w:space="0" w:sz="0" w:val="nil"/>
-          <w:between w:space="0" w:sz="0" w:val="nil"/>
-        </w:pBdr>
-        <w:spacing w:after="0" w:before="120" w:line="240" w:lineRule="auto"/>
-        <w:jc w:val="both"/>
-        <w:rPr>
-          <w:rFonts w:ascii="Times New Roman" w:cs="Times New Roman" w:eastAsia="Times New Roman" w:hAnsi="Times New Roman"/>
-          <w:sz w:val="20"/>
-          <w:szCs w:val="20"/>
-        </w:rPr>
-      </w:pPr>
-      <w:r>
-        <w:rPr>
-          <w:rFonts w:ascii="Times New Roman" w:cs="Times New Roman" w:eastAsia="Times New Roman" w:hAnsi="Times New Roman"/>
-          <w:sz w:val="20"/>
-          <w:szCs w:val="20"/>
-          <w:rtl w:val="0"/>
-        </w:rPr>
-        <w:t xml:space="preserve">Действия Административных ответчиков по призыву на военную службу «одним днем» приводят к нарушению права Административного истца на замену военной службы по призыву альтернативной гражданской службой. </w:t>
-      </w:r>
-    </w:p>
-    <w:p>
-      <w:pPr>
-        <w:keepNext w:val="0"/>
-        <w:keepLines w:val="0"/>
-        <w:pBdr>
-          <w:top w:space="0" w:sz="0" w:val="nil"/>
-          <w:left w:space="0" w:sz="0" w:val="nil"/>
-          <w:bottom w:space="0" w:sz="0" w:val="nil"/>
-          <w:right w:space="0" w:sz="0" w:val="nil"/>
-          <w:between w:space="0" w:sz="0" w:val="nil"/>
-        </w:pBdr>
-        <w:spacing w:after="0" w:before="120" w:line="240" w:lineRule="auto"/>
-        <w:jc w:val="both"/>
-        <w:rPr>
-          <w:rFonts w:ascii="Times New Roman" w:cs="Times New Roman" w:eastAsia="Times New Roman" w:hAnsi="Times New Roman"/>
-          <w:sz w:val="20"/>
-          <w:szCs w:val="20"/>
-        </w:rPr>
-      </w:pPr>
-      <w:r>
-        <w:rPr>
-          <w:rFonts w:ascii="Times New Roman" w:cs="Times New Roman" w:eastAsia="Times New Roman" w:hAnsi="Times New Roman"/>
-          <w:sz w:val="20"/>
-          <w:szCs w:val="20"/>
-          <w:rtl w:val="0"/>
-        </w:rPr>
-        <w:t xml:space="preserve">При доставлении в военкомат Административный истец написал и требовал принять заявление о замене военной службы по призыву альтернативной гражданской службой. </w:t>
-      </w:r>
-    </w:p>
-    <w:p>
-      <w:pPr>
-        <w:keepNext w:val="0"/>
-        <w:keepLines w:val="0"/>
-        <w:pBdr>
-          <w:top w:space="0" w:sz="0" w:val="nil"/>
-          <w:left w:space="0" w:sz="0" w:val="nil"/>
-          <w:bottom w:space="0" w:sz="0" w:val="nil"/>
-          <w:right w:space="0" w:sz="0" w:val="nil"/>
-          <w:between w:space="0" w:sz="0" w:val="nil"/>
-        </w:pBdr>
-        <w:spacing w:after="0" w:before="120" w:line="240" w:lineRule="auto"/>
-        <w:jc w:val="both"/>
-        <w:rPr>
-          <w:rFonts w:ascii="Times New Roman" w:cs="Times New Roman" w:eastAsia="Times New Roman" w:hAnsi="Times New Roman"/>
-          <w:sz w:val="20"/>
-          <w:szCs w:val="20"/>
-        </w:rPr>
-      </w:pPr>
-      <w:r>
-        <w:rPr>
-          <w:rFonts w:ascii="Times New Roman" w:cs="Times New Roman" w:eastAsia="Times New Roman" w:hAnsi="Times New Roman"/>
-          <w:sz w:val="20"/>
-          <w:szCs w:val="20"/>
-          <w:rtl w:val="0"/>
-        </w:rPr>
-        <w:t xml:space="preserve">Административный истец - убежденный пацифист, его убеждениям противоречит военная служба и участие в подготовке к Вооруженной защите РФ. </w:t>
-      </w:r>
-    </w:p>
-    <w:p>
-      <w:pPr>
-        <w:keepNext w:val="0"/>
-        <w:keepLines w:val="0"/>
-        <w:pBdr>
-          <w:top w:space="0" w:sz="0" w:val="nil"/>
-          <w:left w:space="0" w:sz="0" w:val="nil"/>
-          <w:bottom w:space="0" w:sz="0" w:val="nil"/>
-          <w:right w:space="0" w:sz="0" w:val="nil"/>
-          <w:between w:space="0" w:sz="0" w:val="nil"/>
-        </w:pBdr>
-        <w:spacing w:after="0" w:before="120" w:line="240" w:lineRule="auto"/>
-        <w:jc w:val="both"/>
-        <w:rPr>
-          <w:rFonts w:ascii="Times New Roman" w:cs="Times New Roman" w:eastAsia="Times New Roman" w:hAnsi="Times New Roman"/>
-          <w:sz w:val="20"/>
-          <w:szCs w:val="20"/>
-        </w:rPr>
-      </w:pPr>
-      <w:r>
-        <w:rPr>
-          <w:rFonts w:ascii="Times New Roman" w:cs="Times New Roman" w:eastAsia="Times New Roman" w:hAnsi="Times New Roman"/>
-          <w:sz w:val="20"/>
-          <w:szCs w:val="20"/>
-          <w:rtl w:val="0"/>
-        </w:rPr>
-        <w:t xml:space="preserve">В связи с этим на основании статьи 59 (части 3) Конституции РФ Административный истец просил заменить военную службу по призыву на альтернативную гражданскую службу. Ранее заявление не подавал, так как не получал повесток. В заявлении Административный истец просил восстановить срок подачи заявления.</w:t>
-      </w:r>
-    </w:p>
-    <w:p>
-      <w:pPr>
-        <w:keepNext w:val="0"/>
-        <w:keepLines w:val="0"/>
-        <w:pBdr>
-          <w:top w:space="0" w:sz="0" w:val="nil"/>
-          <w:left w:space="0" w:sz="0" w:val="nil"/>
-          <w:bottom w:space="0" w:sz="0" w:val="nil"/>
-          <w:right w:space="0" w:sz="0" w:val="nil"/>
-          <w:between w:space="0" w:sz="0" w:val="nil"/>
-        </w:pBdr>
-        <w:spacing w:after="0" w:before="120" w:line="240" w:lineRule="auto"/>
-        <w:jc w:val="both"/>
-        <w:rPr>
-          <w:rFonts w:ascii="Times New Roman" w:cs="Times New Roman" w:eastAsia="Times New Roman" w:hAnsi="Times New Roman"/>
-          <w:sz w:val="20"/>
-          <w:szCs w:val="20"/>
-        </w:rPr>
-      </w:pPr>
-      <w:r>
-        <w:rPr>
-          <w:rFonts w:ascii="Times New Roman" w:cs="Times New Roman" w:eastAsia="Times New Roman" w:hAnsi="Times New Roman"/>
-          <w:sz w:val="20"/>
-          <w:szCs w:val="20"/>
-          <w:rtl w:val="0"/>
-        </w:rPr>
-        <w:t xml:space="preserve">Однако Административные ответчики отказались рассматривать заявление Административного истца в нарушение статей 2, 10, 12 Федерального закона «Об альтернативной гражданской службе», тем самым лишив его непосредственно действующего конституционного права на замену военной службы по призыву альтернативной гражданской службой.</w:t>
-      </w:r>
-      <w:r>
-        <w:rPr>
-          <w:rtl w:val="0"/>
-        </w:rPr>
-      </w:r>
-    </w:p>
-    <w:p>
-      <w:pPr>
-        <w:keepNext w:val="0"/>
-        <w:keepLines w:val="0"/>
-        <w:spacing w:after="120" w:before="120" w:line="240" w:lineRule="auto"/>
-        <w:jc w:val="both"/>
-        <w:rPr>
-          <w:rFonts w:ascii="Times New Roman" w:cs="Times New Roman" w:eastAsia="Times New Roman" w:hAnsi="Times New Roman"/>
-          <w:sz w:val="20"/>
-          <w:szCs w:val="20"/>
-        </w:rPr>
-      </w:pPr>
-      <w:r>
-        <w:rPr>
-          <w:rFonts w:ascii="Times New Roman" w:cs="Times New Roman" w:eastAsia="Times New Roman" w:hAnsi="Times New Roman"/>
-          <w:sz w:val="20"/>
-          <w:szCs w:val="20"/>
-          <w:rtl w:val="0"/>
-        </w:rPr>
-        <w:t xml:space="preserve">{%p endif %}</w:t>
-      </w:r>
-    </w:p>
-    <w:p>
-      <w:pPr>
-        <w:keepNext w:val="0"/>
-        <w:keepLines w:val="0"/>
-        <w:spacing w:after="120" w:before="120" w:line="240" w:lineRule="auto"/>
-        <w:jc w:val="both"/>
-        <w:rPr>
-          <w:rFonts w:ascii="Times New Roman" w:cs="Times New Roman" w:eastAsia="Times New Roman" w:hAnsi="Times New Roman"/>
-          <w:sz w:val="20"/>
-          <w:szCs w:val="20"/>
-        </w:rPr>
-      </w:pPr>
-      <w:r>
-        <w:rPr>
-          <w:rFonts w:ascii="Times New Roman" w:cs="Times New Roman" w:eastAsia="Times New Roman" w:hAnsi="Times New Roman"/>
-          <w:sz w:val="20"/>
-          <w:szCs w:val="20"/>
-          <w:rtl w:val="0"/>
-        </w:rPr>
-        <w:t xml:space="preserve">На обжалуемое по настоящему делу решение призывной комиссии не подавалась жалоба в вышестоящий в порядке подчиненности орган или вышестоящему в порядке подчиненности лицу жалоба по тому же предмету, который указан в подаваемом административном исковом заявлении.</w:t>
-      </w:r>
-    </w:p>
-    <w:p>
-      <w:pPr>
-        <w:keepNext w:val="0"/>
-        <w:keepLines w:val="0"/>
-        <w:pBdr>
-          <w:top w:space="0" w:sz="0" w:val="nil"/>
-          <w:left w:space="0" w:sz="0" w:val="nil"/>
-          <w:bottom w:space="0" w:sz="0" w:val="nil"/>
-          <w:right w:space="0" w:sz="0" w:val="nil"/>
-          <w:between w:space="0" w:sz="0" w:val="nil"/>
-        </w:pBdr>
-        <w:spacing w:after="0" w:before="120" w:line="240" w:lineRule="auto"/>
-        <w:jc w:val="both"/>
-        <w:rPr>
-          <w:rFonts w:ascii="Times New Roman" w:cs="Times New Roman" w:eastAsia="Times New Roman" w:hAnsi="Times New Roman"/>
-          <w:sz w:val="20"/>
-          <w:szCs w:val="20"/>
-        </w:rPr>
-      </w:pPr>
-      <w:r>
-        <w:rPr>
-          <w:rFonts w:ascii="Times New Roman" w:cs="Times New Roman" w:eastAsia="Times New Roman" w:hAnsi="Times New Roman"/>
-          <w:sz w:val="20"/>
-          <w:szCs w:val="20"/>
-          <w:rtl w:val="0"/>
-        </w:rPr>
-        <w:t xml:space="preserve">Руководствуясь п. 5 ст. 125 КАС РФ,</w:t>
-      </w:r>
-    </w:p>
-    <w:p>
-      <w:pPr>
-        <w:keepNext w:val="0"/>
-        <w:keepLines w:val="0"/>
-        <w:pBdr>
-          <w:top w:space="0" w:sz="0" w:val="nil"/>
-          <w:left w:space="0" w:sz="0" w:val="nil"/>
-          <w:bottom w:space="0" w:sz="0" w:val="nil"/>
-          <w:right w:space="0" w:sz="0" w:val="nil"/>
-          <w:between w:space="0" w:sz="0" w:val="nil"/>
-        </w:pBdr>
-        <w:spacing w:after="0" w:before="120" w:line="240" w:lineRule="auto"/>
-        <w:jc w:val="center"/>
-        <w:rPr>
-          <w:rFonts w:ascii="Times New Roman" w:cs="Times New Roman" w:eastAsia="Times New Roman" w:hAnsi="Times New Roman"/>
-          <w:b w:val="1"/>
-          <w:sz w:val="20"/>
-          <w:szCs w:val="20"/>
-        </w:rPr>
-      </w:pPr>
-      <w:r>
-        <w:rPr>
-          <w:rFonts w:ascii="Times New Roman" w:cs="Times New Roman" w:eastAsia="Times New Roman" w:hAnsi="Times New Roman"/>
-          <w:b w:val="1"/>
-          <w:sz w:val="20"/>
-          <w:szCs w:val="20"/>
-          <w:rtl w:val="0"/>
-        </w:rPr>
-        <w:t xml:space="preserve">ХОДАТАЙСТВУЮ</w:t>
-      </w:r>
-    </w:p>
-    <w:p>
-      <w:pPr>
-        <w:keepNext w:val="0"/>
-        <w:keepLines w:val="0"/>
-        <w:pBdr>
-          <w:top w:space="0" w:sz="0" w:val="nil"/>
-          <w:left w:space="0" w:sz="0" w:val="nil"/>
-          <w:bottom w:space="0" w:sz="0" w:val="nil"/>
-          <w:right w:space="0" w:sz="0" w:val="nil"/>
-          <w:between w:space="0" w:sz="0" w:val="nil"/>
-        </w:pBdr>
-        <w:spacing w:after="0" w:before="120" w:line="240" w:lineRule="auto"/>
-        <w:jc w:val="both"/>
-        <w:rPr>
-          <w:rFonts w:ascii="Times New Roman" w:cs="Times New Roman" w:eastAsia="Times New Roman" w:hAnsi="Times New Roman"/>
-          <w:sz w:val="20"/>
-          <w:szCs w:val="20"/>
-        </w:rPr>
-      </w:pPr>
-      <w:r>
-        <w:rPr>
-          <w:rFonts w:ascii="Times New Roman" w:cs="Times New Roman" w:eastAsia="Times New Roman" w:hAnsi="Times New Roman"/>
-          <w:sz w:val="20"/>
-          <w:szCs w:val="20"/>
-          <w:rtl w:val="0"/>
-        </w:rPr>
-        <w:t xml:space="preserve">об истребовании из военного комиссариата </w:t>
-      </w:r>
-    </w:p>
-    <w:p>
-      <w:pPr>
-        <w:keepNext w:val="0"/>
-        <w:keepLines w:val="0"/>
-        <w:numPr>
-          <w:ilvl w:val="0"/>
           <w:numId w:val="1"/>
         </w:numPr>
         <w:pBdr>
@@ -2581,291 +3011,36 @@
           <w:right w:space="0" w:sz="0" w:val="nil"/>
           <w:between w:space="0" w:sz="0" w:val="nil"/>
         </w:pBdr>
-        <w:spacing w:after="0" w:afterAutospacing="0" w:before="120" w:line="240" w:lineRule="auto"/>
-        <w:ind w:left="720" w:hanging="360"/>
-        <w:jc w:val="both"/>
-        <w:rPr>
-          <w:rFonts w:ascii="Times New Roman" w:cs="Times New Roman" w:eastAsia="Times New Roman" w:hAnsi="Times New Roman"/>
-          <w:sz w:val="20"/>
-          <w:szCs w:val="20"/>
-          <w:u w:val="none"/>
-        </w:rPr>
-      </w:pPr>
-      <w:r>
-        <w:rPr>
-          <w:rFonts w:ascii="Times New Roman" w:cs="Times New Roman" w:eastAsia="Times New Roman" w:hAnsi="Times New Roman"/>
-          <w:sz w:val="20"/>
-          <w:szCs w:val="20"/>
-          <w:rtl w:val="0"/>
-        </w:rPr>
-        <w:t xml:space="preserve">протокола заседания Призывной комиссии </w:t>
-      </w:r>
-      <w:r>
-        <w:rPr>
-          <w:rFonts w:ascii="Times New Roman" w:cs="Times New Roman" w:eastAsia="Times New Roman" w:hAnsi="Times New Roman"/>
-          <w:sz w:val="20"/>
-          <w:szCs w:val="20"/>
-          <w:rtl w:val="0"/>
-        </w:rPr>
-        <w:t xml:space="preserve">от {{ single_day_hearing_date }}.</w:t>
-      </w:r>
-    </w:p>
-    <w:p>
-      <w:pPr>
-        <w:keepNext w:val="0"/>
-        <w:keepLines w:val="0"/>
-        <w:numPr>
-          <w:ilvl w:val="0"/>
-          <w:numId w:val="1"/>
-        </w:numPr>
-        <w:pBdr>
-          <w:top w:space="0" w:sz="0" w:val="nil"/>
-          <w:left w:space="0" w:sz="0" w:val="nil"/>
-          <w:bottom w:space="0" w:sz="0" w:val="nil"/>
-          <w:right w:space="0" w:sz="0" w:val="nil"/>
-          <w:between w:space="0" w:sz="0" w:val="nil"/>
-        </w:pBdr>
-        <w:spacing w:after="0" w:before="0" w:beforeAutospacing="0" w:line="240" w:lineRule="auto"/>
-        <w:ind w:left="720" w:hanging="360"/>
-        <w:jc w:val="both"/>
-        <w:rPr>
-          <w:rFonts w:ascii="Times New Roman" w:cs="Times New Roman" w:eastAsia="Times New Roman" w:hAnsi="Times New Roman"/>
-          <w:sz w:val="20"/>
-          <w:szCs w:val="20"/>
-          <w:u w:val="none"/>
-        </w:rPr>
-      </w:pPr>
-      <w:r>
-        <w:rPr>
-          <w:rFonts w:ascii="Times New Roman" w:cs="Times New Roman" w:eastAsia="Times New Roman" w:hAnsi="Times New Roman"/>
-          <w:sz w:val="20"/>
-          <w:szCs w:val="20"/>
-          <w:rtl w:val="0"/>
-        </w:rPr>
-        <w:t xml:space="preserve">заверенной копии личного дела в отношении Административного истца. </w:t>
-      </w:r>
-    </w:p>
-    <w:p>
-      <w:pPr>
-        <w:keepNext w:val="0"/>
-        <w:keepLines w:val="0"/>
-        <w:pBdr>
-          <w:top w:space="0" w:sz="0" w:val="nil"/>
-          <w:left w:space="0" w:sz="0" w:val="nil"/>
-          <w:bottom w:space="0" w:sz="0" w:val="nil"/>
-          <w:right w:space="0" w:sz="0" w:val="nil"/>
-          <w:between w:space="0" w:sz="0" w:val="nil"/>
-        </w:pBdr>
-        <w:spacing w:after="0" w:before="120" w:line="240" w:lineRule="auto"/>
-        <w:ind w:left="0" w:firstLine="0"/>
-        <w:jc w:val="both"/>
-        <w:rPr>
-          <w:rFonts w:ascii="Times New Roman" w:cs="Times New Roman" w:eastAsia="Times New Roman" w:hAnsi="Times New Roman"/>
-          <w:sz w:val="20"/>
-          <w:szCs w:val="20"/>
-        </w:rPr>
-      </w:pPr>
-      <w:r>
-        <w:rPr>
-          <w:rFonts w:ascii="Times New Roman" w:cs="Times New Roman" w:eastAsia="Times New Roman" w:hAnsi="Times New Roman"/>
-          <w:sz w:val="20"/>
-          <w:szCs w:val="20"/>
-          <w:rtl w:val="0"/>
-        </w:rPr>
-        <w:t xml:space="preserve">Указанные доказательства позволят установить юридически значимые обстоятельства для административного дела. Самостоятельное получение указанных доказательств мною невозможно, так как меня удерживают в помещении военного комиссариата и данные документы предоставлять отказываются.</w:t>
-      </w:r>
-    </w:p>
-    <w:p>
-      <w:pPr>
-        <w:keepNext w:val="0"/>
-        <w:keepLines w:val="0"/>
-        <w:pBdr>
-          <w:top w:space="0" w:sz="0" w:val="nil"/>
-          <w:left w:space="0" w:sz="0" w:val="nil"/>
-          <w:bottom w:space="0" w:sz="0" w:val="nil"/>
-          <w:right w:space="0" w:sz="0" w:val="nil"/>
-          <w:between w:space="0" w:sz="0" w:val="nil"/>
-        </w:pBdr>
-        <w:spacing w:after="0" w:before="120" w:line="240" w:lineRule="auto"/>
-        <w:jc w:val="both"/>
-        <w:rPr>
-          <w:rFonts w:ascii="Times New Roman" w:cs="Times New Roman" w:eastAsia="Times New Roman" w:hAnsi="Times New Roman"/>
-          <w:sz w:val="20"/>
-          <w:szCs w:val="20"/>
-        </w:rPr>
-      </w:pPr>
-      <w:r>
-        <w:rPr>
-          <w:rFonts w:ascii="Times New Roman" w:cs="Times New Roman" w:eastAsia="Times New Roman" w:hAnsi="Times New Roman"/>
-          <w:sz w:val="20"/>
-          <w:szCs w:val="20"/>
-          <w:rtl w:val="0"/>
-        </w:rPr>
-        <w:t xml:space="preserve">На основании изложенного, руководствуясь статьями 1, 218, 226, 227 Кодекса об административном производстве РФ, а также пунктом 7 статьи 28 Федерального закона «О воинской обязанности и военной службе», </w:t>
-      </w:r>
-    </w:p>
-    <w:p>
-      <w:pPr>
-        <w:keepNext w:val="0"/>
-        <w:keepLines w:val="0"/>
-        <w:pBdr>
-          <w:top w:space="0" w:sz="0" w:val="nil"/>
-          <w:left w:space="0" w:sz="0" w:val="nil"/>
-          <w:bottom w:space="0" w:sz="0" w:val="nil"/>
-          <w:right w:space="0" w:sz="0" w:val="nil"/>
-          <w:between w:space="0" w:sz="0" w:val="nil"/>
-        </w:pBdr>
-        <w:spacing w:after="0" w:before="120" w:line="240" w:lineRule="auto"/>
-        <w:jc w:val="center"/>
-        <w:rPr>
-          <w:rFonts w:ascii="Times New Roman" w:cs="Times New Roman" w:eastAsia="Times New Roman" w:hAnsi="Times New Roman"/>
-          <w:sz w:val="20"/>
-          <w:szCs w:val="20"/>
-        </w:rPr>
-      </w:pPr>
-      <w:r>
-        <w:rPr>
-          <w:rFonts w:ascii="Times New Roman" w:cs="Times New Roman" w:eastAsia="Times New Roman" w:hAnsi="Times New Roman"/>
-          <w:b w:val="1"/>
-          <w:sz w:val="20"/>
-          <w:szCs w:val="20"/>
-          <w:rtl w:val="0"/>
-        </w:rPr>
-        <w:t xml:space="preserve">ПРОШУ:</w:t>
-      </w:r>
-      <w:r>
-        <w:rPr>
-          <w:rtl w:val="0"/>
-        </w:rPr>
-      </w:r>
-    </w:p>
-    <w:p>
-      <w:pPr>
-        <w:keepNext w:val="0"/>
-        <w:keepLines w:val="0"/>
-        <w:numPr>
-          <w:ilvl w:val="0"/>
-          <w:numId w:val="2"/>
-        </w:numPr>
-        <w:pBdr>
-          <w:top w:space="0" w:sz="0" w:val="nil"/>
-          <w:left w:space="0" w:sz="0" w:val="nil"/>
-          <w:bottom w:space="0" w:sz="0" w:val="nil"/>
-          <w:right w:space="0" w:sz="0" w:val="nil"/>
-          <w:between w:space="0" w:sz="0" w:val="nil"/>
-        </w:pBdr>
-        <w:spacing w:after="0" w:before="120" w:line="240" w:lineRule="auto"/>
-        <w:ind w:left="720" w:hanging="360"/>
-        <w:jc w:val="both"/>
-        <w:rPr>
-          <w:rFonts w:ascii="Times New Roman" w:cs="Times New Roman" w:eastAsia="Times New Roman" w:hAnsi="Times New Roman"/>
-          <w:sz w:val="20"/>
-          <w:szCs w:val="20"/>
-          <w:u w:val="none"/>
-        </w:rPr>
-      </w:pPr>
-      <w:r>
-        <w:rPr>
-          <w:rFonts w:ascii="Times New Roman" w:cs="Times New Roman" w:eastAsia="Times New Roman" w:hAnsi="Times New Roman"/>
-          <w:sz w:val="20"/>
-          <w:szCs w:val="20"/>
-          <w:rtl w:val="0"/>
-        </w:rPr>
-        <w:t xml:space="preserve">признать незаконным решение, которое приняла</w:t>
-      </w:r>
-      <w:r>
-        <w:rPr>
-          <w:rFonts w:ascii="Times New Roman" w:cs="Times New Roman" w:eastAsia="Times New Roman" w:hAnsi="Times New Roman"/>
-          <w:sz w:val="20"/>
-          <w:szCs w:val="20"/>
-          <w:rtl w:val="0"/>
-        </w:rPr>
-        <w:t xml:space="preserve"> Призывная комиссия от {{ single_day_hearing_date }} о призыве на военную службу Административного истца.</w:t>
-      </w:r>
-    </w:p>
-    <w:p>
-      <w:pPr>
-        <w:keepNext w:val="0"/>
-        <w:keepLines w:val="0"/>
-        <w:pBdr>
-          <w:top w:space="0" w:sz="0" w:val="nil"/>
-          <w:left w:space="0" w:sz="0" w:val="nil"/>
-          <w:bottom w:space="0" w:sz="0" w:val="nil"/>
-          <w:right w:space="0" w:sz="0" w:val="nil"/>
-          <w:between w:space="0" w:sz="0" w:val="nil"/>
-        </w:pBdr>
-        <w:spacing w:after="0" w:before="120" w:line="240" w:lineRule="auto"/>
-        <w:jc w:val="both"/>
-        <w:rPr>
-          <w:rFonts w:ascii="Times New Roman" w:cs="Times New Roman" w:eastAsia="Times New Roman" w:hAnsi="Times New Roman"/>
-          <w:sz w:val="20"/>
-          <w:szCs w:val="20"/>
-        </w:rPr>
-      </w:pPr>
-      <w:r>
-        <w:rPr>
-          <w:rFonts w:ascii="Times New Roman" w:cs="Times New Roman" w:eastAsia="Times New Roman" w:hAnsi="Times New Roman"/>
-          <w:sz w:val="20"/>
-          <w:szCs w:val="20"/>
-          <w:rtl w:val="0"/>
-        </w:rPr>
-        <w:t xml:space="preserve">{%p if plea_single_day_asked_for_ags %}</w:t>
-      </w:r>
-    </w:p>
-    <w:p>
-      <w:pPr>
-        <w:keepNext w:val="0"/>
-        <w:keepLines w:val="0"/>
-        <w:pageBreakBefore w:val="0"/>
-        <w:widowControl w:val="1"/>
-        <w:numPr>
-          <w:ilvl w:val="0"/>
-          <w:numId w:val="2"/>
-        </w:numPr>
-        <w:pBdr>
-          <w:top w:space="0" w:sz="0" w:val="nil"/>
-          <w:left w:space="0" w:sz="0" w:val="nil"/>
-          <w:bottom w:space="0" w:sz="0" w:val="nil"/>
-          <w:right w:space="0" w:sz="0" w:val="nil"/>
-          <w:between w:space="0" w:sz="0" w:val="nil"/>
-        </w:pBdr>
         <w:shd w:fill="auto" w:val="clear"/>
         <w:spacing w:after="0" w:before="120" w:line="240" w:lineRule="auto"/>
         <w:ind w:left="720" w:right="0" w:hanging="360"/>
         <w:jc w:val="both"/>
         <w:rPr>
           <w:rFonts w:ascii="Times New Roman" w:cs="Times New Roman" w:eastAsia="Times New Roman" w:hAnsi="Times New Roman"/>
-          <w:sz w:val="20"/>
-          <w:szCs w:val="20"/>
-        </w:rPr>
-      </w:pPr>
-      <w:r>
-        <w:rPr>
-          <w:rFonts w:ascii="Times New Roman" w:cs="Times New Roman" w:eastAsia="Times New Roman" w:hAnsi="Times New Roman"/>
-          <w:sz w:val="20"/>
-          <w:szCs w:val="20"/>
-          <w:rtl w:val="0"/>
-        </w:rPr>
-        <w:t xml:space="preserve">Обязать Административных ответчиков рассмотреть заявление Административного истца о замене военной службы по призыву альтернативной гражданской службой и провести медицинское освидетельствование в установленном порядке. </w:t>
-      </w:r>
-      <w:r>
-        <w:rPr>
-          <w:rtl w:val="0"/>
-        </w:rPr>
-      </w:r>
-    </w:p>
-    <w:p>
-      <w:pPr>
-        <w:keepNext w:val="0"/>
-        <w:keepLines w:val="0"/>
-        <w:pBdr>
-          <w:top w:space="0" w:sz="0" w:val="nil"/>
-          <w:left w:space="0" w:sz="0" w:val="nil"/>
-          <w:bottom w:space="0" w:sz="0" w:val="nil"/>
-          <w:right w:space="0" w:sz="0" w:val="nil"/>
-          <w:between w:space="0" w:sz="0" w:val="nil"/>
-        </w:pBdr>
-        <w:spacing w:after="0" w:before="120" w:line="240" w:lineRule="auto"/>
+          <w:i w:val="1"/>
+          <w:sz w:val="20"/>
+          <w:szCs w:val="20"/>
+        </w:rPr>
+      </w:pPr>
+      <w:r>
+        <w:rPr>
+          <w:rFonts w:ascii="Times New Roman" w:cs="Times New Roman" w:eastAsia="Times New Roman" w:hAnsi="Times New Roman"/>
+          <w:i w:val="1"/>
+          <w:sz w:val="20"/>
+          <w:szCs w:val="20"/>
+          <w:rtl w:val="0"/>
+        </w:rPr>
+        <w:t xml:space="preserve">копия заявления на АГС.</w:t>
+      </w:r>
+      <w:r>
+        <w:rPr>
+          <w:rtl w:val="0"/>
+        </w:rPr>
+      </w:r>
+    </w:p>
+    <w:p>
+      <w:pPr>
+        <w:spacing w:after="120" w:before="120" w:line="240" w:lineRule="auto"/>
         <w:jc w:val="both"/>
         <w:rPr>
           <w:rFonts w:ascii="Times New Roman" w:cs="Times New Roman" w:eastAsia="Times New Roman" w:hAnsi="Times New Roman"/>
@@ -2881,128 +3056,6 @@
           <w:rtl w:val="0"/>
         </w:rPr>
         <w:t xml:space="preserve">{%p endif %}</w:t>
-      </w:r>
-    </w:p>
-    <w:p>
-      <w:pPr>
-        <w:keepNext w:val="0"/>
-        <w:keepLines w:val="0"/>
-        <w:pBdr>
-          <w:top w:space="0" w:sz="0" w:val="nil"/>
-          <w:left w:space="0" w:sz="0" w:val="nil"/>
-          <w:bottom w:space="0" w:sz="0" w:val="nil"/>
-          <w:right w:space="0" w:sz="0" w:val="nil"/>
-          <w:between w:space="0" w:sz="0" w:val="nil"/>
-        </w:pBdr>
-        <w:spacing w:after="0" w:before="120" w:line="240" w:lineRule="auto"/>
-        <w:jc w:val="both"/>
-        <w:rPr>
-          <w:rFonts w:ascii="Times New Roman" w:cs="Times New Roman" w:eastAsia="Times New Roman" w:hAnsi="Times New Roman"/>
-          <w:sz w:val="20"/>
-          <w:szCs w:val="20"/>
-        </w:rPr>
-      </w:pPr>
-      <w:r>
-        <w:rPr>
-          <w:rFonts w:ascii="Times New Roman" w:cs="Times New Roman" w:eastAsia="Times New Roman" w:hAnsi="Times New Roman"/>
-          <w:b w:val="1"/>
-          <w:sz w:val="20"/>
-          <w:szCs w:val="20"/>
-          <w:rtl w:val="0"/>
-        </w:rPr>
-        <w:t xml:space="preserve">Приложения:</w:t>
-      </w:r>
-      <w:r>
-        <w:rPr>
-          <w:rtl w:val="0"/>
-        </w:rPr>
-      </w:r>
-    </w:p>
-    <w:p>
-      <w:pPr>
-        <w:keepNext w:val="0"/>
-        <w:keepLines w:val="0"/>
-        <w:pBdr>
-          <w:top w:space="0" w:sz="0" w:val="nil"/>
-          <w:left w:space="0" w:sz="0" w:val="nil"/>
-          <w:bottom w:space="0" w:sz="0" w:val="nil"/>
-          <w:right w:space="0" w:sz="0" w:val="nil"/>
-          <w:between w:space="0" w:sz="0" w:val="nil"/>
-        </w:pBdr>
-        <w:spacing w:after="0" w:before="120" w:line="240" w:lineRule="auto"/>
-        <w:jc w:val="both"/>
-        <w:rPr>
-          <w:rFonts w:ascii="Times New Roman" w:cs="Times New Roman" w:eastAsia="Times New Roman" w:hAnsi="Times New Roman"/>
-          <w:i w:val="1"/>
-          <w:sz w:val="20"/>
-          <w:szCs w:val="20"/>
-        </w:rPr>
-      </w:pPr>
-      <w:r>
-        <w:rPr>
-          <w:rFonts w:ascii="Times New Roman" w:cs="Times New Roman" w:eastAsia="Times New Roman" w:hAnsi="Times New Roman"/>
-          <w:i w:val="1"/>
-          <w:sz w:val="20"/>
-          <w:szCs w:val="20"/>
-          <w:rtl w:val="0"/>
-        </w:rPr>
-        <w:t xml:space="preserve">1. копия настоящего искового заявления для ответчиков в двух экземплярах.</w:t>
-      </w:r>
-    </w:p>
-    <w:p>
-      <w:pPr>
-        <w:keepNext w:val="0"/>
-        <w:keepLines w:val="0"/>
-        <w:pBdr>
-          <w:top w:space="0" w:sz="0" w:val="nil"/>
-          <w:left w:space="0" w:sz="0" w:val="nil"/>
-          <w:bottom w:space="0" w:sz="0" w:val="nil"/>
-          <w:right w:space="0" w:sz="0" w:val="nil"/>
-          <w:between w:space="0" w:sz="0" w:val="nil"/>
-        </w:pBdr>
-        <w:spacing w:after="0" w:before="120" w:line="240" w:lineRule="auto"/>
-        <w:jc w:val="both"/>
-        <w:rPr>
-          <w:rFonts w:ascii="Times New Roman" w:cs="Times New Roman" w:eastAsia="Times New Roman" w:hAnsi="Times New Roman"/>
-          <w:i w:val="1"/>
-          <w:sz w:val="20"/>
-          <w:szCs w:val="20"/>
-        </w:rPr>
-      </w:pPr>
-      <w:r>
-        <w:rPr>
-          <w:rFonts w:ascii="Times New Roman" w:cs="Times New Roman" w:eastAsia="Times New Roman" w:hAnsi="Times New Roman"/>
-          <w:i w:val="1"/>
-          <w:sz w:val="20"/>
-          <w:szCs w:val="20"/>
-          <w:rtl w:val="0"/>
-        </w:rPr>
-        <w:t xml:space="preserve">2. квитанция об уплате гос. пошлины.</w:t>
-      </w:r>
-    </w:p>
-    <w:p>
-      <w:pPr>
-        <w:keepNext w:val="0"/>
-        <w:keepLines w:val="0"/>
-        <w:pBdr>
-          <w:top w:space="0" w:sz="0" w:val="nil"/>
-          <w:left w:space="0" w:sz="0" w:val="nil"/>
-          <w:bottom w:space="0" w:sz="0" w:val="nil"/>
-          <w:right w:space="0" w:sz="0" w:val="nil"/>
-          <w:between w:space="0" w:sz="0" w:val="nil"/>
-        </w:pBdr>
-        <w:spacing w:after="0" w:before="120" w:line="240" w:lineRule="auto"/>
-        <w:jc w:val="both"/>
-        <w:rPr>
-          <w:rFonts w:ascii="Times New Roman" w:cs="Times New Roman" w:eastAsia="Times New Roman" w:hAnsi="Times New Roman"/>
-          <w:sz w:val="20"/>
-          <w:szCs w:val="20"/>
-        </w:rPr>
-      </w:pPr>
-      <w:r>
-        <w:rPr>
-          <w:rtl w:val="0"/>
-        </w:rPr>
       </w:r>
     </w:p>
     <w:p>
@@ -3142,7 +3195,7 @@
                 <w:szCs w:val="20"/>
                 <w:rtl w:val="0"/>
               </w:rPr>
-              <w:t xml:space="preserve">«__» ________ 2022 года</w:t>
+              <w:t xml:space="preserve">«__» ________ 202_ года</w:t>
             </w:r>
           </w:p>
         </w:tc>
@@ -3624,6 +3677,116 @@
       </w:rPr>
     </w:lvl>
   </w:abstractNum>
+  <w:abstractNum w:abstractNumId="4">
+    <w:lvl w:ilvl="0">
+      <w:start w:val="1"/>
+      <w:numFmt w:val="decimal"/>
+      <w:lvlText w:val="%1."/>
+      <w:lvlJc w:val="left"/>
+      <w:pPr>
+        <w:ind w:left="720" w:hanging="360"/>
+      </w:pPr>
+      <w:rPr>
+        <w:u w:val="none"/>
+      </w:rPr>
+    </w:lvl>
+    <w:lvl w:ilvl="1">
+      <w:start w:val="1"/>
+      <w:numFmt w:val="lowerLetter"/>
+      <w:lvlText w:val="%2."/>
+      <w:lvlJc w:val="left"/>
+      <w:pPr>
+        <w:ind w:left="1440" w:hanging="360"/>
+      </w:pPr>
+      <w:rPr>
+        <w:u w:val="none"/>
+      </w:rPr>
+    </w:lvl>
+    <w:lvl w:ilvl="2">
+      <w:start w:val="1"/>
+      <w:numFmt w:val="lowerRoman"/>
+      <w:lvlText w:val="%3."/>
+      <w:lvlJc w:val="right"/>
+      <w:pPr>
+        <w:ind w:left="2160" w:hanging="360"/>
+      </w:pPr>
+      <w:rPr>
+        <w:u w:val="none"/>
+      </w:rPr>
+    </w:lvl>
+    <w:lvl w:ilvl="3">
+      <w:start w:val="1"/>
+      <w:numFmt w:val="decimal"/>
+      <w:lvlText w:val="%4."/>
+      <w:lvlJc w:val="left"/>
+      <w:pPr>
+        <w:ind w:left="2880" w:hanging="360"/>
+      </w:pPr>
+      <w:rPr>
+        <w:u w:val="none"/>
+      </w:rPr>
+    </w:lvl>
+    <w:lvl w:ilvl="4">
+      <w:start w:val="1"/>
+      <w:numFmt w:val="lowerLetter"/>
+      <w:lvlText w:val="%5."/>
+      <w:lvlJc w:val="left"/>
+      <w:pPr>
+        <w:ind w:left="3600" w:hanging="360"/>
+      </w:pPr>
+      <w:rPr>
+        <w:u w:val="none"/>
+      </w:rPr>
+    </w:lvl>
+    <w:lvl w:ilvl="5">
+      <w:start w:val="1"/>
+      <w:numFmt w:val="lowerRoman"/>
+      <w:lvlText w:val="%6."/>
+      <w:lvlJc w:val="right"/>
+      <w:pPr>
+        <w:ind w:left="4320" w:hanging="360"/>
+      </w:pPr>
+      <w:rPr>
+        <w:u w:val="none"/>
+      </w:rPr>
+    </w:lvl>
+    <w:lvl w:ilvl="6">
+      <w:start w:val="1"/>
+      <w:numFmt w:val="decimal"/>
+      <w:lvlText w:val="%7."/>
+      <w:lvlJc w:val="left"/>
+      <w:pPr>
+        <w:ind w:left="5040" w:hanging="360"/>
+      </w:pPr>
+      <w:rPr>
+        <w:u w:val="none"/>
+      </w:rPr>
+    </w:lvl>
+    <w:lvl w:ilvl="7">
+      <w:start w:val="1"/>
+      <w:numFmt w:val="lowerLetter"/>
+      <w:lvlText w:val="%8."/>
+      <w:lvlJc w:val="left"/>
+      <w:pPr>
+        <w:ind w:left="5760" w:hanging="360"/>
+      </w:pPr>
+      <w:rPr>
+        <w:u w:val="none"/>
+      </w:rPr>
+    </w:lvl>
+    <w:lvl w:ilvl="8">
+      <w:start w:val="1"/>
+      <w:numFmt w:val="lowerRoman"/>
+      <w:lvlText w:val="%9."/>
+      <w:lvlJc w:val="right"/>
+      <w:pPr>
+        <w:ind w:left="6480" w:hanging="360"/>
+      </w:pPr>
+      <w:rPr>
+        <w:u w:val="none"/>
+      </w:rPr>
+    </w:lvl>
+  </w:abstractNum>
   <w:num w:numId="1">
     <w:abstractNumId w:val="1"/>
   </w:num>
@@ -3632,6 +3795,9 @@
   </w:num>
   <w:num w:numId="3">
     <w:abstractNumId w:val="3"/>
+  </w:num>
+  <w:num w:numId="4">
+    <w:abstractNumId w:val="4"/>
   </w:num>
 </w:numbering>
 </file>
@@ -4305,7 +4471,7 @@
 
 <file path=customXML/item1.xml><?xml version="1.0" encoding="utf-8"?>
 <go:gDocsCustomXmlDataStorage xmlns:go="http://customooxmlschemas.google.com/" xmlns:r="http://schemas.openxmlformats.org/officeDocument/2006/relationships">
-  <go:docsCustomData xmlns:go="http://customooxmlschemas.google.com/" roundtripDataSignature="AMtx7mhxoLlxrqzPsofHskD4Bg3ftH0bXA==">AMUW2mVdGw1AJNb7c+0aq1vWDMerwbOfKMKFIIfo7t8HBBmZYRoN+iitdwMrsAmnP9Ny+kba99HB3Ipqr6GI6J8luSQz3Zw56QKrDMG4grIij+Ze1ytbVM4=</go:docsCustomData>
+  <go:docsCustomData xmlns:go="http://customooxmlschemas.google.com/" roundtripDataSignature="AMtx7mhxoLlxrqzPsofHskD4Bg3ftH0bXA==">AMUW2mXXKF9S3ZT76uMZj2FtGgZG8Iu8WAwbjCuVoGZI+VW9Tls6CDq4r9zeHvZ4DTz2dCLi1CXKtea8Jm7qs+GehYUDMcOCAdmkfHFQ3CWWHCR+B/Kxt2U=</go:docsCustomData>
 </go:gDocsCustomXmlDataStorage>
 </file>
 

</xml_diff>